<commit_message>
Relatorio Progresso aguarda ultima revista
</commit_message>
<xml_diff>
--- a/Relatorio de Progresso/Relatorio Progresso.docx
+++ b/Relatorio de Progresso/Relatorio Progresso.docx
@@ -629,7 +629,7 @@
                 </mc:Choice>
                 <mc:Fallback>
                   <w:pict>
-                    <v:line w14:anchorId="6B2FC1D0" id="Straight Connector 4" o:spid="_x0000_s1026" style="position:absolute;flip:y;z-index:251652096;visibility:visible;mso-wrap-style:square;mso-width-percent:0;mso-height-percent:0;mso-wrap-distance-left:9pt;mso-wrap-distance-top:0;mso-wrap-distance-right:9pt;mso-wrap-distance-bottom:0;mso-position-horizontal:absolute;mso-position-horizontal-relative:text;mso-position-vertical:absolute;mso-position-vertical-relative:text;mso-width-percent:0;mso-height-percent:0;mso-width-relative:margin;mso-height-relative:margin" from="-59pt,8.7pt" to="311.75pt,9.35pt" o:gfxdata="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" strokecolor="#d1d1d1 [3044]"/>
+                    <v:line w14:anchorId="30026346" id="Straight Connector 4" o:spid="_x0000_s1026" style="position:absolute;flip:y;z-index:251652096;visibility:visible;mso-wrap-style:square;mso-width-percent:0;mso-height-percent:0;mso-wrap-distance-left:9pt;mso-wrap-distance-top:0;mso-wrap-distance-right:9pt;mso-wrap-distance-bottom:0;mso-position-horizontal:absolute;mso-position-horizontal-relative:text;mso-position-vertical:absolute;mso-position-vertical-relative:text;mso-width-percent:0;mso-height-percent:0;mso-width-relative:margin;mso-height-relative:margin" from="-59pt,8.7pt" to="311.75pt,9.35pt" o:gfxdata="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" strokecolor="#d1d1d1 [3044]"/>
                   </w:pict>
                 </mc:Fallback>
               </mc:AlternateContent>
@@ -714,7 +714,7 @@
           </mc:Choice>
           <mc:Fallback>
             <w:pict>
-              <v:line w14:anchorId="356140FD" id="Straight Connector 5" o:spid="_x0000_s1026" style="position:absolute;flip:y;z-index:251653120;visibility:visible;mso-wrap-style:square;mso-wrap-distance-left:9pt;mso-wrap-distance-top:0;mso-wrap-distance-right:9pt;mso-wrap-distance-bottom:0;mso-position-horizontal:absolute;mso-position-horizontal-relative:text;mso-position-vertical:absolute;mso-position-vertical-relative:text" from="31.2pt,10.75pt" to="401.95pt,11.4pt" o:gfxdata="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" strokecolor="#d1d1d1 [3044]"/>
+              <v:line w14:anchorId="288D33D8" id="Straight Connector 5" o:spid="_x0000_s1026" style="position:absolute;flip:y;z-index:251653120;visibility:visible;mso-wrap-style:square;mso-wrap-distance-left:9pt;mso-wrap-distance-top:0;mso-wrap-distance-right:9pt;mso-wrap-distance-bottom:0;mso-position-horizontal:absolute;mso-position-horizontal-relative:text;mso-position-vertical:absolute;mso-position-vertical-relative:text" from="31.2pt,10.75pt" to="401.95pt,11.4pt" o:gfxdata="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" strokecolor="#d1d1d1 [3044]"/>
             </w:pict>
           </mc:Fallback>
         </mc:AlternateContent>
@@ -898,7 +898,7 @@
           </mc:Choice>
           <mc:Fallback>
             <w:pict>
-              <v:line w14:anchorId="6ABF920A" id="Straight Connector 7" o:spid="_x0000_s1026" style="position:absolute;flip:y;z-index:251655168;visibility:visible;mso-wrap-style:square;mso-wrap-distance-left:9pt;mso-wrap-distance-top:0;mso-wrap-distance-right:9pt;mso-wrap-distance-bottom:0;mso-position-horizontal:absolute;mso-position-horizontal-relative:text;mso-position-vertical:absolute;mso-position-vertical-relative:text" from="31.05pt,.65pt" to="401.8pt,1.3pt" o:gfxdata="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" strokecolor="#4a7ebb"/>
+              <v:line w14:anchorId="3A5557E2" id="Straight Connector 7" o:spid="_x0000_s1026" style="position:absolute;flip:y;z-index:251655168;visibility:visible;mso-wrap-style:square;mso-wrap-distance-left:9pt;mso-wrap-distance-top:0;mso-wrap-distance-right:9pt;mso-wrap-distance-bottom:0;mso-position-horizontal:absolute;mso-position-horizontal-relative:text;mso-position-vertical:absolute;mso-position-vertical-relative:text" from="31.05pt,.65pt" to="401.8pt,1.3pt" o:gfxdata="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" strokecolor="#4a7ebb"/>
             </w:pict>
           </mc:Fallback>
         </mc:AlternateContent>
@@ -965,7 +965,7 @@
           </mc:Choice>
           <mc:Fallback>
             <w:pict>
-              <v:line w14:anchorId="47C3FB8F" id="Straight Connector 6" o:spid="_x0000_s1026" style="position:absolute;flip:y;z-index:251654144;visibility:visible;mso-wrap-style:square;mso-wrap-distance-left:9pt;mso-wrap-distance-top:0;mso-wrap-distance-right:9pt;mso-wrap-distance-bottom:0;mso-position-horizontal:absolute;mso-position-horizontal-relative:text;mso-position-vertical:absolute;mso-position-vertical-relative:text" from="31.05pt,7.9pt" to="401.8pt,8.55pt" o:gfxdata="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" strokecolor="#d1d1d1 [3044]"/>
+              <v:line w14:anchorId="01834BF8" id="Straight Connector 6" o:spid="_x0000_s1026" style="position:absolute;flip:y;z-index:251654144;visibility:visible;mso-wrap-style:square;mso-wrap-distance-left:9pt;mso-wrap-distance-top:0;mso-wrap-distance-right:9pt;mso-wrap-distance-bottom:0;mso-position-horizontal:absolute;mso-position-horizontal-relative:text;mso-position-vertical:absolute;mso-position-vertical-relative:text" from="31.05pt,7.9pt" to="401.8pt,8.55pt" o:gfxdata="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" strokecolor="#d1d1d1 [3044]"/>
             </w:pict>
           </mc:Fallback>
         </mc:AlternateContent>
@@ -8070,15 +8070,14 @@
       </w:r>
       <w:bookmarkEnd w:id="19"/>
     </w:p>
-    <w:p/>
-    <w:p>
-      <w:pPr>
-        <w:ind w:firstLine="360"/>
-      </w:pPr>
+    <w:p>
+      <w:r>
+        <w:tab/>
+        <w:t xml:space="preserve">Com o intuito de organizar o código existem as </w:t>
+      </w:r>
       <w:commentRangeStart w:id="20"/>
-      <w:proofErr w:type="gramStart"/>
-      <w:r>
-        <w:t>directivas</w:t>
+      <w:r>
+        <w:t>diretivas</w:t>
       </w:r>
       <w:sdt>
         <w:sdtPr>
@@ -8096,7 +8095,6 @@
           <w:r>
             <w:fldChar w:fldCharType="separate"/>
           </w:r>
-          <w:proofErr w:type="gramEnd"/>
           <w:r>
             <w:rPr>
               <w:noProof/>
@@ -8121,22 +8119,17 @@
         </w:rPr>
         <w:commentReference w:id="20"/>
       </w:r>
-    </w:p>
-    <w:p>
-      <w:pPr>
-        <w:spacing w:after="200" w:line="276" w:lineRule="auto"/>
-        <w:jc w:val="left"/>
-      </w:pPr>
+      <w:r>
+        <w:t xml:space="preserve">, estas definem as zonas de memória associadas a código ou a dados do programa. As diretivas não só dão corpo e estrutura ao código, mas visam ainda definir símbolos que podem ser utilizados como constantes dos programas. </w:t>
+      </w:r>
     </w:p>
     <w:p>
       <w:r>
         <w:tab/>
+        <w:t>Assim a linguagem definiu algumas secções base que são comuns em quase todos os programas:</w:t>
       </w:r>
       <w:bookmarkStart w:id="21" w:name="_GoBack"/>
       <w:bookmarkEnd w:id="21"/>
-      <w:r>
-        <w:t>Existem diferentes zonas de código num ficheiro fonte, para isso a linguagem disponibiliza algumas zonas específicas:</w:t>
-      </w:r>
     </w:p>
     <w:p>
       <w:pPr>
@@ -11671,6 +11664,7 @@
     <w:p>
       <w:pPr>
         <w:pStyle w:val="Textodecomentrio"/>
+        <w:jc w:val="center"/>
       </w:pPr>
       <w:r>
         <w:rPr>
@@ -15505,7 +15499,6 @@
   <w:style w:type="character" w:default="1" w:styleId="Tipodeletrapredefinidodopargrafo">
     <w:name w:val="Default Paragraph Font"/>
     <w:uiPriority w:val="1"/>
-    <w:semiHidden/>
     <w:unhideWhenUsed/>
   </w:style>
   <w:style w:type="table" w:default="1" w:styleId="Tabelanormal">
@@ -16593,7 +16586,7 @@
 </file>
 
 <file path=customXml/itemProps1.xml><?xml version="1.0" encoding="utf-8"?>
-<ds:datastoreItem xmlns:ds="http://schemas.openxmlformats.org/officeDocument/2006/customXml" ds:itemID="{E853038F-DE29-4A1F-A250-1A4CF1A1CF80}">
+<ds:datastoreItem xmlns:ds="http://schemas.openxmlformats.org/officeDocument/2006/customXml" ds:itemID="{0A5CE646-4F56-4482-A1C8-F63BC6BB4DFB}">
   <ds:schemaRefs>
     <ds:schemaRef ds:uri="http://schemas.openxmlformats.org/officeDocument/2006/bibliography"/>
   </ds:schemaRefs>

</xml_diff>

<commit_message>
Relatorio Progresso - PDF
</commit_message>
<xml_diff>
--- a/Relatorio de Progresso/Relatorio Progresso.docx
+++ b/Relatorio de Progresso/Relatorio Progresso.docx
@@ -302,14 +302,7 @@
       </w:r>
       <w:r>
         <w:br/>
-      </w:r>
-      <w:proofErr w:type="gramStart"/>
-      <w:r>
-        <w:t>do</w:t>
-      </w:r>
-      <w:proofErr w:type="gramEnd"/>
-      <w:r>
-        <w:t xml:space="preserve"> curso de licenciatura em Engenharia Informática e de Com</w:t>
+        <w:t>do curso de licenciatura em Engenharia Informática e de Com</w:t>
       </w:r>
       <w:r>
         <w:t>putadores</w:t>
@@ -574,7 +567,7 @@
               <mc:AlternateContent>
                 <mc:Choice Requires="wps">
                   <w:drawing>
-                    <wp:anchor distT="0" distB="0" distL="114300" distR="114300" simplePos="0" relativeHeight="251652096" behindDoc="0" locked="0" layoutInCell="1" allowOverlap="1" wp14:anchorId="7D84784A" wp14:editId="5E07B767">
+                    <wp:anchor distT="0" distB="0" distL="114300" distR="114300" simplePos="0" relativeHeight="251650048" behindDoc="0" locked="0" layoutInCell="1" allowOverlap="1" wp14:anchorId="7D84784A" wp14:editId="5E07B767">
                       <wp:simplePos x="0" y="0"/>
                       <wp:positionH relativeFrom="column">
                         <wp:posOffset>-749300</wp:posOffset>
@@ -629,7 +622,7 @@
                 </mc:Choice>
                 <mc:Fallback>
                   <w:pict>
-                    <v:line w14:anchorId="30026346" id="Straight Connector 4" o:spid="_x0000_s1026" style="position:absolute;flip:y;z-index:251652096;visibility:visible;mso-wrap-style:square;mso-width-percent:0;mso-height-percent:0;mso-wrap-distance-left:9pt;mso-wrap-distance-top:0;mso-wrap-distance-right:9pt;mso-wrap-distance-bottom:0;mso-position-horizontal:absolute;mso-position-horizontal-relative:text;mso-position-vertical:absolute;mso-position-vertical-relative:text;mso-width-percent:0;mso-height-percent:0;mso-width-relative:margin;mso-height-relative:margin" from="-59pt,8.7pt" to="311.75pt,9.35pt" o:gfxdata="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" strokecolor="#d1d1d1 [3044]"/>
+                    <v:line w14:anchorId="4E857C32" id="Straight Connector 4" o:spid="_x0000_s1026" style="position:absolute;flip:y;z-index:251650048;visibility:visible;mso-wrap-style:square;mso-width-percent:0;mso-height-percent:0;mso-wrap-distance-left:9pt;mso-wrap-distance-top:0;mso-wrap-distance-right:9pt;mso-wrap-distance-bottom:0;mso-position-horizontal:absolute;mso-position-horizontal-relative:text;mso-position-vertical:absolute;mso-position-vertical-relative:text;mso-width-percent:0;mso-height-percent:0;mso-width-relative:margin;mso-height-relative:margin" from="-59pt,8.7pt" to="311.75pt,9.35pt" o:gfxdata="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" strokecolor="#d1d1d1 [3044]"/>
                   </w:pict>
                 </mc:Fallback>
               </mc:AlternateContent>
@@ -665,7 +658,7 @@
         <mc:AlternateContent>
           <mc:Choice Requires="wps">
             <w:drawing>
-              <wp:anchor distT="0" distB="0" distL="114300" distR="114300" simplePos="0" relativeHeight="251653120" behindDoc="0" locked="0" layoutInCell="1" allowOverlap="1" wp14:anchorId="6913C275" wp14:editId="3617ECC1">
+              <wp:anchor distT="0" distB="0" distL="114300" distR="114300" simplePos="0" relativeHeight="251651072" behindDoc="0" locked="0" layoutInCell="1" allowOverlap="1" wp14:anchorId="6913C275" wp14:editId="3617ECC1">
                 <wp:simplePos x="0" y="0"/>
                 <wp:positionH relativeFrom="column">
                   <wp:posOffset>396029</wp:posOffset>
@@ -714,7 +707,7 @@
           </mc:Choice>
           <mc:Fallback>
             <w:pict>
-              <v:line w14:anchorId="288D33D8" id="Straight Connector 5" o:spid="_x0000_s1026" style="position:absolute;flip:y;z-index:251653120;visibility:visible;mso-wrap-style:square;mso-wrap-distance-left:9pt;mso-wrap-distance-top:0;mso-wrap-distance-right:9pt;mso-wrap-distance-bottom:0;mso-position-horizontal:absolute;mso-position-horizontal-relative:text;mso-position-vertical:absolute;mso-position-vertical-relative:text" from="31.2pt,10.75pt" to="401.95pt,11.4pt" o:gfxdata="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" strokecolor="#d1d1d1 [3044]"/>
+              <v:line w14:anchorId="41525FBF" id="Straight Connector 5" o:spid="_x0000_s1026" style="position:absolute;flip:y;z-index:251651072;visibility:visible;mso-wrap-style:square;mso-wrap-distance-left:9pt;mso-wrap-distance-top:0;mso-wrap-distance-right:9pt;mso-wrap-distance-bottom:0;mso-position-horizontal:absolute;mso-position-horizontal-relative:text;mso-position-vertical:absolute;mso-position-vertical-relative:text" from="31.2pt,10.75pt" to="401.95pt,11.4pt" o:gfxdata="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" strokecolor="#d1d1d1 [3044]"/>
             </w:pict>
           </mc:Fallback>
         </mc:AlternateContent>
@@ -852,7 +845,7 @@
         <mc:AlternateContent>
           <mc:Choice Requires="wps">
             <w:drawing>
-              <wp:anchor distT="0" distB="0" distL="114300" distR="114300" simplePos="0" relativeHeight="251655168" behindDoc="0" locked="0" layoutInCell="1" allowOverlap="1" wp14:anchorId="4EE27151" wp14:editId="60221C05">
+              <wp:anchor distT="0" distB="0" distL="114300" distR="114300" simplePos="0" relativeHeight="251653120" behindDoc="0" locked="0" layoutInCell="1" allowOverlap="1" wp14:anchorId="4EE27151" wp14:editId="60221C05">
                 <wp:simplePos x="0" y="0"/>
                 <wp:positionH relativeFrom="column">
                   <wp:posOffset>394335</wp:posOffset>
@@ -898,7 +891,7 @@
           </mc:Choice>
           <mc:Fallback>
             <w:pict>
-              <v:line w14:anchorId="3A5557E2" id="Straight Connector 7" o:spid="_x0000_s1026" style="position:absolute;flip:y;z-index:251655168;visibility:visible;mso-wrap-style:square;mso-wrap-distance-left:9pt;mso-wrap-distance-top:0;mso-wrap-distance-right:9pt;mso-wrap-distance-bottom:0;mso-position-horizontal:absolute;mso-position-horizontal-relative:text;mso-position-vertical:absolute;mso-position-vertical-relative:text" from="31.05pt,.65pt" to="401.8pt,1.3pt" o:gfxdata="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" strokecolor="#4a7ebb"/>
+              <v:line w14:anchorId="0D1B112E" id="Straight Connector 7" o:spid="_x0000_s1026" style="position:absolute;flip:y;z-index:251653120;visibility:visible;mso-wrap-style:square;mso-wrap-distance-left:9pt;mso-wrap-distance-top:0;mso-wrap-distance-right:9pt;mso-wrap-distance-bottom:0;mso-position-horizontal:absolute;mso-position-horizontal-relative:text;mso-position-vertical:absolute;mso-position-vertical-relative:text" from="31.05pt,.65pt" to="401.8pt,1.3pt" o:gfxdata="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" strokecolor="#4a7ebb"/>
             </w:pict>
           </mc:Fallback>
         </mc:AlternateContent>
@@ -916,7 +909,7 @@
         <mc:AlternateContent>
           <mc:Choice Requires="wps">
             <w:drawing>
-              <wp:anchor distT="0" distB="0" distL="114300" distR="114300" simplePos="0" relativeHeight="251654144" behindDoc="0" locked="0" layoutInCell="1" allowOverlap="1" wp14:anchorId="1799E5BA" wp14:editId="060ED85B">
+              <wp:anchor distT="0" distB="0" distL="114300" distR="114300" simplePos="0" relativeHeight="251652096" behindDoc="0" locked="0" layoutInCell="1" allowOverlap="1" wp14:anchorId="1799E5BA" wp14:editId="060ED85B">
                 <wp:simplePos x="0" y="0"/>
                 <wp:positionH relativeFrom="column">
                   <wp:posOffset>394124</wp:posOffset>
@@ -965,7 +958,7 @@
           </mc:Choice>
           <mc:Fallback>
             <w:pict>
-              <v:line w14:anchorId="01834BF8" id="Straight Connector 6" o:spid="_x0000_s1026" style="position:absolute;flip:y;z-index:251654144;visibility:visible;mso-wrap-style:square;mso-wrap-distance-left:9pt;mso-wrap-distance-top:0;mso-wrap-distance-right:9pt;mso-wrap-distance-bottom:0;mso-position-horizontal:absolute;mso-position-horizontal-relative:text;mso-position-vertical:absolute;mso-position-vertical-relative:text" from="31.05pt,7.9pt" to="401.8pt,8.55pt" o:gfxdata="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" strokecolor="#d1d1d1 [3044]"/>
+              <v:line w14:anchorId="19217609" id="Straight Connector 6" o:spid="_x0000_s1026" style="position:absolute;flip:y;z-index:251652096;visibility:visible;mso-wrap-style:square;mso-wrap-distance-left:9pt;mso-wrap-distance-top:0;mso-wrap-distance-right:9pt;mso-wrap-distance-bottom:0;mso-position-horizontal:absolute;mso-position-horizontal-relative:text;mso-position-vertical:absolute;mso-position-vertical-relative:text" from="31.05pt,7.9pt" to="401.8pt,8.55pt" o:gfxdata="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" strokecolor="#d1d1d1 [3044]"/>
             </w:pict>
           </mc:Fallback>
         </mc:AlternateContent>
@@ -994,14 +987,7 @@
       </w:r>
       <w:r>
         <w:br/>
-      </w:r>
-      <w:proofErr w:type="gramStart"/>
-      <w:r>
-        <w:t>do</w:t>
-      </w:r>
-      <w:proofErr w:type="gramEnd"/>
-      <w:r>
-        <w:t xml:space="preserve"> curso de licenciatura em Engenharia Informática e de Com</w:t>
+        <w:t>do curso de licenciatura em Engenharia Informática e de Com</w:t>
       </w:r>
       <w:r>
         <w:t>putadores</w:t>
@@ -1049,7 +1035,7 @@
       <w:pPr>
         <w:pStyle w:val="Cabealho1"/>
       </w:pPr>
-      <w:bookmarkStart w:id="0" w:name="_Toc449976322"/>
+      <w:bookmarkStart w:id="0" w:name="_Toc449988405"/>
       <w:r>
         <w:t>Resumo</w:t>
       </w:r>
@@ -1129,7 +1115,18 @@
         <w:t xml:space="preserve"> </w:t>
       </w:r>
       <w:r>
-        <w:t>O desenvolvimento desta ferramenta é baseado na</w:t>
+        <w:t>O desenvolvimento deste</w:t>
+      </w:r>
+      <w:bookmarkStart w:id="1" w:name="_GoBack"/>
+      <w:bookmarkEnd w:id="1"/>
+      <w:r>
+        <w:t xml:space="preserve"> </w:t>
+      </w:r>
+      <w:r>
+        <w:t>plug-in</w:t>
+      </w:r>
+      <w:r>
+        <w:t xml:space="preserve"> é baseado na</w:t>
       </w:r>
       <w:r>
         <w:t xml:space="preserve"> framework </w:t>
@@ -1224,22 +1221,17 @@
       <w:r>
         <w:t xml:space="preserve"> </w:t>
       </w:r>
-      <w:proofErr w:type="gramStart"/>
       <w:r>
         <w:t>Plug-in</w:t>
       </w:r>
-      <w:proofErr w:type="gramEnd"/>
-      <w:r>
-        <w:t>; Ferramenta</w:t>
-      </w:r>
       <w:r>
         <w:t>.</w:t>
       </w:r>
       <w:r>
         <w:t xml:space="preserve"> </w:t>
       </w:r>
-      <w:bookmarkStart w:id="1" w:name="_Toc417073314"/>
-      <w:bookmarkStart w:id="2" w:name="_Toc417484057"/>
+      <w:bookmarkStart w:id="2" w:name="_Toc417073314"/>
+      <w:bookmarkStart w:id="3" w:name="_Toc417484057"/>
     </w:p>
     <w:p>
       <w:pPr>
@@ -1257,14 +1249,14 @@
       <w:pPr>
         <w:pStyle w:val="Cabealho1"/>
       </w:pPr>
-      <w:bookmarkStart w:id="3" w:name="_Toc449976323"/>
+      <w:bookmarkStart w:id="4" w:name="_Toc449988406"/>
       <w:r>
         <w:lastRenderedPageBreak/>
         <w:t>Índice</w:t>
       </w:r>
-      <w:bookmarkEnd w:id="1"/>
       <w:bookmarkEnd w:id="2"/>
       <w:bookmarkEnd w:id="3"/>
+      <w:bookmarkEnd w:id="4"/>
     </w:p>
     <w:p>
       <w:pPr>
@@ -1307,7 +1299,7 @@
         </w:rPr>
         <w:fldChar w:fldCharType="separate"/>
       </w:r>
-      <w:hyperlink w:anchor="_Toc449976322" w:history="1">
+      <w:hyperlink w:anchor="_Toc449988405" w:history="1">
         <w:r>
           <w:rPr>
             <w:rStyle w:val="Hiperligao"/>
@@ -1334,7 +1326,7 @@
             <w:noProof/>
             <w:webHidden/>
           </w:rPr>
-          <w:instrText xml:space="preserve"> PAGEREF _Toc449976322 \h </w:instrText>
+          <w:instrText xml:space="preserve"> PAGEREF _Toc449988405 \h </w:instrText>
         </w:r>
         <w:r>
           <w:rPr>
@@ -1382,7 +1374,7 @@
           <w:lang w:eastAsia="pt-PT"/>
         </w:rPr>
       </w:pPr>
-      <w:hyperlink w:anchor="_Toc449976323" w:history="1">
+      <w:hyperlink w:anchor="_Toc449988406" w:history="1">
         <w:r>
           <w:rPr>
             <w:rStyle w:val="Hiperligao"/>
@@ -1409,7 +1401,7 @@
             <w:noProof/>
             <w:webHidden/>
           </w:rPr>
-          <w:instrText xml:space="preserve"> PAGEREF _Toc449976323 \h </w:instrText>
+          <w:instrText xml:space="preserve"> PAGEREF _Toc449988406 \h </w:instrText>
         </w:r>
         <w:r>
           <w:rPr>
@@ -1457,7 +1449,7 @@
           <w:lang w:eastAsia="pt-PT"/>
         </w:rPr>
       </w:pPr>
-      <w:hyperlink w:anchor="_Toc449976324" w:history="1">
+      <w:hyperlink w:anchor="_Toc449988407" w:history="1">
         <w:r>
           <w:rPr>
             <w:rStyle w:val="Hiperligao"/>
@@ -1484,7 +1476,7 @@
             <w:noProof/>
             <w:webHidden/>
           </w:rPr>
-          <w:instrText xml:space="preserve"> PAGEREF _Toc449976324 \h </w:instrText>
+          <w:instrText xml:space="preserve"> PAGEREF _Toc449988407 \h </w:instrText>
         </w:r>
         <w:r>
           <w:rPr>
@@ -1532,7 +1524,7 @@
           <w:lang w:eastAsia="pt-PT"/>
         </w:rPr>
       </w:pPr>
-      <w:hyperlink w:anchor="_Toc449976325" w:history="1">
+      <w:hyperlink w:anchor="_Toc449988408" w:history="1">
         <w:r>
           <w:rPr>
             <w:rStyle w:val="Hiperligao"/>
@@ -1559,7 +1551,7 @@
             <w:noProof/>
             <w:webHidden/>
           </w:rPr>
-          <w:instrText xml:space="preserve"> PAGEREF _Toc449976325 \h </w:instrText>
+          <w:instrText xml:space="preserve"> PAGEREF _Toc449988408 \h </w:instrText>
         </w:r>
         <w:r>
           <w:rPr>
@@ -1608,7 +1600,7 @@
           <w:lang w:eastAsia="pt-PT"/>
         </w:rPr>
       </w:pPr>
-      <w:hyperlink w:anchor="_Toc449976326" w:history="1">
+      <w:hyperlink w:anchor="_Toc449988409" w:history="1">
         <w:r>
           <w:rPr>
             <w:rStyle w:val="Hiperligao"/>
@@ -1655,7 +1647,7 @@
             <w:noProof/>
             <w:webHidden/>
           </w:rPr>
-          <w:instrText xml:space="preserve"> PAGEREF _Toc449976326 \h </w:instrText>
+          <w:instrText xml:space="preserve"> PAGEREF _Toc449988409 \h </w:instrText>
         </w:r>
         <w:r>
           <w:rPr>
@@ -1702,7 +1694,7 @@
           <w:lang w:eastAsia="pt-PT"/>
         </w:rPr>
       </w:pPr>
-      <w:hyperlink w:anchor="_Toc449976327" w:history="1">
+      <w:hyperlink w:anchor="_Toc449988410" w:history="1">
         <w:r>
           <w:rPr>
             <w:rStyle w:val="Hiperligao"/>
@@ -1747,7 +1739,7 @@
             <w:noProof/>
             <w:webHidden/>
           </w:rPr>
-          <w:instrText xml:space="preserve"> PAGEREF _Toc449976327 \h </w:instrText>
+          <w:instrText xml:space="preserve"> PAGEREF _Toc449988410 \h </w:instrText>
         </w:r>
         <w:r>
           <w:rPr>
@@ -1794,7 +1786,7 @@
           <w:lang w:eastAsia="pt-PT"/>
         </w:rPr>
       </w:pPr>
-      <w:hyperlink w:anchor="_Toc449976328" w:history="1">
+      <w:hyperlink w:anchor="_Toc449988411" w:history="1">
         <w:r>
           <w:rPr>
             <w:rStyle w:val="Hiperligao"/>
@@ -1839,7 +1831,7 @@
             <w:noProof/>
             <w:webHidden/>
           </w:rPr>
-          <w:instrText xml:space="preserve"> PAGEREF _Toc449976328 \h </w:instrText>
+          <w:instrText xml:space="preserve"> PAGEREF _Toc449988411 \h </w:instrText>
         </w:r>
         <w:r>
           <w:rPr>
@@ -1886,7 +1878,7 @@
           <w:lang w:eastAsia="pt-PT"/>
         </w:rPr>
       </w:pPr>
-      <w:hyperlink w:anchor="_Toc449976329" w:history="1">
+      <w:hyperlink w:anchor="_Toc449988412" w:history="1">
         <w:r>
           <w:rPr>
             <w:rStyle w:val="Hiperligao"/>
@@ -1931,7 +1923,7 @@
             <w:noProof/>
             <w:webHidden/>
           </w:rPr>
-          <w:instrText xml:space="preserve"> PAGEREF _Toc449976329 \h </w:instrText>
+          <w:instrText xml:space="preserve"> PAGEREF _Toc449988412 \h </w:instrText>
         </w:r>
         <w:r>
           <w:rPr>
@@ -1980,7 +1972,7 @@
           <w:lang w:eastAsia="pt-PT"/>
         </w:rPr>
       </w:pPr>
-      <w:hyperlink w:anchor="_Toc449976330" w:history="1">
+      <w:hyperlink w:anchor="_Toc449988413" w:history="1">
         <w:r>
           <w:rPr>
             <w:rStyle w:val="Hiperligao"/>
@@ -2027,7 +2019,7 @@
             <w:noProof/>
             <w:webHidden/>
           </w:rPr>
-          <w:instrText xml:space="preserve"> PAGEREF _Toc449976330 \h </w:instrText>
+          <w:instrText xml:space="preserve"> PAGEREF _Toc449988413 \h </w:instrText>
         </w:r>
         <w:r>
           <w:rPr>
@@ -2074,7 +2066,7 @@
           <w:lang w:eastAsia="pt-PT"/>
         </w:rPr>
       </w:pPr>
-      <w:hyperlink w:anchor="_Toc449976331" w:history="1">
+      <w:hyperlink w:anchor="_Toc449988414" w:history="1">
         <w:r>
           <w:rPr>
             <w:rStyle w:val="Hiperligao"/>
@@ -2119,7 +2111,7 @@
             <w:noProof/>
             <w:webHidden/>
           </w:rPr>
-          <w:instrText xml:space="preserve"> PAGEREF _Toc449976331 \h </w:instrText>
+          <w:instrText xml:space="preserve"> PAGEREF _Toc449988414 \h </w:instrText>
         </w:r>
         <w:r>
           <w:rPr>
@@ -2167,7 +2159,7 @@
           <w:lang w:eastAsia="pt-PT"/>
         </w:rPr>
       </w:pPr>
-      <w:hyperlink w:anchor="_Toc449976332" w:history="1">
+      <w:hyperlink w:anchor="_Toc449988415" w:history="1">
         <w:r>
           <w:rPr>
             <w:rStyle w:val="Hiperligao"/>
@@ -2213,7 +2205,7 @@
             <w:noProof/>
             <w:webHidden/>
           </w:rPr>
-          <w:instrText xml:space="preserve"> PAGEREF _Toc449976332 \h </w:instrText>
+          <w:instrText xml:space="preserve"> PAGEREF _Toc449988415 \h </w:instrText>
         </w:r>
         <w:r>
           <w:rPr>
@@ -2261,7 +2253,7 @@
           <w:lang w:eastAsia="pt-PT"/>
         </w:rPr>
       </w:pPr>
-      <w:hyperlink w:anchor="_Toc449976333" w:history="1">
+      <w:hyperlink w:anchor="_Toc449988416" w:history="1">
         <w:r>
           <w:rPr>
             <w:rStyle w:val="Hiperligao"/>
@@ -2307,7 +2299,7 @@
             <w:noProof/>
             <w:webHidden/>
           </w:rPr>
-          <w:instrText xml:space="preserve"> PAGEREF _Toc449976333 \h </w:instrText>
+          <w:instrText xml:space="preserve"> PAGEREF _Toc449988416 \h </w:instrText>
         </w:r>
         <w:r>
           <w:rPr>
@@ -2355,7 +2347,7 @@
           <w:lang w:eastAsia="pt-PT"/>
         </w:rPr>
       </w:pPr>
-      <w:hyperlink w:anchor="_Toc449976334" w:history="1">
+      <w:hyperlink w:anchor="_Toc449988417" w:history="1">
         <w:r>
           <w:rPr>
             <w:rStyle w:val="Hiperligao"/>
@@ -2401,7 +2393,7 @@
             <w:noProof/>
             <w:webHidden/>
           </w:rPr>
-          <w:instrText xml:space="preserve"> PAGEREF _Toc449976334 \h </w:instrText>
+          <w:instrText xml:space="preserve"> PAGEREF _Toc449988417 \h </w:instrText>
         </w:r>
         <w:r>
           <w:rPr>
@@ -2448,7 +2440,7 @@
           <w:lang w:eastAsia="pt-PT"/>
         </w:rPr>
       </w:pPr>
-      <w:hyperlink w:anchor="_Toc449976335" w:history="1">
+      <w:hyperlink w:anchor="_Toc449988418" w:history="1">
         <w:r>
           <w:rPr>
             <w:rStyle w:val="Hiperligao"/>
@@ -2493,7 +2485,7 @@
             <w:noProof/>
             <w:webHidden/>
           </w:rPr>
-          <w:instrText xml:space="preserve"> PAGEREF _Toc449976335 \h </w:instrText>
+          <w:instrText xml:space="preserve"> PAGEREF _Toc449988418 \h </w:instrText>
         </w:r>
         <w:r>
           <w:rPr>
@@ -2542,7 +2534,7 @@
           <w:lang w:eastAsia="pt-PT"/>
         </w:rPr>
       </w:pPr>
-      <w:hyperlink w:anchor="_Toc449976336" w:history="1">
+      <w:hyperlink w:anchor="_Toc449988419" w:history="1">
         <w:r>
           <w:rPr>
             <w:rStyle w:val="Hiperligao"/>
@@ -2589,7 +2581,7 @@
             <w:noProof/>
             <w:webHidden/>
           </w:rPr>
-          <w:instrText xml:space="preserve"> PAGEREF _Toc449976336 \h </w:instrText>
+          <w:instrText xml:space="preserve"> PAGEREF _Toc449988419 \h </w:instrText>
         </w:r>
         <w:r>
           <w:rPr>
@@ -2636,7 +2628,7 @@
           <w:lang w:eastAsia="pt-PT"/>
         </w:rPr>
       </w:pPr>
-      <w:hyperlink w:anchor="_Toc449976337" w:history="1">
+      <w:hyperlink w:anchor="_Toc449988420" w:history="1">
         <w:r>
           <w:rPr>
             <w:rStyle w:val="Hiperligao"/>
@@ -2681,7 +2673,7 @@
             <w:noProof/>
             <w:webHidden/>
           </w:rPr>
-          <w:instrText xml:space="preserve"> PAGEREF _Toc449976337 \h </w:instrText>
+          <w:instrText xml:space="preserve"> PAGEREF _Toc449988420 \h </w:instrText>
         </w:r>
         <w:r>
           <w:rPr>
@@ -2728,7 +2720,7 @@
           <w:lang w:eastAsia="pt-PT"/>
         </w:rPr>
       </w:pPr>
-      <w:hyperlink w:anchor="_Toc449976338" w:history="1">
+      <w:hyperlink w:anchor="_Toc449988421" w:history="1">
         <w:r>
           <w:rPr>
             <w:rStyle w:val="Hiperligao"/>
@@ -2773,7 +2765,7 @@
             <w:noProof/>
             <w:webHidden/>
           </w:rPr>
-          <w:instrText xml:space="preserve"> PAGEREF _Toc449976338 \h </w:instrText>
+          <w:instrText xml:space="preserve"> PAGEREF _Toc449988421 \h </w:instrText>
         </w:r>
         <w:r>
           <w:rPr>
@@ -2820,7 +2812,7 @@
           <w:lang w:eastAsia="pt-PT"/>
         </w:rPr>
       </w:pPr>
-      <w:hyperlink w:anchor="_Toc449976339" w:history="1">
+      <w:hyperlink w:anchor="_Toc449988422" w:history="1">
         <w:r>
           <w:rPr>
             <w:rStyle w:val="Hiperligao"/>
@@ -2865,7 +2857,7 @@
             <w:noProof/>
             <w:webHidden/>
           </w:rPr>
-          <w:instrText xml:space="preserve"> PAGEREF _Toc449976339 \h </w:instrText>
+          <w:instrText xml:space="preserve"> PAGEREF _Toc449988422 \h </w:instrText>
         </w:r>
         <w:r>
           <w:rPr>
@@ -2912,7 +2904,7 @@
           <w:lang w:eastAsia="pt-PT"/>
         </w:rPr>
       </w:pPr>
-      <w:hyperlink w:anchor="_Toc449976340" w:history="1">
+      <w:hyperlink w:anchor="_Toc449988423" w:history="1">
         <w:r>
           <w:rPr>
             <w:rStyle w:val="Hiperligao"/>
@@ -2957,7 +2949,7 @@
             <w:noProof/>
             <w:webHidden/>
           </w:rPr>
-          <w:instrText xml:space="preserve"> PAGEREF _Toc449976340 \h </w:instrText>
+          <w:instrText xml:space="preserve"> PAGEREF _Toc449988423 \h </w:instrText>
         </w:r>
         <w:r>
           <w:rPr>
@@ -3006,7 +2998,7 @@
           <w:lang w:eastAsia="pt-PT"/>
         </w:rPr>
       </w:pPr>
-      <w:hyperlink w:anchor="_Toc449976341" w:history="1">
+      <w:hyperlink w:anchor="_Toc449988424" w:history="1">
         <w:r>
           <w:rPr>
             <w:rStyle w:val="Hiperligao"/>
@@ -3053,7 +3045,7 @@
             <w:noProof/>
             <w:webHidden/>
           </w:rPr>
-          <w:instrText xml:space="preserve"> PAGEREF _Toc449976341 \h </w:instrText>
+          <w:instrText xml:space="preserve"> PAGEREF _Toc449988424 \h </w:instrText>
         </w:r>
         <w:r>
           <w:rPr>
@@ -3101,7 +3093,7 @@
           <w:lang w:eastAsia="pt-PT"/>
         </w:rPr>
       </w:pPr>
-      <w:hyperlink w:anchor="_Toc449976342" w:history="1">
+      <w:hyperlink w:anchor="_Toc449988425" w:history="1">
         <w:r>
           <w:rPr>
             <w:rStyle w:val="Hiperligao"/>
@@ -3128,7 +3120,7 @@
             <w:noProof/>
             <w:webHidden/>
           </w:rPr>
-          <w:instrText xml:space="preserve"> PAGEREF _Toc449976342 \h </w:instrText>
+          <w:instrText xml:space="preserve"> PAGEREF _Toc449988425 \h </w:instrText>
         </w:r>
         <w:r>
           <w:rPr>
@@ -3188,12 +3180,12 @@
           <w:szCs w:val="20"/>
         </w:rPr>
       </w:pPr>
-      <w:bookmarkStart w:id="4" w:name="_Toc449976324"/>
+      <w:bookmarkStart w:id="5" w:name="_Toc449988407"/>
       <w:r>
         <w:lastRenderedPageBreak/>
         <w:t>Lista de Figuras</w:t>
       </w:r>
-      <w:bookmarkEnd w:id="4"/>
+      <w:bookmarkEnd w:id="5"/>
     </w:p>
     <w:p/>
     <w:p>
@@ -3235,7 +3227,7 @@
         </w:rPr>
         <w:fldChar w:fldCharType="separate"/>
       </w:r>
-      <w:hyperlink w:anchor="_Toc449976343" w:history="1">
+      <w:hyperlink w:anchor="_Toc449988426" w:history="1">
         <w:r>
           <w:rPr>
             <w:rStyle w:val="Hiperligao"/>
@@ -3262,7 +3254,7 @@
             <w:noProof/>
             <w:webHidden/>
           </w:rPr>
-          <w:instrText xml:space="preserve"> PAGEREF _Toc449976343 \h </w:instrText>
+          <w:instrText xml:space="preserve"> PAGEREF _Toc449988426 \h </w:instrText>
         </w:r>
         <w:r>
           <w:rPr>
@@ -3305,7 +3297,7 @@
           <w:lang w:eastAsia="pt-PT"/>
         </w:rPr>
       </w:pPr>
-      <w:hyperlink w:anchor="_Toc449976344" w:history="1">
+      <w:hyperlink w:anchor="_Toc449988427" w:history="1">
         <w:r>
           <w:rPr>
             <w:rStyle w:val="Hiperligao"/>
@@ -3332,7 +3324,7 @@
             <w:noProof/>
             <w:webHidden/>
           </w:rPr>
-          <w:instrText xml:space="preserve"> PAGEREF _Toc449976344 \h </w:instrText>
+          <w:instrText xml:space="preserve"> PAGEREF _Toc449988427 \h </w:instrText>
         </w:r>
         <w:r>
           <w:rPr>
@@ -3375,7 +3367,7 @@
           <w:lang w:eastAsia="pt-PT"/>
         </w:rPr>
       </w:pPr>
-      <w:hyperlink r:id="rId10" w:anchor="_Toc449976345" w:history="1">
+      <w:hyperlink r:id="rId10" w:anchor="_Toc449988428" w:history="1">
         <w:r>
           <w:rPr>
             <w:rStyle w:val="Hiperligao"/>
@@ -3402,7 +3394,7 @@
             <w:noProof/>
             <w:webHidden/>
           </w:rPr>
-          <w:instrText xml:space="preserve"> PAGEREF _Toc449976345 \h </w:instrText>
+          <w:instrText xml:space="preserve"> PAGEREF _Toc449988428 \h </w:instrText>
         </w:r>
         <w:r>
           <w:rPr>
@@ -3445,7 +3437,7 @@
           <w:lang w:eastAsia="pt-PT"/>
         </w:rPr>
       </w:pPr>
-      <w:hyperlink w:anchor="_Toc449976346" w:history="1">
+      <w:hyperlink w:anchor="_Toc449988429" w:history="1">
         <w:r>
           <w:rPr>
             <w:rStyle w:val="Hiperligao"/>
@@ -3472,7 +3464,7 @@
             <w:noProof/>
             <w:webHidden/>
           </w:rPr>
-          <w:instrText xml:space="preserve"> PAGEREF _Toc449976346 \h </w:instrText>
+          <w:instrText xml:space="preserve"> PAGEREF _Toc449988429 \h </w:instrText>
         </w:r>
         <w:r>
           <w:rPr>
@@ -3515,7 +3507,7 @@
           <w:lang w:eastAsia="pt-PT"/>
         </w:rPr>
       </w:pPr>
-      <w:hyperlink w:anchor="_Toc449976347" w:history="1">
+      <w:hyperlink w:anchor="_Toc449988430" w:history="1">
         <w:r>
           <w:rPr>
             <w:rStyle w:val="Hiperligao"/>
@@ -3542,7 +3534,7 @@
             <w:noProof/>
             <w:webHidden/>
           </w:rPr>
-          <w:instrText xml:space="preserve"> PAGEREF _Toc449976347 \h </w:instrText>
+          <w:instrText xml:space="preserve"> PAGEREF _Toc449988430 \h </w:instrText>
         </w:r>
         <w:r>
           <w:rPr>
@@ -3592,12 +3584,12 @@
       <w:pPr>
         <w:pStyle w:val="Cabealho1"/>
       </w:pPr>
-      <w:bookmarkStart w:id="5" w:name="_Toc449976325"/>
+      <w:bookmarkStart w:id="6" w:name="_Toc449988408"/>
       <w:r>
         <w:lastRenderedPageBreak/>
         <w:t>Lista de Tabelas</w:t>
       </w:r>
-      <w:bookmarkEnd w:id="5"/>
+      <w:bookmarkEnd w:id="6"/>
     </w:p>
     <w:p/>
     <w:p>
@@ -3621,7 +3613,7 @@
       <w:r>
         <w:fldChar w:fldCharType="separate"/>
       </w:r>
-      <w:hyperlink w:anchor="_Toc449976348" w:history="1">
+      <w:hyperlink w:anchor="_Toc449988431" w:history="1">
         <w:r>
           <w:rPr>
             <w:rStyle w:val="Hiperligao"/>
@@ -3648,7 +3640,7 @@
             <w:noProof/>
             <w:webHidden/>
           </w:rPr>
-          <w:instrText xml:space="preserve"> PAGEREF _Toc449976348 \h </w:instrText>
+          <w:instrText xml:space="preserve"> PAGEREF _Toc449988431 \h </w:instrText>
         </w:r>
         <w:r>
           <w:rPr>
@@ -3715,12 +3707,12 @@
           <w:numId w:val="16"/>
         </w:numPr>
       </w:pPr>
-      <w:bookmarkStart w:id="6" w:name="_Toc449976326"/>
+      <w:bookmarkStart w:id="7" w:name="_Toc449988409"/>
       <w:r>
         <w:lastRenderedPageBreak/>
         <w:t>Introdução</w:t>
       </w:r>
-      <w:bookmarkEnd w:id="6"/>
+      <w:bookmarkEnd w:id="7"/>
     </w:p>
     <w:p>
       <w:pPr>
@@ -3730,11 +3722,11 @@
           <w:numId w:val="16"/>
         </w:numPr>
       </w:pPr>
-      <w:bookmarkStart w:id="7" w:name="_Toc449976327"/>
+      <w:bookmarkStart w:id="8" w:name="_Toc449988410"/>
       <w:r>
         <w:t>Enquadramento</w:t>
       </w:r>
-      <w:bookmarkEnd w:id="7"/>
+      <w:bookmarkEnd w:id="8"/>
     </w:p>
     <w:p>
       <w:pPr>
@@ -3787,6 +3779,7 @@
       </w:r>
       <w:r>
         <w:rPr>
+          <w:b/>
           <w:noProof/>
           <w:sz w:val="20"/>
         </w:rPr>
@@ -3861,8 +3854,8 @@
           </wp:inline>
         </w:drawing>
       </w:r>
-      <w:bookmarkStart w:id="8" w:name="_Ref416098483"/>
-      <w:bookmarkStart w:id="9" w:name="_Ref416098469"/>
+      <w:bookmarkStart w:id="9" w:name="_Ref416098483"/>
+      <w:bookmarkStart w:id="10" w:name="_Ref416098469"/>
     </w:p>
     <w:p>
       <w:pPr>
@@ -3875,8 +3868,8 @@
           <w:sz w:val="20"/>
         </w:rPr>
       </w:pPr>
-      <w:bookmarkStart w:id="10" w:name="_Ref449974607"/>
-      <w:bookmarkStart w:id="11" w:name="_Toc449976343"/>
+      <w:bookmarkStart w:id="11" w:name="_Ref449974607"/>
+      <w:bookmarkStart w:id="12" w:name="_Toc449988426"/>
       <w:r>
         <w:rPr>
           <w:b w:val="0"/>
@@ -3926,7 +3919,7 @@
         </w:rPr>
         <w:fldChar w:fldCharType="end"/>
       </w:r>
-      <w:bookmarkEnd w:id="10"/>
+      <w:bookmarkEnd w:id="11"/>
       <w:r>
         <w:rPr>
           <w:b w:val="0"/>
@@ -3935,10 +3928,10 @@
         </w:rPr>
         <w:t xml:space="preserve"> – Exemplo de um ciclo de desenvolvimento de um programa/aplicação. [1]</w:t>
       </w:r>
-      <w:bookmarkEnd w:id="11"/>
-    </w:p>
-    <w:bookmarkEnd w:id="8"/>
+      <w:bookmarkEnd w:id="12"/>
+    </w:p>
     <w:bookmarkEnd w:id="9"/>
+    <w:bookmarkEnd w:id="10"/>
     <w:p>
       <w:pPr>
         <w:rPr>
@@ -3971,7 +3964,6 @@
         </w:rPr>
         <w:t xml:space="preserve"> de um compilador ou </w:t>
       </w:r>
-      <w:proofErr w:type="gramStart"/>
       <w:r>
         <w:rPr>
           <w:rFonts w:cs="Times New Roman"/>
@@ -3979,7 +3971,6 @@
         </w:rPr>
         <w:t>assembler</w:t>
       </w:r>
-      <w:proofErr w:type="gramEnd"/>
       <w:r>
         <w:rPr>
           <w:rFonts w:cs="Times New Roman"/>
@@ -4091,21 +4082,7 @@
         <w:rPr>
           <w:rFonts w:cs="Times New Roman"/>
         </w:rPr>
-        <w:t xml:space="preserve"> facilita a leitura e análise do código fonte, para além de potenciar a deteção de erros de sintaxe e/ou de semântica. A utilização de um compilador integrado </w:t>
-      </w:r>
-      <w:proofErr w:type="gramStart"/>
-      <w:r>
-        <w:rPr>
-          <w:rFonts w:cs="Times New Roman"/>
-        </w:rPr>
-        <w:t>no IDE</w:t>
-      </w:r>
-      <w:proofErr w:type="gramEnd"/>
-      <w:r>
-        <w:rPr>
-          <w:rFonts w:cs="Times New Roman"/>
-        </w:rPr>
-        <w:t xml:space="preserve"> também permite acelerar o processo de geração do ficheiro executável, pois evita a saída do editor, a subsequente instanciação do compilador num processo aparte e, caso a compilação seja abortada devido a erros, a procura da linha associada a esse erro novamente no editor com vista à sua correção.</w:t>
+        <w:t xml:space="preserve"> facilita a leitura e análise do código fonte, para além de potenciar a deteção de erros de sintaxe e/ou de semântica. A utilização de um compilador integrado no IDE também permite acelerar o processo de geração do ficheiro executável, pois evita a saída do editor, a subsequente instanciação do compilador num processo aparte e, caso a compilação seja abortada devido a erros, a procura da linha associada a esse erro novamente no editor com vista à sua correção.</w:t>
       </w:r>
     </w:p>
     <w:p>
@@ -4119,21 +4096,7 @@
         <w:rPr>
           <w:rFonts w:cs="Times New Roman"/>
         </w:rPr>
-        <w:t>Atualmente</w:t>
-      </w:r>
-      <w:proofErr w:type="gramStart"/>
-      <w:r>
-        <w:rPr>
-          <w:rFonts w:cs="Times New Roman"/>
-        </w:rPr>
-        <w:t>,</w:t>
-      </w:r>
-      <w:proofErr w:type="gramEnd"/>
-      <w:r>
-        <w:rPr>
-          <w:rFonts w:cs="Times New Roman"/>
-        </w:rPr>
-        <w:t xml:space="preserve"> existem IDEs para quase todas as linguagens de programação em uso. Algumas destas aplicações suportam apenas uma linguagem de programação, como por exemplo o Kantharos </w:t>
+        <w:t xml:space="preserve">Atualmente, existem IDEs para quase todas as linguagens de programação em uso. Algumas destas aplicações suportam apenas uma linguagem de programação, como por exemplo o Kantharos </w:t>
       </w:r>
       <w:r>
         <w:rPr>
@@ -4374,16 +4337,8 @@
         <w:rPr>
           <w:rFonts w:cs="Times New Roman"/>
         </w:rPr>
-        <w:t xml:space="preserve">linguagem de programação </w:t>
-      </w:r>
-      <w:proofErr w:type="gramStart"/>
-      <w:r>
-        <w:rPr>
-          <w:rFonts w:cs="Times New Roman"/>
-        </w:rPr>
-        <w:t>ao IDE</w:t>
-      </w:r>
-      <w:proofErr w:type="gramEnd"/>
+        <w:t>linguagem de programação ao IDE</w:t>
+      </w:r>
       <w:r>
         <w:rPr>
           <w:rFonts w:cs="Times New Roman"/>
@@ -4404,7 +4359,6 @@
         </w:rPr>
         <w:t xml:space="preserve">Apesar da maioria destes IDEs e dos seus </w:t>
       </w:r>
-      <w:proofErr w:type="gramStart"/>
       <w:r>
         <w:rPr>
           <w:rFonts w:cs="Times New Roman"/>
@@ -4412,7 +4366,6 @@
         </w:rPr>
         <w:t>plug-ins</w:t>
       </w:r>
-      <w:proofErr w:type="gramEnd"/>
       <w:r>
         <w:rPr>
           <w:rFonts w:cs="Times New Roman"/>
@@ -4469,12 +4422,12 @@
           <w:numId w:val="16"/>
         </w:numPr>
       </w:pPr>
-      <w:bookmarkStart w:id="12" w:name="_Toc449976328"/>
+      <w:bookmarkStart w:id="13" w:name="_Toc449988411"/>
       <w:r>
         <w:lastRenderedPageBreak/>
         <w:t>Motivação</w:t>
       </w:r>
-      <w:bookmarkEnd w:id="12"/>
+      <w:bookmarkEnd w:id="13"/>
     </w:p>
     <w:p>
       <w:pPr>
@@ -4678,7 +4631,6 @@
         </w:rPr>
         <w:t xml:space="preserve">, que consiste num </w:t>
       </w:r>
-      <w:proofErr w:type="gramStart"/>
       <w:r>
         <w:rPr>
           <w:rFonts w:cs="Times New Roman"/>
@@ -4686,7 +4638,6 @@
         </w:rPr>
         <w:t>assembler</w:t>
       </w:r>
-      <w:proofErr w:type="gramEnd"/>
       <w:r>
         <w:rPr>
           <w:rFonts w:cs="Times New Roman"/>
@@ -4733,7 +4684,6 @@
         </w:rPr>
         <w:t xml:space="preserve"> do programa e invocar novamente o </w:t>
       </w:r>
-      <w:proofErr w:type="gramStart"/>
       <w:r>
         <w:rPr>
           <w:rFonts w:cs="Times New Roman"/>
@@ -4741,7 +4691,6 @@
         </w:rPr>
         <w:t>assembler</w:t>
       </w:r>
-      <w:proofErr w:type="gramEnd"/>
       <w:r>
         <w:rPr>
           <w:rFonts w:cs="Times New Roman"/>
@@ -4773,12 +4722,12 @@
           <w:numId w:val="16"/>
         </w:numPr>
       </w:pPr>
-      <w:bookmarkStart w:id="13" w:name="_Toc449976329"/>
+      <w:bookmarkStart w:id="14" w:name="_Toc449988412"/>
       <w:r>
         <w:lastRenderedPageBreak/>
         <w:t>Objetivos</w:t>
       </w:r>
-      <w:bookmarkEnd w:id="13"/>
+      <w:bookmarkEnd w:id="14"/>
       <w:r>
         <w:t xml:space="preserve"> </w:t>
       </w:r>
@@ -4795,21 +4744,7 @@
         <w:rPr>
           <w:rFonts w:cs="Times New Roman"/>
         </w:rPr>
-        <w:t xml:space="preserve">Com este trabalho pretende-se implementar </w:t>
-      </w:r>
-      <w:proofErr w:type="gramStart"/>
-      <w:r>
-        <w:rPr>
-          <w:rFonts w:cs="Times New Roman"/>
-        </w:rPr>
-        <w:t>um IDE</w:t>
-      </w:r>
-      <w:proofErr w:type="gramEnd"/>
-      <w:r>
-        <w:rPr>
-          <w:rFonts w:cs="Times New Roman"/>
-        </w:rPr>
-        <w:t xml:space="preserve"> para suportar o desenvolvimento de programas para o processador PDS16 usando a linguagem </w:t>
+        <w:t xml:space="preserve">Com este trabalho pretende-se implementar um IDE para suportar o desenvolvimento de programas para o processador PDS16 usando a linguagem </w:t>
       </w:r>
       <w:r>
         <w:rPr>
@@ -4863,14 +4798,12 @@
         </w:rPr>
         <w:t>Syntax highlighting</w:t>
       </w:r>
-      <w:proofErr w:type="gramStart"/>
       <w:r>
         <w:rPr>
           <w:rFonts w:cs="Times New Roman"/>
         </w:rPr>
         <w:t>,</w:t>
       </w:r>
-      <w:proofErr w:type="gramEnd"/>
       <w:r>
         <w:rPr>
           <w:rFonts w:cs="Times New Roman"/>
@@ -4903,7 +4836,6 @@
         </w:rPr>
         <w:t xml:space="preserve">Integração com um </w:t>
       </w:r>
-      <w:proofErr w:type="gramStart"/>
       <w:r>
         <w:rPr>
           <w:rFonts w:cs="Times New Roman"/>
@@ -4911,7 +4843,6 @@
         </w:rPr>
         <w:t>assembler</w:t>
       </w:r>
-      <w:proofErr w:type="gramEnd"/>
       <w:r>
         <w:rPr>
           <w:rFonts w:cs="Times New Roman"/>
@@ -5001,7 +4932,6 @@
         </w:rPr>
         <w:t xml:space="preserve">Para tal, será desenvolvido um </w:t>
       </w:r>
-      <w:proofErr w:type="gramStart"/>
       <w:r>
         <w:rPr>
           <w:rFonts w:cs="Times New Roman"/>
@@ -5009,7 +4939,6 @@
         </w:rPr>
         <w:t>plug-in</w:t>
       </w:r>
-      <w:proofErr w:type="gramEnd"/>
       <w:r>
         <w:rPr>
           <w:rFonts w:cs="Times New Roman"/>
@@ -5117,7 +5046,6 @@
         </w:rPr>
         <w:t xml:space="preserve">Xtext  apresenta ainda a grande vantagem de, com base numa mesma descrição de uma DSL, permitir gerar automaticamente </w:t>
       </w:r>
-      <w:proofErr w:type="gramStart"/>
       <w:r>
         <w:rPr>
           <w:rFonts w:cs="Times New Roman"/>
@@ -5125,7 +5053,6 @@
         </w:rPr>
         <w:t>plug-ins</w:t>
       </w:r>
-      <w:proofErr w:type="gramEnd"/>
       <w:r>
         <w:rPr>
           <w:rFonts w:cs="Times New Roman"/>
@@ -5158,7 +5085,7 @@
           <w:numId w:val="1"/>
         </w:numPr>
       </w:pPr>
-      <w:bookmarkStart w:id="14" w:name="_Toc449976330"/>
+      <w:bookmarkStart w:id="15" w:name="_Toc449988413"/>
       <w:r>
         <w:lastRenderedPageBreak/>
         <w:t xml:space="preserve">PDS16 DSL – Linguagem de </w:t>
@@ -5169,7 +5096,7 @@
       <w:r>
         <w:t xml:space="preserve"> Especifico</w:t>
       </w:r>
-      <w:bookmarkEnd w:id="14"/>
+      <w:bookmarkEnd w:id="15"/>
     </w:p>
     <w:p/>
     <w:p>
@@ -5463,7 +5390,6 @@
         </w:rPr>
         <w:t>Símbolo</w:t>
       </w:r>
-      <w:proofErr w:type="gramStart"/>
       <w:r>
         <w:rPr>
           <w:rFonts w:cs="Times New Roman"/>
@@ -5500,7 +5426,6 @@
         </w:rPr>
         <w:t> Destino</w:t>
       </w:r>
-      <w:proofErr w:type="gramEnd"/>
       <w:r>
         <w:rPr>
           <w:rFonts w:cs="Times New Roman"/>
@@ -5610,25 +5535,7 @@
           <w:sz w:val="22"/>
           <w:szCs w:val="22"/>
         </w:rPr>
-        <w:t xml:space="preserve">, sendo que se trata de uma palavra, única no documento, seguida </w:t>
-      </w:r>
-      <w:proofErr w:type="gramStart"/>
-      <w:r>
-        <w:rPr>
-          <w:rFonts w:ascii="Times New Roman" w:hAnsi="Times New Roman" w:cs="Times New Roman"/>
-          <w:sz w:val="22"/>
-          <w:szCs w:val="22"/>
-        </w:rPr>
-        <w:t>de</w:t>
-      </w:r>
-      <w:proofErr w:type="gramEnd"/>
-      <w:r>
-        <w:rPr>
-          <w:rFonts w:ascii="Times New Roman" w:hAnsi="Times New Roman" w:cs="Times New Roman"/>
-          <w:sz w:val="22"/>
-          <w:szCs w:val="22"/>
-        </w:rPr>
-        <w:t xml:space="preserve"> “:”</w:t>
+        <w:t>, sendo que se trata de uma palavra, única no documento, seguida de “:”</w:t>
       </w:r>
     </w:p>
     <w:p>
@@ -5671,7 +5578,6 @@
         </w:rPr>
         <w:t xml:space="preserve"> PDS16 ou uma diretiva para o </w:t>
       </w:r>
-      <w:proofErr w:type="gramStart"/>
       <w:r>
         <w:rPr>
           <w:rFonts w:ascii="Times New Roman" w:hAnsi="Times New Roman" w:cs="Times New Roman"/>
@@ -5681,7 +5587,6 @@
         </w:rPr>
         <w:t>assembler</w:t>
       </w:r>
-      <w:proofErr w:type="gramEnd"/>
       <w:r>
         <w:rPr>
           <w:rFonts w:ascii="Times New Roman" w:hAnsi="Times New Roman" w:cs="Times New Roman"/>
@@ -5893,12 +5798,12 @@
           <w:numId w:val="23"/>
         </w:numPr>
       </w:pPr>
-      <w:bookmarkStart w:id="15" w:name="_Toc449976331"/>
+      <w:bookmarkStart w:id="16" w:name="_Toc449988414"/>
       <w:r>
         <w:lastRenderedPageBreak/>
         <w:t>Instruções</w:t>
       </w:r>
-      <w:bookmarkEnd w:id="15"/>
+      <w:bookmarkEnd w:id="16"/>
     </w:p>
     <w:p>
       <w:pPr>
@@ -5908,14 +5813,14 @@
           <w:numId w:val="23"/>
         </w:numPr>
       </w:pPr>
-      <w:bookmarkStart w:id="16" w:name="_Toc449976332"/>
+      <w:bookmarkStart w:id="17" w:name="_Toc449988415"/>
       <w:r>
         <w:t>Acesso a memória</w:t>
       </w:r>
       <w:r>
         <w:t xml:space="preserve"> de dados</w:t>
       </w:r>
-      <w:bookmarkEnd w:id="16"/>
+      <w:bookmarkEnd w:id="17"/>
     </w:p>
     <w:p/>
     <w:p>
@@ -6210,19 +6115,161 @@
           <w:rFonts w:ascii="Courier New" w:hAnsi="Courier New" w:cs="Courier New"/>
         </w:rPr>
       </w:pPr>
-      <w:proofErr w:type="gramStart"/>
       <w:r>
         <w:rPr>
           <w:rFonts w:ascii="Courier New" w:hAnsi="Courier New" w:cs="Courier New"/>
         </w:rPr>
+        <w:t>ld rx, label_name</w:t>
+      </w:r>
+    </w:p>
+    <w:p>
+      <w:pPr>
+        <w:ind w:firstLine="284"/>
+        <w:rPr>
+          <w:rFonts w:cs="Times New Roman"/>
+        </w:rPr>
+      </w:pPr>
+      <w:r>
+        <w:rPr>
+          <w:rFonts w:cs="Times New Roman"/>
+        </w:rPr>
+        <w:t>Esta instrução coloca no registo “</w:t>
+      </w:r>
+      <w:r>
+        <w:rPr>
+          <w:rFonts w:ascii="Courier New" w:hAnsi="Courier New" w:cs="Courier New"/>
+        </w:rPr>
+        <w:t>rx</w:t>
+      </w:r>
+      <w:r>
+        <w:rPr>
+          <w:rFonts w:cs="Times New Roman"/>
+        </w:rPr>
+        <w:t>” o contudo da posição de memória indicado pel</w:t>
+      </w:r>
+      <w:r>
+        <w:rPr>
+          <w:rFonts w:cs="Times New Roman"/>
+        </w:rPr>
+        <w:t>o</w:t>
+      </w:r>
+      <w:r>
+        <w:rPr>
+          <w:rFonts w:cs="Times New Roman"/>
+        </w:rPr>
+        <w:t xml:space="preserve"> </w:t>
+      </w:r>
+      <w:r>
+        <w:rPr>
+          <w:rFonts w:cs="Times New Roman"/>
+        </w:rPr>
+        <w:t>símbolo</w:t>
+      </w:r>
+      <w:r>
+        <w:rPr>
+          <w:rFonts w:cs="Times New Roman"/>
+        </w:rPr>
+        <w:t xml:space="preserve"> “</w:t>
+      </w:r>
+      <w:r>
+        <w:rPr>
+          <w:rFonts w:ascii="Courier New" w:hAnsi="Courier New" w:cs="Courier New"/>
+        </w:rPr>
+        <w:t>label_name</w:t>
+      </w:r>
+      <w:r>
+        <w:rPr>
+          <w:rFonts w:cs="Times New Roman"/>
+        </w:rPr>
+        <w:t>. Neste caso o acesso é direto pois não são efetuados quaisquer cálculos para definir a posição de memória requerida.</w:t>
+      </w:r>
+    </w:p>
+    <w:p>
+      <w:pPr>
+        <w:ind w:firstLine="284"/>
+        <w:rPr>
+          <w:rFonts w:cs="Times New Roman"/>
+        </w:rPr>
+      </w:pPr>
+      <w:r>
+        <w:rPr>
+          <w:rFonts w:cs="Times New Roman"/>
+        </w:rPr>
+        <w:t xml:space="preserve">Por outro lado no que </w:t>
+      </w:r>
+      <w:r>
+        <w:rPr>
+          <w:rFonts w:cs="Times New Roman"/>
+        </w:rPr>
+        <w:t xml:space="preserve">respeita </w:t>
+      </w:r>
+      <w:r>
+        <w:rPr>
+          <w:rFonts w:cs="Times New Roman"/>
+        </w:rPr>
+        <w:t xml:space="preserve">ao acesso </w:t>
+      </w:r>
+      <w:r>
+        <w:rPr>
+          <w:rFonts w:cs="Times New Roman"/>
+        </w:rPr>
+        <w:t xml:space="preserve">baseado e </w:t>
+      </w:r>
+      <w:r>
+        <w:rPr>
+          <w:rFonts w:cs="Times New Roman"/>
+        </w:rPr>
+        <w:t xml:space="preserve">indexado, já são efetuados cálculos de modo a </w:t>
+      </w:r>
+      <w:r>
+        <w:rPr>
+          <w:rFonts w:cs="Times New Roman"/>
+        </w:rPr>
+        <w:t xml:space="preserve">obter-se </w:t>
+      </w:r>
+      <w:r>
+        <w:rPr>
+          <w:rFonts w:cs="Times New Roman"/>
+        </w:rPr>
+        <w:t>o endereço pretendido, uma vez que se tem um índice (constante) que deverá ser somado ao endereço base:</w:t>
+      </w:r>
+    </w:p>
+    <w:p>
+      <w:pPr>
+        <w:jc w:val="center"/>
+        <w:rPr>
+          <w:rFonts w:ascii="Courier New" w:hAnsi="Courier New" w:cs="Courier New"/>
+        </w:rPr>
+      </w:pPr>
+      <w:r>
+        <w:rPr>
+          <w:rFonts w:ascii="Courier New" w:hAnsi="Courier New" w:cs="Courier New"/>
+        </w:rPr>
         <w:t>ld</w:t>
       </w:r>
-      <w:proofErr w:type="gramEnd"/>
       <w:r>
         <w:rPr>
           <w:rFonts w:ascii="Courier New" w:hAnsi="Courier New" w:cs="Courier New"/>
         </w:rPr>
-        <w:t xml:space="preserve"> rx, label_name</w:t>
+        <w:t>b</w:t>
+      </w:r>
+      <w:r>
+        <w:rPr>
+          <w:rFonts w:ascii="Courier New" w:hAnsi="Courier New" w:cs="Courier New"/>
+        </w:rPr>
+        <w:t xml:space="preserve"> rx, [ry,</w:t>
+      </w:r>
+      <w:r>
+        <w:rPr>
+          <w:rFonts w:ascii="Courier New" w:hAnsi="Courier New" w:cs="Courier New"/>
+        </w:rPr>
+        <w:t xml:space="preserve"> </w:t>
+      </w:r>
+      <w:r>
+        <w:rPr>
+          <w:rFonts w:ascii="Courier New" w:hAnsi="Courier New" w:cs="Courier New"/>
+        </w:rPr>
+        <w:t>#const]</w:t>
       </w:r>
     </w:p>
     <w:p>
@@ -6236,25 +6283,117 @@
         <w:rPr>
           <w:rFonts w:cs="Times New Roman"/>
         </w:rPr>
-        <w:t>Esta instrução coloca no registo “</w:t>
+        <w:t>Neste caso o registo “</w:t>
       </w:r>
       <w:r>
         <w:rPr>
           <w:rFonts w:ascii="Courier New" w:hAnsi="Courier New" w:cs="Courier New"/>
         </w:rPr>
+        <w:t>ry</w:t>
+      </w:r>
+      <w:r>
+        <w:rPr>
+          <w:rFonts w:cs="Times New Roman"/>
+        </w:rPr>
+        <w:t>” deverá ter o endereço base, ao qual ainda ser</w:t>
+      </w:r>
+      <w:r>
+        <w:rPr>
+          <w:rFonts w:cs="Times New Roman"/>
+        </w:rPr>
+        <w:t>á</w:t>
+      </w:r>
+      <w:r>
+        <w:rPr>
+          <w:rFonts w:cs="Times New Roman"/>
+        </w:rPr>
+        <w:t xml:space="preserve"> </w:t>
+      </w:r>
+      <w:r>
+        <w:rPr>
+          <w:rFonts w:cs="Times New Roman"/>
+        </w:rPr>
+        <w:t xml:space="preserve">adicionado o valor </w:t>
+      </w:r>
+      <w:r>
+        <w:rPr>
+          <w:rFonts w:ascii="Courier New" w:hAnsi="Courier New" w:cs="Courier New"/>
+        </w:rPr>
+        <w:t>const</w:t>
+      </w:r>
+      <w:r>
+        <w:rPr>
+          <w:rFonts w:ascii="Courier New" w:hAnsi="Courier New" w:cs="Courier New"/>
+        </w:rPr>
+        <w:t xml:space="preserve"> </w:t>
+      </w:r>
+      <w:r>
+        <w:rPr>
+          <w:rFonts w:cs="Times New Roman"/>
+        </w:rPr>
+        <w:t>(no caso de acesso a palavra 2*</w:t>
+      </w:r>
+      <w:r>
+        <w:rPr>
+          <w:rFonts w:ascii="Courier New" w:hAnsi="Courier New" w:cs="Courier New"/>
+        </w:rPr>
+        <w:t>const</w:t>
+      </w:r>
+      <w:r>
+        <w:rPr>
+          <w:rFonts w:cs="Times New Roman"/>
+        </w:rPr>
+        <w:t xml:space="preserve">) para se obter o endereço de memória de onde se obterá </w:t>
+      </w:r>
+      <w:r>
+        <w:rPr>
+          <w:rFonts w:cs="Times New Roman"/>
+        </w:rPr>
+        <w:t>o valor que será transferido para o registo “</w:t>
+      </w:r>
+      <w:r>
+        <w:rPr>
+          <w:rFonts w:ascii="Courier New" w:hAnsi="Courier New" w:cs="Courier New"/>
+        </w:rPr>
         <w:t>rx</w:t>
       </w:r>
       <w:r>
         <w:rPr>
           <w:rFonts w:cs="Times New Roman"/>
         </w:rPr>
-        <w:t>” o contudo da posição de memória indicado pel</w:t>
-      </w:r>
-      <w:r>
-        <w:rPr>
-          <w:rFonts w:cs="Times New Roman"/>
-        </w:rPr>
-        <w:t>o</w:t>
+        <w:t>”</w:t>
+      </w:r>
+      <w:r>
+        <w:rPr>
+          <w:rFonts w:cs="Times New Roman"/>
+        </w:rPr>
+        <w:t>.</w:t>
+      </w:r>
+    </w:p>
+    <w:p>
+      <w:pPr>
+        <w:ind w:firstLine="284"/>
+        <w:rPr>
+          <w:rFonts w:cs="Times New Roman"/>
+        </w:rPr>
+      </w:pPr>
+      <w:r>
+        <w:rPr>
+          <w:rFonts w:cs="Times New Roman"/>
+        </w:rPr>
+        <w:t>O</w:t>
+      </w:r>
+      <w:r>
+        <w:rPr>
+          <w:rFonts w:cs="Times New Roman"/>
+        </w:rPr>
+        <w:t xml:space="preserve"> acesso baseado indexado </w:t>
+      </w:r>
+      <w:r>
+        <w:rPr>
+          <w:rFonts w:cs="Times New Roman"/>
+        </w:rPr>
+        <w:t>também permite a definição do valor do índice recorrendo a um dos registos do processador,</w:t>
       </w:r>
       <w:r>
         <w:rPr>
@@ -6266,279 +6405,27 @@
         <w:rPr>
           <w:rFonts w:cs="Times New Roman"/>
         </w:rPr>
-        <w:t>símbolo</w:t>
-      </w:r>
-      <w:r>
-        <w:rPr>
-          <w:rFonts w:cs="Times New Roman"/>
-        </w:rPr>
-        <w:t xml:space="preserve"> “</w:t>
-      </w:r>
-      <w:r>
+        <w:t>sendo que neste caso o endereço de memória a aceder é dado pelo resultado da soma entre dois registos</w:t>
+      </w:r>
+      <w:r>
+        <w:rPr>
+          <w:rFonts w:cs="Times New Roman"/>
+        </w:rPr>
+        <w:t>:</w:t>
+      </w:r>
+    </w:p>
+    <w:p>
+      <w:pPr>
+        <w:jc w:val="center"/>
         <w:rPr>
           <w:rFonts w:ascii="Courier New" w:hAnsi="Courier New" w:cs="Courier New"/>
         </w:rPr>
-        <w:t>label_name</w:t>
-      </w:r>
-      <w:r>
-        <w:rPr>
-          <w:rFonts w:cs="Times New Roman"/>
-        </w:rPr>
-        <w:t>. Neste caso o acesso é direto pois não são efetuados quaisquer cálculos para definir a posição de memória requerida.</w:t>
-      </w:r>
-    </w:p>
-    <w:p>
-      <w:pPr>
-        <w:ind w:firstLine="284"/>
-        <w:rPr>
-          <w:rFonts w:cs="Times New Roman"/>
-        </w:rPr>
-      </w:pPr>
-      <w:r>
-        <w:rPr>
-          <w:rFonts w:cs="Times New Roman"/>
-        </w:rPr>
-        <w:t xml:space="preserve">Por outro lado no que </w:t>
-      </w:r>
-      <w:r>
-        <w:rPr>
-          <w:rFonts w:cs="Times New Roman"/>
-        </w:rPr>
-        <w:t xml:space="preserve">respeita </w:t>
-      </w:r>
-      <w:r>
-        <w:rPr>
-          <w:rFonts w:cs="Times New Roman"/>
-        </w:rPr>
-        <w:t xml:space="preserve">ao acesso </w:t>
-      </w:r>
-      <w:r>
-        <w:rPr>
-          <w:rFonts w:cs="Times New Roman"/>
-        </w:rPr>
-        <w:t xml:space="preserve">baseado e </w:t>
-      </w:r>
-      <w:r>
-        <w:rPr>
-          <w:rFonts w:cs="Times New Roman"/>
-        </w:rPr>
-        <w:t xml:space="preserve">indexado, já são efetuados cálculos de modo a </w:t>
-      </w:r>
-      <w:r>
-        <w:rPr>
-          <w:rFonts w:cs="Times New Roman"/>
-        </w:rPr>
-        <w:t xml:space="preserve">obter-se </w:t>
-      </w:r>
-      <w:r>
-        <w:rPr>
-          <w:rFonts w:cs="Times New Roman"/>
-        </w:rPr>
-        <w:t>o endereço pretendido, uma vez que se tem um índice (constante) que deverá ser somado ao endereço base:</w:t>
-      </w:r>
-    </w:p>
-    <w:p>
-      <w:pPr>
-        <w:jc w:val="center"/>
+      </w:pPr>
+      <w:r>
         <w:rPr>
           <w:rFonts w:ascii="Courier New" w:hAnsi="Courier New" w:cs="Courier New"/>
         </w:rPr>
-      </w:pPr>
-      <w:proofErr w:type="gramStart"/>
-      <w:r>
-        <w:rPr>
-          <w:rFonts w:ascii="Courier New" w:hAnsi="Courier New" w:cs="Courier New"/>
-        </w:rPr>
-        <w:t>ld</w:t>
-      </w:r>
-      <w:r>
-        <w:rPr>
-          <w:rFonts w:ascii="Courier New" w:hAnsi="Courier New" w:cs="Courier New"/>
-        </w:rPr>
-        <w:t>b</w:t>
-      </w:r>
-      <w:proofErr w:type="gramEnd"/>
-      <w:r>
-        <w:rPr>
-          <w:rFonts w:ascii="Courier New" w:hAnsi="Courier New" w:cs="Courier New"/>
-        </w:rPr>
-        <w:t xml:space="preserve"> rx, [ry,</w:t>
-      </w:r>
-      <w:r>
-        <w:rPr>
-          <w:rFonts w:ascii="Courier New" w:hAnsi="Courier New" w:cs="Courier New"/>
-        </w:rPr>
-        <w:t xml:space="preserve"> </w:t>
-      </w:r>
-      <w:r>
-        <w:rPr>
-          <w:rFonts w:ascii="Courier New" w:hAnsi="Courier New" w:cs="Courier New"/>
-        </w:rPr>
-        <w:t>#const]</w:t>
-      </w:r>
-    </w:p>
-    <w:p>
-      <w:pPr>
-        <w:ind w:firstLine="284"/>
-        <w:rPr>
-          <w:rFonts w:cs="Times New Roman"/>
-        </w:rPr>
-      </w:pPr>
-      <w:r>
-        <w:rPr>
-          <w:rFonts w:cs="Times New Roman"/>
-        </w:rPr>
-        <w:t>Neste caso o registo “</w:t>
-      </w:r>
-      <w:r>
-        <w:rPr>
-          <w:rFonts w:ascii="Courier New" w:hAnsi="Courier New" w:cs="Courier New"/>
-        </w:rPr>
-        <w:t>ry</w:t>
-      </w:r>
-      <w:r>
-        <w:rPr>
-          <w:rFonts w:cs="Times New Roman"/>
-        </w:rPr>
-        <w:t>” deverá ter o endereço base, ao qual ainda ser</w:t>
-      </w:r>
-      <w:r>
-        <w:rPr>
-          <w:rFonts w:cs="Times New Roman"/>
-        </w:rPr>
-        <w:t>á</w:t>
-      </w:r>
-      <w:r>
-        <w:rPr>
-          <w:rFonts w:cs="Times New Roman"/>
-        </w:rPr>
-        <w:t xml:space="preserve"> </w:t>
-      </w:r>
-      <w:r>
-        <w:rPr>
-          <w:rFonts w:cs="Times New Roman"/>
-        </w:rPr>
-        <w:t xml:space="preserve">adicionado o valor </w:t>
-      </w:r>
-      <w:r>
-        <w:rPr>
-          <w:rFonts w:ascii="Courier New" w:hAnsi="Courier New" w:cs="Courier New"/>
-        </w:rPr>
-        <w:t>const</w:t>
-      </w:r>
-      <w:r>
-        <w:rPr>
-          <w:rFonts w:ascii="Courier New" w:hAnsi="Courier New" w:cs="Courier New"/>
-        </w:rPr>
-        <w:t xml:space="preserve"> </w:t>
-      </w:r>
-      <w:r>
-        <w:rPr>
-          <w:rFonts w:cs="Times New Roman"/>
-        </w:rPr>
-        <w:t>(no caso de acesso a palavra 2*</w:t>
-      </w:r>
-      <w:r>
-        <w:rPr>
-          <w:rFonts w:ascii="Courier New" w:hAnsi="Courier New" w:cs="Courier New"/>
-        </w:rPr>
-        <w:t>const</w:t>
-      </w:r>
-      <w:r>
-        <w:rPr>
-          <w:rFonts w:cs="Times New Roman"/>
-        </w:rPr>
-        <w:t xml:space="preserve">) para se obter o endereço de memória de onde se obterá </w:t>
-      </w:r>
-      <w:r>
-        <w:rPr>
-          <w:rFonts w:cs="Times New Roman"/>
-        </w:rPr>
-        <w:t>o valor que será transferido para o registo “</w:t>
-      </w:r>
-      <w:r>
-        <w:rPr>
-          <w:rFonts w:ascii="Courier New" w:hAnsi="Courier New" w:cs="Courier New"/>
-        </w:rPr>
-        <w:t>rx</w:t>
-      </w:r>
-      <w:r>
-        <w:rPr>
-          <w:rFonts w:cs="Times New Roman"/>
-        </w:rPr>
-        <w:t>”</w:t>
-      </w:r>
-      <w:r>
-        <w:rPr>
-          <w:rFonts w:cs="Times New Roman"/>
-        </w:rPr>
-        <w:t>.</w:t>
-      </w:r>
-    </w:p>
-    <w:p>
-      <w:pPr>
-        <w:ind w:firstLine="284"/>
-        <w:rPr>
-          <w:rFonts w:cs="Times New Roman"/>
-        </w:rPr>
-      </w:pPr>
-      <w:r>
-        <w:rPr>
-          <w:rFonts w:cs="Times New Roman"/>
-        </w:rPr>
-        <w:t>O</w:t>
-      </w:r>
-      <w:r>
-        <w:rPr>
-          <w:rFonts w:cs="Times New Roman"/>
-        </w:rPr>
-        <w:t xml:space="preserve"> acesso baseado indexado </w:t>
-      </w:r>
-      <w:r>
-        <w:rPr>
-          <w:rFonts w:cs="Times New Roman"/>
-        </w:rPr>
-        <w:t>também permite a definição do valor do índice recorrendo a um dos registos do processador,</w:t>
-      </w:r>
-      <w:r>
-        <w:rPr>
-          <w:rFonts w:cs="Times New Roman"/>
-        </w:rPr>
-        <w:t xml:space="preserve"> </w:t>
-      </w:r>
-      <w:r>
-        <w:rPr>
-          <w:rFonts w:cs="Times New Roman"/>
-        </w:rPr>
-        <w:t>sendo que neste caso o endereço de memória a aceder é dado pelo resultado da soma entre dois registos</w:t>
-      </w:r>
-      <w:r>
-        <w:rPr>
-          <w:rFonts w:cs="Times New Roman"/>
-        </w:rPr>
-        <w:t>:</w:t>
-      </w:r>
-    </w:p>
-    <w:p>
-      <w:pPr>
-        <w:jc w:val="center"/>
-        <w:rPr>
-          <w:rFonts w:ascii="Courier New" w:hAnsi="Courier New" w:cs="Courier New"/>
-        </w:rPr>
-      </w:pPr>
-      <w:proofErr w:type="gramStart"/>
-      <w:r>
-        <w:rPr>
-          <w:rFonts w:ascii="Courier New" w:hAnsi="Courier New" w:cs="Courier New"/>
-        </w:rPr>
-        <w:t>ldb</w:t>
-      </w:r>
-      <w:proofErr w:type="gramEnd"/>
-      <w:r>
-        <w:rPr>
-          <w:rFonts w:ascii="Courier New" w:hAnsi="Courier New" w:cs="Courier New"/>
-        </w:rPr>
-        <w:t xml:space="preserve"> r</w:t>
+        <w:t>ldb r</w:t>
       </w:r>
       <w:r>
         <w:rPr>
@@ -6612,12 +6499,12 @@
           <w:numId w:val="25"/>
         </w:numPr>
       </w:pPr>
-      <w:bookmarkStart w:id="17" w:name="_Toc449976333"/>
+      <w:bookmarkStart w:id="18" w:name="_Toc449988416"/>
       <w:r>
         <w:lastRenderedPageBreak/>
         <w:t>Processamento de Dados</w:t>
       </w:r>
-      <w:bookmarkEnd w:id="17"/>
+      <w:bookmarkEnd w:id="18"/>
     </w:p>
     <w:p>
       <w:pPr>
@@ -7015,19 +6902,11 @@
           <w:rFonts w:ascii="Courier New" w:hAnsi="Courier New" w:cs="Courier New"/>
         </w:rPr>
       </w:pPr>
-      <w:proofErr w:type="gramStart"/>
       <w:r>
         <w:rPr>
           <w:rFonts w:ascii="Courier New" w:hAnsi="Courier New" w:cs="Courier New"/>
         </w:rPr>
-        <w:t>add</w:t>
-      </w:r>
-      <w:proofErr w:type="gramEnd"/>
-      <w:r>
-        <w:rPr>
-          <w:rFonts w:ascii="Courier New" w:hAnsi="Courier New" w:cs="Courier New"/>
-        </w:rPr>
-        <w:t xml:space="preserve"> rx, ry, rz</w:t>
+        <w:t>add rx, ry, rz</w:t>
       </w:r>
     </w:p>
     <w:p>
@@ -7118,19 +6997,11 @@
           <w:rFonts w:ascii="Courier New" w:hAnsi="Courier New" w:cs="Courier New"/>
         </w:rPr>
       </w:pPr>
-      <w:proofErr w:type="gramStart"/>
       <w:r>
         <w:rPr>
           <w:rFonts w:ascii="Courier New" w:hAnsi="Courier New" w:cs="Courier New"/>
         </w:rPr>
-        <w:t>add</w:t>
-      </w:r>
-      <w:proofErr w:type="gramEnd"/>
-      <w:r>
-        <w:rPr>
-          <w:rFonts w:ascii="Courier New" w:hAnsi="Courier New" w:cs="Courier New"/>
-        </w:rPr>
-        <w:t xml:space="preserve"> rx, ry, #const</w:t>
+        <w:t>add rx, ry, #const</w:t>
       </w:r>
     </w:p>
     <w:p>
@@ -7331,53 +7202,35 @@
           <w:lang w:val="en-US"/>
         </w:rPr>
       </w:pPr>
-      <w:proofErr w:type="gramStart"/>
       <w:r>
         <w:rPr>
           <w:rFonts w:ascii="Courier New" w:hAnsi="Courier New" w:cs="Courier New"/>
           <w:lang w:val="en-US"/>
         </w:rPr>
-        <w:t>ldi</w:t>
-      </w:r>
-      <w:proofErr w:type="gramEnd"/>
+        <w:t>ldi rx, #</w:t>
+      </w:r>
       <w:r>
         <w:rPr>
           <w:rFonts w:ascii="Courier New" w:hAnsi="Courier New" w:cs="Courier New"/>
           <w:lang w:val="en-US"/>
         </w:rPr>
-        <w:t xml:space="preserve"> rx, #</w:t>
-      </w:r>
-      <w:r>
+        <w:t>const</w:t>
+      </w:r>
+    </w:p>
+    <w:p>
+      <w:pPr>
+        <w:jc w:val="center"/>
         <w:rPr>
           <w:rFonts w:ascii="Courier New" w:hAnsi="Courier New" w:cs="Courier New"/>
           <w:lang w:val="en-US"/>
         </w:rPr>
-        <w:t>const</w:t>
-      </w:r>
-    </w:p>
-    <w:p>
-      <w:pPr>
-        <w:jc w:val="center"/>
+      </w:pPr>
+      <w:r>
         <w:rPr>
           <w:rFonts w:ascii="Courier New" w:hAnsi="Courier New" w:cs="Courier New"/>
           <w:lang w:val="en-US"/>
         </w:rPr>
-      </w:pPr>
-      <w:proofErr w:type="gramStart"/>
-      <w:r>
-        <w:rPr>
-          <w:rFonts w:ascii="Courier New" w:hAnsi="Courier New" w:cs="Courier New"/>
-          <w:lang w:val="en-US"/>
-        </w:rPr>
-        <w:t>ldih</w:t>
-      </w:r>
-      <w:proofErr w:type="gramEnd"/>
-      <w:r>
-        <w:rPr>
-          <w:rFonts w:ascii="Courier New" w:hAnsi="Courier New" w:cs="Courier New"/>
-          <w:lang w:val="en-US"/>
-        </w:rPr>
-        <w:t xml:space="preserve"> ry, #</w:t>
+        <w:t>ldih ry, #</w:t>
       </w:r>
       <w:r>
         <w:rPr>
@@ -7446,7 +7299,7 @@
           <w:numId w:val="25"/>
         </w:numPr>
       </w:pPr>
-      <w:bookmarkStart w:id="18" w:name="_Toc449976334"/>
+      <w:bookmarkStart w:id="19" w:name="_Toc449988417"/>
       <w:r>
         <w:lastRenderedPageBreak/>
         <w:t>Controlo de Fluxo</w:t>
@@ -7454,7 +7307,7 @@
       <w:r>
         <w:t xml:space="preserve"> de Execução</w:t>
       </w:r>
-      <w:bookmarkEnd w:id="18"/>
+      <w:bookmarkEnd w:id="19"/>
     </w:p>
     <w:p>
       <w:pPr>
@@ -7650,19 +7503,109 @@
           <w:rFonts w:ascii="Courier New" w:hAnsi="Courier New" w:cs="Courier New"/>
         </w:rPr>
       </w:pPr>
-      <w:proofErr w:type="gramStart"/>
       <w:r>
         <w:rPr>
           <w:rFonts w:ascii="Courier New" w:hAnsi="Courier New" w:cs="Courier New"/>
         </w:rPr>
-        <w:t>jmp</w:t>
-      </w:r>
-      <w:proofErr w:type="gramEnd"/>
+        <w:t>jmp LAB1</w:t>
+      </w:r>
+    </w:p>
+    <w:p>
+      <w:pPr>
+        <w:ind w:firstLine="284"/>
+        <w:rPr>
+          <w:rFonts w:cs="Times New Roman"/>
+        </w:rPr>
+      </w:pPr>
+      <w:r>
+        <w:rPr>
+          <w:rFonts w:cs="Times New Roman"/>
+        </w:rPr>
+        <w:t xml:space="preserve">Este salto é calculado </w:t>
+      </w:r>
+      <w:r>
+        <w:rPr>
+          <w:rFonts w:cs="Times New Roman"/>
+        </w:rPr>
+        <w:t xml:space="preserve">usando </w:t>
+      </w:r>
+      <w:r>
+        <w:rPr>
+          <w:rFonts w:cs="Times New Roman"/>
+        </w:rPr>
+        <w:t>o “</w:t>
+      </w:r>
       <w:r>
         <w:rPr>
           <w:rFonts w:ascii="Courier New" w:hAnsi="Courier New" w:cs="Courier New"/>
         </w:rPr>
-        <w:t xml:space="preserve"> LAB1</w:t>
+        <w:t>PC</w:t>
+      </w:r>
+      <w:r>
+        <w:rPr>
+          <w:rFonts w:cs="Times New Roman"/>
+        </w:rPr>
+        <w:t xml:space="preserve">” </w:t>
+      </w:r>
+      <w:r>
+        <w:rPr>
+          <w:rFonts w:cs="Times New Roman"/>
+        </w:rPr>
+        <w:t xml:space="preserve">como registo base </w:t>
+      </w:r>
+      <w:r>
+        <w:rPr>
+          <w:rFonts w:cs="Times New Roman"/>
+        </w:rPr>
+        <w:t>(registo que contem a posição atual de execução)</w:t>
+      </w:r>
+      <w:r>
+        <w:rPr>
+          <w:rFonts w:cs="Times New Roman"/>
+        </w:rPr>
+        <w:t xml:space="preserve"> e um valor de constante que permita </w:t>
+      </w:r>
+      <w:r>
+        <w:rPr>
+          <w:rFonts w:cs="Times New Roman"/>
+        </w:rPr>
+        <w:t xml:space="preserve">atingir </w:t>
+      </w:r>
+      <w:r>
+        <w:rPr>
+          <w:rFonts w:cs="Times New Roman"/>
+        </w:rPr>
+        <w:t>o</w:t>
+      </w:r>
+      <w:r>
+        <w:rPr>
+          <w:rFonts w:cs="Times New Roman"/>
+        </w:rPr>
+        <w:t xml:space="preserve"> </w:t>
+      </w:r>
+      <w:r>
+        <w:rPr>
+          <w:rFonts w:cs="Times New Roman"/>
+        </w:rPr>
+        <w:t xml:space="preserve">endereço de memória correspondente ao símbolo </w:t>
+      </w:r>
+      <w:r>
+        <w:rPr>
+          <w:rFonts w:cs="Times New Roman"/>
+        </w:rPr>
+        <w:t>“</w:t>
+      </w:r>
+      <w:r>
+        <w:rPr>
+          <w:rFonts w:ascii="Courier New" w:hAnsi="Courier New" w:cs="Courier New"/>
+        </w:rPr>
+        <w:t>LAB1</w:t>
+      </w:r>
+      <w:r>
+        <w:rPr>
+          <w:rFonts w:cs="Times New Roman"/>
+        </w:rPr>
+        <w:t>”.</w:t>
       </w:r>
     </w:p>
     <w:p>
@@ -7676,145 +7619,39 @@
         <w:rPr>
           <w:rFonts w:cs="Times New Roman"/>
         </w:rPr>
-        <w:t xml:space="preserve">Este salto é calculado </w:t>
-      </w:r>
-      <w:r>
-        <w:rPr>
-          <w:rFonts w:cs="Times New Roman"/>
-        </w:rPr>
-        <w:t xml:space="preserve">usando </w:t>
-      </w:r>
-      <w:r>
-        <w:rPr>
-          <w:rFonts w:cs="Times New Roman"/>
-        </w:rPr>
-        <w:t>o “</w:t>
-      </w:r>
-      <w:r>
+        <w:t>Exemplo de instrução</w:t>
+      </w:r>
+      <w:r>
+        <w:rPr>
+          <w:rFonts w:cs="Times New Roman"/>
+        </w:rPr>
+        <w:t xml:space="preserve"> </w:t>
+      </w:r>
+      <w:r>
+        <w:rPr>
+          <w:rFonts w:cs="Times New Roman"/>
+        </w:rPr>
+        <w:t>s</w:t>
+      </w:r>
+      <w:r>
+        <w:rPr>
+          <w:rFonts w:cs="Times New Roman"/>
+        </w:rPr>
+        <w:t>alto condicional:</w:t>
+      </w:r>
+    </w:p>
+    <w:p>
+      <w:pPr>
+        <w:jc w:val="center"/>
         <w:rPr>
           <w:rFonts w:ascii="Courier New" w:hAnsi="Courier New" w:cs="Courier New"/>
         </w:rPr>
-        <w:t>PC</w:t>
-      </w:r>
-      <w:r>
-        <w:rPr>
-          <w:rFonts w:cs="Times New Roman"/>
-        </w:rPr>
-        <w:t xml:space="preserve">” </w:t>
-      </w:r>
-      <w:r>
-        <w:rPr>
-          <w:rFonts w:cs="Times New Roman"/>
-        </w:rPr>
-        <w:t xml:space="preserve">como registo base </w:t>
-      </w:r>
-      <w:r>
-        <w:rPr>
-          <w:rFonts w:cs="Times New Roman"/>
-        </w:rPr>
-        <w:t>(registo que contem a posição atual de execução)</w:t>
-      </w:r>
-      <w:r>
-        <w:rPr>
-          <w:rFonts w:cs="Times New Roman"/>
-        </w:rPr>
-        <w:t xml:space="preserve"> e um valor de constante que permita </w:t>
-      </w:r>
-      <w:r>
-        <w:rPr>
-          <w:rFonts w:cs="Times New Roman"/>
-        </w:rPr>
-        <w:t xml:space="preserve">atingir </w:t>
-      </w:r>
-      <w:r>
-        <w:rPr>
-          <w:rFonts w:cs="Times New Roman"/>
-        </w:rPr>
-        <w:t>o</w:t>
-      </w:r>
-      <w:r>
-        <w:rPr>
-          <w:rFonts w:cs="Times New Roman"/>
-        </w:rPr>
-        <w:t xml:space="preserve"> </w:t>
-      </w:r>
-      <w:r>
-        <w:rPr>
-          <w:rFonts w:cs="Times New Roman"/>
-        </w:rPr>
-        <w:t xml:space="preserve">endereço de memória correspondente ao símbolo </w:t>
-      </w:r>
-      <w:r>
-        <w:rPr>
-          <w:rFonts w:cs="Times New Roman"/>
-        </w:rPr>
-        <w:t>“</w:t>
-      </w:r>
+      </w:pPr>
       <w:r>
         <w:rPr>
           <w:rFonts w:ascii="Courier New" w:hAnsi="Courier New" w:cs="Courier New"/>
         </w:rPr>
-        <w:t>LAB1</w:t>
-      </w:r>
-      <w:r>
-        <w:rPr>
-          <w:rFonts w:cs="Times New Roman"/>
-        </w:rPr>
-        <w:t>”.</w:t>
-      </w:r>
-    </w:p>
-    <w:p>
-      <w:pPr>
-        <w:ind w:firstLine="284"/>
-        <w:rPr>
-          <w:rFonts w:cs="Times New Roman"/>
-        </w:rPr>
-      </w:pPr>
-      <w:r>
-        <w:rPr>
-          <w:rFonts w:cs="Times New Roman"/>
-        </w:rPr>
-        <w:t>Exemplo de instrução</w:t>
-      </w:r>
-      <w:r>
-        <w:rPr>
-          <w:rFonts w:cs="Times New Roman"/>
-        </w:rPr>
-        <w:t xml:space="preserve"> </w:t>
-      </w:r>
-      <w:r>
-        <w:rPr>
-          <w:rFonts w:cs="Times New Roman"/>
-        </w:rPr>
-        <w:t>s</w:t>
-      </w:r>
-      <w:r>
-        <w:rPr>
-          <w:rFonts w:cs="Times New Roman"/>
-        </w:rPr>
-        <w:t>alto condicional:</w:t>
-      </w:r>
-    </w:p>
-    <w:p>
-      <w:pPr>
-        <w:jc w:val="center"/>
-        <w:rPr>
-          <w:rFonts w:ascii="Courier New" w:hAnsi="Courier New" w:cs="Courier New"/>
-        </w:rPr>
-      </w:pPr>
-      <w:proofErr w:type="gramStart"/>
-      <w:r>
-        <w:rPr>
-          <w:rFonts w:ascii="Courier New" w:hAnsi="Courier New" w:cs="Courier New"/>
-        </w:rPr>
-        <w:t>jz</w:t>
-      </w:r>
-      <w:proofErr w:type="gramEnd"/>
-      <w:r>
-        <w:rPr>
-          <w:rFonts w:ascii="Courier New" w:hAnsi="Courier New" w:cs="Courier New"/>
-        </w:rPr>
-        <w:t xml:space="preserve"> r</w:t>
+        <w:t>jz r</w:t>
       </w:r>
       <w:r>
         <w:rPr>
@@ -8063,19 +7900,19 @@
           <w:numId w:val="25"/>
         </w:numPr>
       </w:pPr>
-      <w:bookmarkStart w:id="19" w:name="_Toc449976335"/>
+      <w:bookmarkStart w:id="20" w:name="_Toc449988418"/>
       <w:r>
         <w:lastRenderedPageBreak/>
         <w:t>Diretivas</w:t>
       </w:r>
-      <w:bookmarkEnd w:id="19"/>
+      <w:bookmarkEnd w:id="20"/>
     </w:p>
     <w:p>
       <w:r>
         <w:tab/>
         <w:t xml:space="preserve">Com o intuito de organizar o código existem as </w:t>
       </w:r>
-      <w:commentRangeStart w:id="20"/>
+      <w:commentRangeStart w:id="21"/>
       <w:r>
         <w:t>diretivas</w:t>
       </w:r>
@@ -8112,12 +7949,12 @@
           </w:r>
         </w:sdtContent>
       </w:sdt>
-      <w:commentRangeEnd w:id="20"/>
+      <w:commentRangeEnd w:id="21"/>
       <w:r>
         <w:rPr>
           <w:rStyle w:val="Refdecomentrio"/>
         </w:rPr>
-        <w:commentReference w:id="20"/>
+        <w:commentReference w:id="21"/>
       </w:r>
       <w:r>
         <w:t xml:space="preserve">, estas definem as zonas de memória associadas a código ou a dados do programa. As diretivas não só dão corpo e estrutura ao código, mas visam ainda definir símbolos que podem ser utilizados como constantes dos programas. </w:t>
@@ -8128,8 +7965,6 @@
         <w:tab/>
         <w:t>Assim a linguagem definiu algumas secções base que são comuns em quase todos os programas:</w:t>
       </w:r>
-      <w:bookmarkStart w:id="21" w:name="_GoBack"/>
-      <w:bookmarkEnd w:id="21"/>
     </w:p>
     <w:p>
       <w:pPr>
@@ -8197,15 +8032,7 @@
         <w:t>.TEXT</w:t>
       </w:r>
       <w:r>
-        <w:t>” –</w:t>
-      </w:r>
-      <w:proofErr w:type="gramStart"/>
-      <w:r>
-        <w:t>zona</w:t>
-      </w:r>
-      <w:proofErr w:type="gramEnd"/>
-      <w:r>
-        <w:t xml:space="preserve"> de código.</w:t>
+        <w:t>” –zona de código.</w:t>
       </w:r>
     </w:p>
     <w:p>
@@ -8277,15 +8104,7 @@
         </w:numPr>
       </w:pPr>
       <w:r>
-        <w:t>“.WORD” – define uma/</w:t>
-      </w:r>
-      <w:proofErr w:type="gramStart"/>
-      <w:r>
-        <w:t>várias palavra</w:t>
-      </w:r>
-      <w:proofErr w:type="gramEnd"/>
-      <w:r>
-        <w:t>/s em memória (16bits);</w:t>
+        <w:t>“.WORD” – define uma/várias palavra/s em memória (16bits);</w:t>
       </w:r>
     </w:p>
     <w:p>
@@ -8297,15 +8116,7 @@
         </w:numPr>
       </w:pPr>
       <w:r>
-        <w:t>“.BYTE” – define um/</w:t>
-      </w:r>
-      <w:proofErr w:type="gramStart"/>
-      <w:r>
-        <w:t>vários byte</w:t>
-      </w:r>
-      <w:proofErr w:type="gramEnd"/>
-      <w:r>
-        <w:t>/s em memória (8bits);</w:t>
+        <w:t>“.BYTE” – define um/vários byte/s em memória (8bits);</w:t>
       </w:r>
     </w:p>
     <w:p>
@@ -8343,15 +8154,7 @@
         <w:tab/>
       </w:r>
       <w:r>
-        <w:t xml:space="preserve">Existe também a possibilidade de serem atribuídos valores a símbolos através das diretivas “.EQU” </w:t>
-      </w:r>
-      <w:proofErr w:type="gramStart"/>
-      <w:r>
-        <w:t>e</w:t>
-      </w:r>
-      <w:proofErr w:type="gramEnd"/>
-      <w:r>
-        <w:t xml:space="preserve"> “.SET”, sendo que a primeira é atribuído de forma permanente e o segundo temporária.</w:t>
+        <w:t>Existe também a possibilidade de serem atribuídos valores a símbolos através das diretivas “.EQU” e “.SET”, sendo que a primeira é atribuído de forma permanente e o segundo temporária.</w:t>
       </w:r>
       <w:r>
         <w:t xml:space="preserve"> </w:t>
@@ -8378,7 +8181,7 @@
           <w:numId w:val="25"/>
         </w:numPr>
       </w:pPr>
-      <w:bookmarkStart w:id="22" w:name="_Toc449976336"/>
+      <w:bookmarkStart w:id="22" w:name="_Toc449988419"/>
       <w:r>
         <w:lastRenderedPageBreak/>
         <w:t>Framework Xtext</w:t>
@@ -8495,15 +8298,7 @@
         </w:sdtContent>
       </w:sdt>
       <w:r>
-        <w:t xml:space="preserve"> e também através do </w:t>
-      </w:r>
-      <w:proofErr w:type="gramStart"/>
-      <w:r>
-        <w:t>browser</w:t>
-      </w:r>
-      <w:proofErr w:type="gramEnd"/>
-      <w:r>
-        <w:t>.</w:t>
+        <w:t xml:space="preserve"> e também através do browser.</w:t>
       </w:r>
     </w:p>
     <w:p>
@@ -8522,7 +8317,6 @@
       <w:r>
         <w:t xml:space="preserve"> foi desenvolvida com o intuito de ser fácil de aprender e ser possível em poucos minutos descrever uma linguagem simples e também ser possível extrair o projeto em forma de um </w:t>
       </w:r>
-      <w:proofErr w:type="gramStart"/>
       <w:r>
         <w:rPr>
           <w:i/>
@@ -8530,11 +8324,7 @@
         <w:t>plug</w:t>
       </w:r>
       <w:r>
-        <w:t>-in</w:t>
-      </w:r>
-      <w:proofErr w:type="gramEnd"/>
-      <w:r>
-        <w:t xml:space="preserve"> para a sua portabilidade entre máquinas. </w:t>
+        <w:t xml:space="preserve">-in para a sua portabilidade entre máquinas. </w:t>
       </w:r>
     </w:p>
     <w:p>
@@ -8551,15 +8341,7 @@
         <w:t>framework</w:t>
       </w:r>
       <w:r>
-        <w:t xml:space="preserve"> foi usada para a realização de um </w:t>
-      </w:r>
-      <w:proofErr w:type="gramStart"/>
-      <w:r>
-        <w:t>plug-in</w:t>
-      </w:r>
-      <w:proofErr w:type="gramEnd"/>
-      <w:r>
-        <w:t xml:space="preserve"> para uma linguagem de </w:t>
+        <w:t xml:space="preserve"> foi usada para a realização de um plug-in para uma linguagem de </w:t>
       </w:r>
       <w:r>
         <w:rPr>
@@ -8578,7 +8360,6 @@
       <w:r>
         <w:t xml:space="preserve">Para começar a trabalhar tivemos de instalar o </w:t>
       </w:r>
-      <w:proofErr w:type="gramStart"/>
       <w:r>
         <w:rPr>
           <w:i/>
@@ -8586,11 +8367,7 @@
         <w:t>plug</w:t>
       </w:r>
       <w:r>
-        <w:t>-in</w:t>
-      </w:r>
-      <w:proofErr w:type="gramEnd"/>
-      <w:r>
-        <w:t xml:space="preserve"> da </w:t>
+        <w:t xml:space="preserve">-in da </w:t>
       </w:r>
       <w:r>
         <w:rPr>
@@ -8636,7 +8413,7 @@
           <w:numId w:val="25"/>
         </w:numPr>
       </w:pPr>
-      <w:bookmarkStart w:id="28" w:name="_Toc449976337"/>
+      <w:bookmarkStart w:id="28" w:name="_Toc449988420"/>
       <w:r>
         <w:lastRenderedPageBreak/>
         <w:t>Regras (Parser Rules)</w:t>
@@ -8741,7 +8518,7 @@
           <w:sz w:val="20"/>
         </w:rPr>
       </w:pPr>
-      <w:bookmarkStart w:id="29" w:name="_Toc449976344"/>
+      <w:bookmarkStart w:id="29" w:name="_Toc449988427"/>
       <w:r>
         <w:rPr>
           <w:b w:val="0"/>
@@ -9155,7 +8932,7 @@
           <w:numId w:val="25"/>
         </w:numPr>
       </w:pPr>
-      <w:bookmarkStart w:id="30" w:name="_Toc449976338"/>
+      <w:bookmarkStart w:id="30" w:name="_Toc449988421"/>
       <w:r>
         <w:lastRenderedPageBreak/>
         <w:t>Regras Terminais</w:t>
@@ -9177,7 +8954,7 @@
         <mc:AlternateContent>
           <mc:Choice Requires="wps">
             <w:drawing>
-              <wp:anchor distT="0" distB="0" distL="114300" distR="114300" simplePos="0" relativeHeight="251667456" behindDoc="1" locked="0" layoutInCell="1" allowOverlap="1" wp14:anchorId="44DB900E" wp14:editId="363253B6">
+              <wp:anchor distT="0" distB="0" distL="114300" distR="114300" simplePos="0" relativeHeight="251671552" behindDoc="1" locked="0" layoutInCell="1" allowOverlap="1" wp14:anchorId="44DB900E" wp14:editId="363253B6">
                 <wp:simplePos x="0" y="0"/>
                 <wp:positionH relativeFrom="column">
                   <wp:posOffset>135302</wp:posOffset>
@@ -9231,7 +9008,7 @@
                                 <w:szCs w:val="20"/>
                               </w:rPr>
                             </w:pPr>
-                            <w:bookmarkStart w:id="31" w:name="_Toc449976345"/>
+                            <w:bookmarkStart w:id="31" w:name="_Toc449988428"/>
                             <w:r>
                               <w:rPr>
                                 <w:b w:val="0"/>
@@ -9336,7 +9113,7 @@
                 <v:stroke joinstyle="miter"/>
                 <v:path gradientshapeok="t" o:connecttype="rect"/>
               </v:shapetype>
-              <v:shape id="Caixa de texto 11" o:spid="_x0000_s1026" type="#_x0000_t202" style="position:absolute;left:0;text-align:left;margin-left:10.65pt;margin-top:167.9pt;width:425.2pt;height:.05pt;z-index:-251649024;visibility:visible;mso-wrap-style:square;mso-wrap-distance-left:9pt;mso-wrap-distance-top:0;mso-wrap-distance-right:9pt;mso-wrap-distance-bottom:0;mso-position-horizontal:absolute;mso-position-horizontal-relative:text;mso-position-vertical:absolute;mso-position-vertical-relative:text;v-text-anchor:top" o:gfxdata="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" stroked="f">
+              <v:shape id="Caixa de texto 11" o:spid="_x0000_s1026" type="#_x0000_t202" style="position:absolute;left:0;text-align:left;margin-left:10.65pt;margin-top:167.9pt;width:425.2pt;height:.05pt;z-index:-251644928;visibility:visible;mso-wrap-style:square;mso-wrap-distance-left:9pt;mso-wrap-distance-top:0;mso-wrap-distance-right:9pt;mso-wrap-distance-bottom:0;mso-position-horizontal:absolute;mso-position-horizontal-relative:text;mso-position-vertical:absolute;mso-position-vertical-relative:text;v-text-anchor:top" o:gfxdata="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" stroked="f">
                 <v:textbox style="mso-fit-shape-to-text:t" inset="0,0,0,0">
                   <w:txbxContent>
                     <w:p>
@@ -9351,7 +9128,7 @@
                           <w:szCs w:val="20"/>
                         </w:rPr>
                       </w:pPr>
-                      <w:bookmarkStart w:id="32" w:name="_Toc449976345"/>
+                      <w:bookmarkStart w:id="32" w:name="_Toc449988428"/>
                       <w:r>
                         <w:rPr>
                           <w:b w:val="0"/>
@@ -9450,7 +9227,7 @@
           <w:lang w:eastAsia="pt-PT"/>
         </w:rPr>
         <w:drawing>
-          <wp:anchor distT="0" distB="0" distL="114300" distR="114300" simplePos="0" relativeHeight="251659264" behindDoc="1" locked="0" layoutInCell="1" allowOverlap="1" wp14:anchorId="43C232CD" wp14:editId="0C23B978">
+          <wp:anchor distT="0" distB="0" distL="114300" distR="114300" simplePos="0" relativeHeight="251658240" behindDoc="1" locked="0" layoutInCell="1" allowOverlap="1" wp14:anchorId="43C232CD" wp14:editId="0C23B978">
             <wp:simplePos x="0" y="0"/>
             <wp:positionH relativeFrom="column">
               <wp:posOffset>178818</wp:posOffset>
@@ -9570,78 +9347,50 @@
           <w:i/>
           <w:color w:val="000000"/>
         </w:rPr>
-        <w:t xml:space="preserve">String: </w:t>
-      </w:r>
-      <w:proofErr w:type="gramStart"/>
+        <w:t>String: ecore::EString</w:t>
+      </w:r>
+      <w:r>
+        <w:rPr>
+          <w:rFonts w:cs="Times New Roman"/>
+          <w:color w:val="000000"/>
+        </w:rPr>
+        <w:t xml:space="preserve">. Mas é possível converter o tipo de retorno para um típico especifico </w:t>
+      </w:r>
+      <w:r>
+        <w:rPr>
+          <w:rFonts w:cs="Times New Roman"/>
+          <w:color w:val="000000"/>
+        </w:rPr>
+        <w:t>desde</w:t>
+      </w:r>
+      <w:r>
+        <w:rPr>
+          <w:rFonts w:cs="Times New Roman"/>
+          <w:color w:val="000000"/>
+        </w:rPr>
+        <w:t xml:space="preserve"> </w:t>
+      </w:r>
+      <w:r>
+        <w:rPr>
+          <w:rFonts w:cs="Times New Roman"/>
+          <w:color w:val="000000"/>
+        </w:rPr>
+        <w:t xml:space="preserve">que </w:t>
+      </w:r>
+      <w:r>
+        <w:rPr>
+          <w:rFonts w:cs="Times New Roman"/>
+          <w:color w:val="000000"/>
+        </w:rPr>
+        <w:t xml:space="preserve">seja uma instancia de </w:t>
+      </w:r>
       <w:r>
         <w:rPr>
           <w:rFonts w:cs="Times New Roman"/>
           <w:i/>
           <w:color w:val="000000"/>
         </w:rPr>
-        <w:t>ecore:</w:t>
-      </w:r>
-      <w:proofErr w:type="gramEnd"/>
-      <w:r>
-        <w:rPr>
-          <w:rFonts w:cs="Times New Roman"/>
-          <w:i/>
-          <w:color w:val="000000"/>
-        </w:rPr>
-        <w:t>:EString</w:t>
-      </w:r>
-      <w:r>
-        <w:rPr>
-          <w:rFonts w:cs="Times New Roman"/>
-          <w:color w:val="000000"/>
-        </w:rPr>
-        <w:t xml:space="preserve">. Mas é possível converter o tipo de retorno para um típico especifico </w:t>
-      </w:r>
-      <w:r>
-        <w:rPr>
-          <w:rFonts w:cs="Times New Roman"/>
-          <w:color w:val="000000"/>
-        </w:rPr>
-        <w:t>desde</w:t>
-      </w:r>
-      <w:r>
-        <w:rPr>
-          <w:rFonts w:cs="Times New Roman"/>
-          <w:color w:val="000000"/>
-        </w:rPr>
-        <w:t xml:space="preserve"> </w:t>
-      </w:r>
-      <w:r>
-        <w:rPr>
-          <w:rFonts w:cs="Times New Roman"/>
-          <w:color w:val="000000"/>
-        </w:rPr>
-        <w:t xml:space="preserve">que </w:t>
-      </w:r>
-      <w:r>
-        <w:rPr>
-          <w:rFonts w:cs="Times New Roman"/>
-          <w:color w:val="000000"/>
-        </w:rPr>
-        <w:t xml:space="preserve">seja uma instancia de </w:t>
-      </w:r>
-      <w:proofErr w:type="gramStart"/>
-      <w:r>
-        <w:rPr>
-          <w:rFonts w:cs="Times New Roman"/>
-          <w:i/>
-          <w:color w:val="000000"/>
-        </w:rPr>
-        <w:t>ecore:</w:t>
-      </w:r>
-      <w:proofErr w:type="gramEnd"/>
-      <w:r>
-        <w:rPr>
-          <w:rFonts w:cs="Times New Roman"/>
-          <w:i/>
-          <w:color w:val="000000"/>
-        </w:rPr>
-        <w:t>:EDataType</w:t>
+        <w:t>ecore::EDataType</w:t>
       </w:r>
       <w:r>
         <w:rPr>
@@ -9851,7 +9600,7 @@
           <w:lang w:eastAsia="pt-PT"/>
         </w:rPr>
         <w:drawing>
-          <wp:anchor distT="0" distB="0" distL="114300" distR="114300" simplePos="0" relativeHeight="251651072" behindDoc="1" locked="0" layoutInCell="1" allowOverlap="1" wp14:anchorId="518EDFA6" wp14:editId="7126BFD7">
+          <wp:anchor distT="0" distB="0" distL="114300" distR="114300" simplePos="0" relativeHeight="251648000" behindDoc="1" locked="0" layoutInCell="1" allowOverlap="1" wp14:anchorId="518EDFA6" wp14:editId="7126BFD7">
             <wp:simplePos x="0" y="0"/>
             <wp:positionH relativeFrom="column">
               <wp:posOffset>91440</wp:posOffset>
@@ -9927,7 +9676,7 @@
           <w:sz w:val="20"/>
         </w:rPr>
       </w:pPr>
-      <w:bookmarkStart w:id="33" w:name="_Toc449976346"/>
+      <w:bookmarkStart w:id="33" w:name="_Toc449988429"/>
       <w:r>
         <w:rPr>
           <w:b w:val="0"/>
@@ -10137,7 +9886,7 @@
           <w:numId w:val="25"/>
         </w:numPr>
       </w:pPr>
-      <w:bookmarkStart w:id="34" w:name="_Toc449976339"/>
+      <w:bookmarkStart w:id="34" w:name="_Toc449988422"/>
       <w:r>
         <w:lastRenderedPageBreak/>
         <w:t>Validadores</w:t>
@@ -10158,7 +9907,7 @@
           <w:lang w:eastAsia="pt-PT"/>
         </w:rPr>
         <w:drawing>
-          <wp:anchor distT="0" distB="0" distL="114300" distR="114300" simplePos="0" relativeHeight="251663360" behindDoc="1" locked="0" layoutInCell="1" allowOverlap="1" wp14:anchorId="769A8174" wp14:editId="20654424">
+          <wp:anchor distT="0" distB="0" distL="114300" distR="114300" simplePos="0" relativeHeight="251665408" behindDoc="1" locked="0" layoutInCell="1" allowOverlap="1" wp14:anchorId="769A8174" wp14:editId="20654424">
             <wp:simplePos x="0" y="0"/>
             <wp:positionH relativeFrom="column">
               <wp:posOffset>62865</wp:posOffset>
@@ -10289,7 +10038,7 @@
           <w:color w:val="auto"/>
         </w:rPr>
       </w:pPr>
-      <w:bookmarkStart w:id="35" w:name="_Toc449976347"/>
+      <w:bookmarkStart w:id="35" w:name="_Toc449988430"/>
       <w:r>
         <w:rPr>
           <w:b w:val="0"/>
@@ -10378,7 +10127,7 @@
           <w:numId w:val="25"/>
         </w:numPr>
       </w:pPr>
-      <w:bookmarkStart w:id="36" w:name="_Toc449976340"/>
+      <w:bookmarkStart w:id="36" w:name="_Toc449988423"/>
       <w:r>
         <w:lastRenderedPageBreak/>
         <w:t>Compilador</w:t>
@@ -10444,15 +10193,7 @@
         <w:t xml:space="preserve">”, </w:t>
       </w:r>
       <w:r>
-        <w:t xml:space="preserve">passando como </w:t>
-      </w:r>
-      <w:proofErr w:type="gramStart"/>
-      <w:r>
-        <w:t>input</w:t>
-      </w:r>
-      <w:proofErr w:type="gramEnd"/>
-      <w:r>
-        <w:t xml:space="preserve"> o ficheiro fonte, </w:t>
+        <w:t xml:space="preserve">passando como input o ficheiro fonte, </w:t>
       </w:r>
       <w:r>
         <w:t>ASM</w:t>
@@ -10511,7 +10252,7 @@
           <w:numId w:val="23"/>
         </w:numPr>
       </w:pPr>
-      <w:bookmarkStart w:id="37" w:name="_Toc449976341"/>
+      <w:bookmarkStart w:id="37" w:name="_Toc449988424"/>
       <w:r>
         <w:lastRenderedPageBreak/>
         <w:t>Progresso do Projeto</w:t>
@@ -10918,14 +10659,12 @@
       <w:r>
         <w:t xml:space="preserve">Esta informação é utilizada para verificação da existência de erros de compilação e, caso existam, assinalá-los no ficheiro fonte com a mensagem de erro produzida pelo </w:t>
       </w:r>
-      <w:proofErr w:type="gramStart"/>
       <w:r>
         <w:rPr>
           <w:i/>
         </w:rPr>
         <w:t>assembler</w:t>
       </w:r>
-      <w:proofErr w:type="gramEnd"/>
       <w:r>
         <w:t xml:space="preserve">. </w:t>
       </w:r>
@@ -11048,7 +10787,7 @@
           <w:docGrid w:linePitch="360"/>
         </w:sectPr>
       </w:pPr>
-      <w:bookmarkStart w:id="38" w:name="_Toc449976348"/>
+      <w:bookmarkStart w:id="38" w:name="_Toc449988431"/>
       <w:r>
         <w:rPr>
           <w:b w:val="0"/>
@@ -11101,7 +10840,7 @@
       </w:r>
       <w:bookmarkEnd w:id="38"/>
     </w:p>
-    <w:bookmarkStart w:id="39" w:name="_Toc449976342" w:displacedByCustomXml="next"/>
+    <w:bookmarkStart w:id="39" w:name="_Toc449988425" w:displacedByCustomXml="next"/>
     <w:sdt>
       <w:sdtPr>
         <w:rPr>
@@ -11660,7 +11399,7 @@
 
 <file path=word/comments.xml><?xml version="1.0" encoding="utf-8"?>
 <w:comments xmlns:wpc="http://schemas.microsoft.com/office/word/2010/wordprocessingCanvas" xmlns:mc="http://schemas.openxmlformats.org/markup-compatibility/2006" xmlns:o="urn:schemas-microsoft-com:office:office" xmlns:r="http://schemas.openxmlformats.org/officeDocument/2006/relationships" xmlns:m="http://schemas.openxmlformats.org/officeDocument/2006/math" xmlns:v="urn:schemas-microsoft-com:vml" xmlns:wp14="http://schemas.microsoft.com/office/word/2010/wordprocessingDrawing" xmlns:wp="http://schemas.openxmlformats.org/drawingml/2006/wordprocessingDrawing" xmlns:w10="urn:schemas-microsoft-com:office:word" xmlns:w="http://schemas.openxmlformats.org/wordprocessingml/2006/main" xmlns:w14="http://schemas.microsoft.com/office/word/2010/wordml" xmlns:w15="http://schemas.microsoft.com/office/word/2012/wordml" xmlns:wpg="http://schemas.microsoft.com/office/word/2010/wordprocessingGroup" xmlns:wpi="http://schemas.microsoft.com/office/word/2010/wordprocessingInk" xmlns:wne="http://schemas.microsoft.com/office/word/2006/wordml" xmlns:wps="http://schemas.microsoft.com/office/word/2010/wordprocessingShape" mc:Ignorable="w14 w15 wp14">
-  <w:comment w:id="20" w:author="Tiago Oliveira" w:date="2016-05-02T19:10:00Z" w:initials="TO">
+  <w:comment w:id="21" w:author="Tiago Oliveira" w:date="2016-05-02T19:10:00Z" w:initials="TO">
     <w:p>
       <w:pPr>
         <w:pStyle w:val="Textodecomentrio"/>
@@ -11673,15 +11412,7 @@
         <w:annotationRef/>
       </w:r>
       <w:r>
-        <w:t xml:space="preserve">Falta neste paragrafo fazer a introdução </w:t>
-      </w:r>
-      <w:proofErr w:type="gramStart"/>
-      <w:r>
-        <w:t>ás</w:t>
-      </w:r>
-      <w:proofErr w:type="gramEnd"/>
-      <w:r>
-        <w:t xml:space="preserve"> secçoes</w:t>
+        <w:t>Falta neste paragrafo fazer a introdução ás secçoes</w:t>
       </w:r>
     </w:p>
   </w:comment>
@@ -11749,13 +11480,11 @@
           <w:rPr>
             <w:noProof/>
           </w:rPr>
-          <w:t>19</w:t>
+          <w:t>10</w:t>
         </w:r>
         <w:r>
           <w:fldChar w:fldCharType="end"/>
         </w:r>
-        <w:proofErr w:type="gramStart"/>
-        <w:proofErr w:type="gramEnd"/>
       </w:p>
     </w:sdtContent>
   </w:sdt>
@@ -11801,15 +11530,7 @@
         <w:footnoteRef/>
       </w:r>
       <w:r>
-        <w:t xml:space="preserve"> Programas que ajudam adicionar novas funcionalidades aos </w:t>
-      </w:r>
-      <w:proofErr w:type="gramStart"/>
-      <w:r>
-        <w:t>plug-ins</w:t>
-      </w:r>
-      <w:proofErr w:type="gramEnd"/>
-      <w:r>
-        <w:t xml:space="preserve">. </w:t>
+        <w:t xml:space="preserve"> Programas que ajudam adicionar novas funcionalidades aos plug-ins. </w:t>
       </w:r>
     </w:p>
   </w:footnote>
@@ -15499,6 +15220,7 @@
   <w:style w:type="character" w:default="1" w:styleId="Tipodeletrapredefinidodopargrafo">
     <w:name w:val="Default Paragraph Font"/>
     <w:uiPriority w:val="1"/>
+    <w:semiHidden/>
     <w:unhideWhenUsed/>
   </w:style>
   <w:style w:type="table" w:default="1" w:styleId="Tabelanormal">
@@ -16586,7 +16308,7 @@
 </file>
 
 <file path=customXml/itemProps1.xml><?xml version="1.0" encoding="utf-8"?>
-<ds:datastoreItem xmlns:ds="http://schemas.openxmlformats.org/officeDocument/2006/customXml" ds:itemID="{0A5CE646-4F56-4482-A1C8-F63BC6BB4DFB}">
+<ds:datastoreItem xmlns:ds="http://schemas.openxmlformats.org/officeDocument/2006/customXml" ds:itemID="{C91052C1-116D-4D26-B2D7-C2F86469FE18}">
   <ds:schemaRefs>
     <ds:schemaRef ds:uri="http://schemas.openxmlformats.org/officeDocument/2006/bibliography"/>
   </ds:schemaRefs>

</xml_diff>

<commit_message>
Relatorio Progresso - Entregue
</commit_message>
<xml_diff>
--- a/Relatorio de Progresso/Relatorio Progresso.docx
+++ b/Relatorio de Progresso/Relatorio Progresso.docx
@@ -340,6 +340,7 @@
           <w:pgMar w:top="1417" w:right="1701" w:bottom="1417" w:left="1701" w:header="708" w:footer="708" w:gutter="0"/>
           <w:pgNumType w:fmt="lowerRoman"/>
           <w:cols w:space="708"/>
+          <w:titlePg/>
           <w:docGrid w:linePitch="360"/>
         </w:sectPr>
       </w:pPr>
@@ -567,7 +568,7 @@
               <mc:AlternateContent>
                 <mc:Choice Requires="wps">
                   <w:drawing>
-                    <wp:anchor distT="0" distB="0" distL="114300" distR="114300" simplePos="0" relativeHeight="251650048" behindDoc="0" locked="0" layoutInCell="1" allowOverlap="1" wp14:anchorId="7D84784A" wp14:editId="5E07B767">
+                    <wp:anchor distT="0" distB="0" distL="114300" distR="114300" simplePos="0" relativeHeight="251653632" behindDoc="0" locked="0" layoutInCell="1" allowOverlap="1" wp14:anchorId="7D84784A" wp14:editId="5E07B767">
                       <wp:simplePos x="0" y="0"/>
                       <wp:positionH relativeFrom="column">
                         <wp:posOffset>-749300</wp:posOffset>
@@ -622,7 +623,7 @@
                 </mc:Choice>
                 <mc:Fallback>
                   <w:pict>
-                    <v:line w14:anchorId="4E857C32" id="Straight Connector 4" o:spid="_x0000_s1026" style="position:absolute;flip:y;z-index:251650048;visibility:visible;mso-wrap-style:square;mso-width-percent:0;mso-height-percent:0;mso-wrap-distance-left:9pt;mso-wrap-distance-top:0;mso-wrap-distance-right:9pt;mso-wrap-distance-bottom:0;mso-position-horizontal:absolute;mso-position-horizontal-relative:text;mso-position-vertical:absolute;mso-position-vertical-relative:text;mso-width-percent:0;mso-height-percent:0;mso-width-relative:margin;mso-height-relative:margin" from="-59pt,8.7pt" to="311.75pt,9.35pt" o:gfxdata="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" strokecolor="#d1d1d1 [3044]"/>
+                    <v:line w14:anchorId="11D88562" id="Straight Connector 4" o:spid="_x0000_s1026" style="position:absolute;flip:y;z-index:251653632;visibility:visible;mso-wrap-style:square;mso-width-percent:0;mso-height-percent:0;mso-wrap-distance-left:9pt;mso-wrap-distance-top:0;mso-wrap-distance-right:9pt;mso-wrap-distance-bottom:0;mso-position-horizontal:absolute;mso-position-horizontal-relative:text;mso-position-vertical:absolute;mso-position-vertical-relative:text;mso-width-percent:0;mso-height-percent:0;mso-width-relative:margin;mso-height-relative:margin" from="-59pt,8.7pt" to="311.75pt,9.35pt" o:gfxdata="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" strokecolor="#d1d1d1 [3044]"/>
                   </w:pict>
                 </mc:Fallback>
               </mc:AlternateContent>
@@ -658,7 +659,7 @@
         <mc:AlternateContent>
           <mc:Choice Requires="wps">
             <w:drawing>
-              <wp:anchor distT="0" distB="0" distL="114300" distR="114300" simplePos="0" relativeHeight="251651072" behindDoc="0" locked="0" layoutInCell="1" allowOverlap="1" wp14:anchorId="6913C275" wp14:editId="3617ECC1">
+              <wp:anchor distT="0" distB="0" distL="114300" distR="114300" simplePos="0" relativeHeight="251654656" behindDoc="0" locked="0" layoutInCell="1" allowOverlap="1" wp14:anchorId="6913C275" wp14:editId="3617ECC1">
                 <wp:simplePos x="0" y="0"/>
                 <wp:positionH relativeFrom="column">
                   <wp:posOffset>396029</wp:posOffset>
@@ -707,7 +708,7 @@
           </mc:Choice>
           <mc:Fallback>
             <w:pict>
-              <v:line w14:anchorId="41525FBF" id="Straight Connector 5" o:spid="_x0000_s1026" style="position:absolute;flip:y;z-index:251651072;visibility:visible;mso-wrap-style:square;mso-wrap-distance-left:9pt;mso-wrap-distance-top:0;mso-wrap-distance-right:9pt;mso-wrap-distance-bottom:0;mso-position-horizontal:absolute;mso-position-horizontal-relative:text;mso-position-vertical:absolute;mso-position-vertical-relative:text" from="31.2pt,10.75pt" to="401.95pt,11.4pt" o:gfxdata="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" strokecolor="#d1d1d1 [3044]"/>
+              <v:line w14:anchorId="14A3013D" id="Straight Connector 5" o:spid="_x0000_s1026" style="position:absolute;flip:y;z-index:251654656;visibility:visible;mso-wrap-style:square;mso-wrap-distance-left:9pt;mso-wrap-distance-top:0;mso-wrap-distance-right:9pt;mso-wrap-distance-bottom:0;mso-position-horizontal:absolute;mso-position-horizontal-relative:text;mso-position-vertical:absolute;mso-position-vertical-relative:text" from="31.2pt,10.75pt" to="401.95pt,11.4pt" o:gfxdata="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" strokecolor="#d1d1d1 [3044]"/>
             </w:pict>
           </mc:Fallback>
         </mc:AlternateContent>
@@ -845,7 +846,7 @@
         <mc:AlternateContent>
           <mc:Choice Requires="wps">
             <w:drawing>
-              <wp:anchor distT="0" distB="0" distL="114300" distR="114300" simplePos="0" relativeHeight="251653120" behindDoc="0" locked="0" layoutInCell="1" allowOverlap="1" wp14:anchorId="4EE27151" wp14:editId="60221C05">
+              <wp:anchor distT="0" distB="0" distL="114300" distR="114300" simplePos="0" relativeHeight="251656704" behindDoc="0" locked="0" layoutInCell="1" allowOverlap="1" wp14:anchorId="4EE27151" wp14:editId="60221C05">
                 <wp:simplePos x="0" y="0"/>
                 <wp:positionH relativeFrom="column">
                   <wp:posOffset>394335</wp:posOffset>
@@ -891,7 +892,7 @@
           </mc:Choice>
           <mc:Fallback>
             <w:pict>
-              <v:line w14:anchorId="0D1B112E" id="Straight Connector 7" o:spid="_x0000_s1026" style="position:absolute;flip:y;z-index:251653120;visibility:visible;mso-wrap-style:square;mso-wrap-distance-left:9pt;mso-wrap-distance-top:0;mso-wrap-distance-right:9pt;mso-wrap-distance-bottom:0;mso-position-horizontal:absolute;mso-position-horizontal-relative:text;mso-position-vertical:absolute;mso-position-vertical-relative:text" from="31.05pt,.65pt" to="401.8pt,1.3pt" o:gfxdata="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" strokecolor="#4a7ebb"/>
+              <v:line w14:anchorId="37AF19DA" id="Straight Connector 7" o:spid="_x0000_s1026" style="position:absolute;flip:y;z-index:251656704;visibility:visible;mso-wrap-style:square;mso-wrap-distance-left:9pt;mso-wrap-distance-top:0;mso-wrap-distance-right:9pt;mso-wrap-distance-bottom:0;mso-position-horizontal:absolute;mso-position-horizontal-relative:text;mso-position-vertical:absolute;mso-position-vertical-relative:text" from="31.05pt,.65pt" to="401.8pt,1.3pt" o:gfxdata="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" strokecolor="#4a7ebb"/>
             </w:pict>
           </mc:Fallback>
         </mc:AlternateContent>
@@ -909,7 +910,7 @@
         <mc:AlternateContent>
           <mc:Choice Requires="wps">
             <w:drawing>
-              <wp:anchor distT="0" distB="0" distL="114300" distR="114300" simplePos="0" relativeHeight="251652096" behindDoc="0" locked="0" layoutInCell="1" allowOverlap="1" wp14:anchorId="1799E5BA" wp14:editId="060ED85B">
+              <wp:anchor distT="0" distB="0" distL="114300" distR="114300" simplePos="0" relativeHeight="251655680" behindDoc="0" locked="0" layoutInCell="1" allowOverlap="1" wp14:anchorId="1799E5BA" wp14:editId="060ED85B">
                 <wp:simplePos x="0" y="0"/>
                 <wp:positionH relativeFrom="column">
                   <wp:posOffset>394124</wp:posOffset>
@@ -958,7 +959,7 @@
           </mc:Choice>
           <mc:Fallback>
             <w:pict>
-              <v:line w14:anchorId="19217609" id="Straight Connector 6" o:spid="_x0000_s1026" style="position:absolute;flip:y;z-index:251652096;visibility:visible;mso-wrap-style:square;mso-wrap-distance-left:9pt;mso-wrap-distance-top:0;mso-wrap-distance-right:9pt;mso-wrap-distance-bottom:0;mso-position-horizontal:absolute;mso-position-horizontal-relative:text;mso-position-vertical:absolute;mso-position-vertical-relative:text" from="31.05pt,7.9pt" to="401.8pt,8.55pt" o:gfxdata="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" strokecolor="#d1d1d1 [3044]"/>
+              <v:line w14:anchorId="02A184BC" id="Straight Connector 6" o:spid="_x0000_s1026" style="position:absolute;flip:y;z-index:251655680;visibility:visible;mso-wrap-style:square;mso-wrap-distance-left:9pt;mso-wrap-distance-top:0;mso-wrap-distance-right:9pt;mso-wrap-distance-bottom:0;mso-position-horizontal:absolute;mso-position-horizontal-relative:text;mso-position-vertical:absolute;mso-position-vertical-relative:text" from="31.05pt,7.9pt" to="401.8pt,8.55pt" o:gfxdata="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" strokecolor="#d1d1d1 [3044]"/>
             </w:pict>
           </mc:Fallback>
         </mc:AlternateContent>
@@ -1022,6 +1023,7 @@
           <w:pgMar w:top="1417" w:right="1701" w:bottom="1417" w:left="1701" w:header="708" w:footer="708" w:gutter="0"/>
           <w:pgNumType w:fmt="lowerRoman"/>
           <w:cols w:space="708"/>
+          <w:titlePg/>
           <w:docGrid w:linePitch="360"/>
         </w:sectPr>
       </w:pPr>
@@ -1035,7 +1037,7 @@
       <w:pPr>
         <w:pStyle w:val="Cabealho1"/>
       </w:pPr>
-      <w:bookmarkStart w:id="0" w:name="_Toc449988405"/>
+      <w:bookmarkStart w:id="0" w:name="_Toc449994399"/>
       <w:r>
         <w:t>Resumo</w:t>
       </w:r>
@@ -1082,7 +1084,16 @@
         <w:t xml:space="preserve">. </w:t>
       </w:r>
       <w:r>
-        <w:t xml:space="preserve">Este plug-in </w:t>
+        <w:t xml:space="preserve">Este </w:t>
+      </w:r>
+      <w:r>
+        <w:rPr>
+          <w:i/>
+        </w:rPr>
+        <w:t>plug-in</w:t>
+      </w:r>
+      <w:r>
+        <w:t xml:space="preserve"> </w:t>
       </w:r>
       <w:r>
         <w:t>é</w:t>
@@ -1115,18 +1126,7 @@
         <w:t xml:space="preserve"> </w:t>
       </w:r>
       <w:r>
-        <w:t>O desenvolvimento deste</w:t>
-      </w:r>
-      <w:bookmarkStart w:id="1" w:name="_GoBack"/>
-      <w:bookmarkEnd w:id="1"/>
-      <w:r>
-        <w:t xml:space="preserve"> </w:t>
-      </w:r>
-      <w:r>
-        <w:t>plug-in</w:t>
-      </w:r>
-      <w:r>
-        <w:t xml:space="preserve"> é baseado na</w:t>
+        <w:t>O desenvolvimento desta ferramenta é baseado na</w:t>
       </w:r>
       <w:r>
         <w:t xml:space="preserve"> framework </w:t>
@@ -1204,26 +1204,49 @@
         <w:t xml:space="preserve">Ambiente Integrado de Desenvolvimento; </w:t>
       </w:r>
       <w:r>
-        <w:t>Processador PDS16; Assembly</w:t>
+        <w:t xml:space="preserve">Processador PDS16; </w:t>
+      </w:r>
+      <w:r>
+        <w:rPr>
+          <w:i/>
+        </w:rPr>
+        <w:t>Assembly</w:t>
       </w:r>
       <w:r>
         <w:t xml:space="preserve">; </w:t>
       </w:r>
       <w:r>
+        <w:rPr>
+          <w:i/>
+        </w:rPr>
         <w:t>Xtext</w:t>
       </w:r>
       <w:r>
         <w:t>;</w:t>
       </w:r>
       <w:r>
-        <w:t xml:space="preserve"> Eclipse;</w:t>
-      </w:r>
-      <w:r>
         <w:t xml:space="preserve"> </w:t>
       </w:r>
       <w:r>
+        <w:rPr>
+          <w:i/>
+        </w:rPr>
+        <w:t>Eclipse</w:t>
+      </w:r>
+      <w:r>
+        <w:t>;</w:t>
+      </w:r>
+      <w:r>
+        <w:t xml:space="preserve"> </w:t>
+      </w:r>
+      <w:r>
+        <w:rPr>
+          <w:i/>
+        </w:rPr>
         <w:t>Plug-in</w:t>
       </w:r>
+      <w:bookmarkStart w:id="1" w:name="_GoBack"/>
+      <w:bookmarkEnd w:id="1"/>
       <w:r>
         <w:t>.</w:t>
       </w:r>
@@ -1249,7 +1272,7 @@
       <w:pPr>
         <w:pStyle w:val="Cabealho1"/>
       </w:pPr>
-      <w:bookmarkStart w:id="4" w:name="_Toc449988406"/>
+      <w:bookmarkStart w:id="4" w:name="_Toc449994400"/>
       <w:r>
         <w:lastRenderedPageBreak/>
         <w:t>Índice</w:t>
@@ -1299,7 +1322,7 @@
         </w:rPr>
         <w:fldChar w:fldCharType="separate"/>
       </w:r>
-      <w:hyperlink w:anchor="_Toc449988405" w:history="1">
+      <w:hyperlink w:anchor="_Toc449994399" w:history="1">
         <w:r>
           <w:rPr>
             <w:rStyle w:val="Hiperligao"/>
@@ -1326,7 +1349,7 @@
             <w:noProof/>
             <w:webHidden/>
           </w:rPr>
-          <w:instrText xml:space="preserve"> PAGEREF _Toc449988405 \h </w:instrText>
+          <w:instrText xml:space="preserve"> PAGEREF _Toc449994399 \h </w:instrText>
         </w:r>
         <w:r>
           <w:rPr>
@@ -1374,7 +1397,7 @@
           <w:lang w:eastAsia="pt-PT"/>
         </w:rPr>
       </w:pPr>
-      <w:hyperlink w:anchor="_Toc449988406" w:history="1">
+      <w:hyperlink w:anchor="_Toc449994400" w:history="1">
         <w:r>
           <w:rPr>
             <w:rStyle w:val="Hiperligao"/>
@@ -1401,7 +1424,7 @@
             <w:noProof/>
             <w:webHidden/>
           </w:rPr>
-          <w:instrText xml:space="preserve"> PAGEREF _Toc449988406 \h </w:instrText>
+          <w:instrText xml:space="preserve"> PAGEREF _Toc449994400 \h </w:instrText>
         </w:r>
         <w:r>
           <w:rPr>
@@ -1449,7 +1472,7 @@
           <w:lang w:eastAsia="pt-PT"/>
         </w:rPr>
       </w:pPr>
-      <w:hyperlink w:anchor="_Toc449988407" w:history="1">
+      <w:hyperlink w:anchor="_Toc449994401" w:history="1">
         <w:r>
           <w:rPr>
             <w:rStyle w:val="Hiperligao"/>
@@ -1476,7 +1499,7 @@
             <w:noProof/>
             <w:webHidden/>
           </w:rPr>
-          <w:instrText xml:space="preserve"> PAGEREF _Toc449988407 \h </w:instrText>
+          <w:instrText xml:space="preserve"> PAGEREF _Toc449994401 \h </w:instrText>
         </w:r>
         <w:r>
           <w:rPr>
@@ -1524,7 +1547,7 @@
           <w:lang w:eastAsia="pt-PT"/>
         </w:rPr>
       </w:pPr>
-      <w:hyperlink w:anchor="_Toc449988408" w:history="1">
+      <w:hyperlink w:anchor="_Toc449994402" w:history="1">
         <w:r>
           <w:rPr>
             <w:rStyle w:val="Hiperligao"/>
@@ -1551,7 +1574,7 @@
             <w:noProof/>
             <w:webHidden/>
           </w:rPr>
-          <w:instrText xml:space="preserve"> PAGEREF _Toc449988408 \h </w:instrText>
+          <w:instrText xml:space="preserve"> PAGEREF _Toc449994402 \h </w:instrText>
         </w:r>
         <w:r>
           <w:rPr>
@@ -1600,7 +1623,7 @@
           <w:lang w:eastAsia="pt-PT"/>
         </w:rPr>
       </w:pPr>
-      <w:hyperlink w:anchor="_Toc449988409" w:history="1">
+      <w:hyperlink w:anchor="_Toc449994403" w:history="1">
         <w:r>
           <w:rPr>
             <w:rStyle w:val="Hiperligao"/>
@@ -1647,7 +1670,7 @@
             <w:noProof/>
             <w:webHidden/>
           </w:rPr>
-          <w:instrText xml:space="preserve"> PAGEREF _Toc449988409 \h </w:instrText>
+          <w:instrText xml:space="preserve"> PAGEREF _Toc449994403 \h </w:instrText>
         </w:r>
         <w:r>
           <w:rPr>
@@ -1694,7 +1717,7 @@
           <w:lang w:eastAsia="pt-PT"/>
         </w:rPr>
       </w:pPr>
-      <w:hyperlink w:anchor="_Toc449988410" w:history="1">
+      <w:hyperlink w:anchor="_Toc449994404" w:history="1">
         <w:r>
           <w:rPr>
             <w:rStyle w:val="Hiperligao"/>
@@ -1739,7 +1762,7 @@
             <w:noProof/>
             <w:webHidden/>
           </w:rPr>
-          <w:instrText xml:space="preserve"> PAGEREF _Toc449988410 \h </w:instrText>
+          <w:instrText xml:space="preserve"> PAGEREF _Toc449994404 \h </w:instrText>
         </w:r>
         <w:r>
           <w:rPr>
@@ -1786,7 +1809,7 @@
           <w:lang w:eastAsia="pt-PT"/>
         </w:rPr>
       </w:pPr>
-      <w:hyperlink w:anchor="_Toc449988411" w:history="1">
+      <w:hyperlink w:anchor="_Toc449994405" w:history="1">
         <w:r>
           <w:rPr>
             <w:rStyle w:val="Hiperligao"/>
@@ -1831,7 +1854,7 @@
             <w:noProof/>
             <w:webHidden/>
           </w:rPr>
-          <w:instrText xml:space="preserve"> PAGEREF _Toc449988411 \h </w:instrText>
+          <w:instrText xml:space="preserve"> PAGEREF _Toc449994405 \h </w:instrText>
         </w:r>
         <w:r>
           <w:rPr>
@@ -1878,7 +1901,7 @@
           <w:lang w:eastAsia="pt-PT"/>
         </w:rPr>
       </w:pPr>
-      <w:hyperlink w:anchor="_Toc449988412" w:history="1">
+      <w:hyperlink w:anchor="_Toc449994406" w:history="1">
         <w:r>
           <w:rPr>
             <w:rStyle w:val="Hiperligao"/>
@@ -1923,7 +1946,7 @@
             <w:noProof/>
             <w:webHidden/>
           </w:rPr>
-          <w:instrText xml:space="preserve"> PAGEREF _Toc449988412 \h </w:instrText>
+          <w:instrText xml:space="preserve"> PAGEREF _Toc449994406 \h </w:instrText>
         </w:r>
         <w:r>
           <w:rPr>
@@ -1972,7 +1995,7 @@
           <w:lang w:eastAsia="pt-PT"/>
         </w:rPr>
       </w:pPr>
-      <w:hyperlink w:anchor="_Toc449988413" w:history="1">
+      <w:hyperlink w:anchor="_Toc449994407" w:history="1">
         <w:r>
           <w:rPr>
             <w:rStyle w:val="Hiperligao"/>
@@ -2019,7 +2042,7 @@
             <w:noProof/>
             <w:webHidden/>
           </w:rPr>
-          <w:instrText xml:space="preserve"> PAGEREF _Toc449988413 \h </w:instrText>
+          <w:instrText xml:space="preserve"> PAGEREF _Toc449994407 \h </w:instrText>
         </w:r>
         <w:r>
           <w:rPr>
@@ -2066,7 +2089,7 @@
           <w:lang w:eastAsia="pt-PT"/>
         </w:rPr>
       </w:pPr>
-      <w:hyperlink w:anchor="_Toc449988414" w:history="1">
+      <w:hyperlink w:anchor="_Toc449994408" w:history="1">
         <w:r>
           <w:rPr>
             <w:rStyle w:val="Hiperligao"/>
@@ -2111,7 +2134,7 @@
             <w:noProof/>
             <w:webHidden/>
           </w:rPr>
-          <w:instrText xml:space="preserve"> PAGEREF _Toc449988414 \h </w:instrText>
+          <w:instrText xml:space="preserve"> PAGEREF _Toc449994408 \h </w:instrText>
         </w:r>
         <w:r>
           <w:rPr>
@@ -2159,7 +2182,7 @@
           <w:lang w:eastAsia="pt-PT"/>
         </w:rPr>
       </w:pPr>
-      <w:hyperlink w:anchor="_Toc449988415" w:history="1">
+      <w:hyperlink w:anchor="_Toc449994409" w:history="1">
         <w:r>
           <w:rPr>
             <w:rStyle w:val="Hiperligao"/>
@@ -2205,7 +2228,7 @@
             <w:noProof/>
             <w:webHidden/>
           </w:rPr>
-          <w:instrText xml:space="preserve"> PAGEREF _Toc449988415 \h </w:instrText>
+          <w:instrText xml:space="preserve"> PAGEREF _Toc449994409 \h </w:instrText>
         </w:r>
         <w:r>
           <w:rPr>
@@ -2253,7 +2276,7 @@
           <w:lang w:eastAsia="pt-PT"/>
         </w:rPr>
       </w:pPr>
-      <w:hyperlink w:anchor="_Toc449988416" w:history="1">
+      <w:hyperlink w:anchor="_Toc449994410" w:history="1">
         <w:r>
           <w:rPr>
             <w:rStyle w:val="Hiperligao"/>
@@ -2299,7 +2322,7 @@
             <w:noProof/>
             <w:webHidden/>
           </w:rPr>
-          <w:instrText xml:space="preserve"> PAGEREF _Toc449988416 \h </w:instrText>
+          <w:instrText xml:space="preserve"> PAGEREF _Toc449994410 \h </w:instrText>
         </w:r>
         <w:r>
           <w:rPr>
@@ -2347,7 +2370,7 @@
           <w:lang w:eastAsia="pt-PT"/>
         </w:rPr>
       </w:pPr>
-      <w:hyperlink w:anchor="_Toc449988417" w:history="1">
+      <w:hyperlink w:anchor="_Toc449994411" w:history="1">
         <w:r>
           <w:rPr>
             <w:rStyle w:val="Hiperligao"/>
@@ -2393,7 +2416,7 @@
             <w:noProof/>
             <w:webHidden/>
           </w:rPr>
-          <w:instrText xml:space="preserve"> PAGEREF _Toc449988417 \h </w:instrText>
+          <w:instrText xml:space="preserve"> PAGEREF _Toc449994411 \h </w:instrText>
         </w:r>
         <w:r>
           <w:rPr>
@@ -2440,7 +2463,7 @@
           <w:lang w:eastAsia="pt-PT"/>
         </w:rPr>
       </w:pPr>
-      <w:hyperlink w:anchor="_Toc449988418" w:history="1">
+      <w:hyperlink w:anchor="_Toc449994412" w:history="1">
         <w:r>
           <w:rPr>
             <w:rStyle w:val="Hiperligao"/>
@@ -2485,7 +2508,7 @@
             <w:noProof/>
             <w:webHidden/>
           </w:rPr>
-          <w:instrText xml:space="preserve"> PAGEREF _Toc449988418 \h </w:instrText>
+          <w:instrText xml:space="preserve"> PAGEREF _Toc449994412 \h </w:instrText>
         </w:r>
         <w:r>
           <w:rPr>
@@ -2534,7 +2557,7 @@
           <w:lang w:eastAsia="pt-PT"/>
         </w:rPr>
       </w:pPr>
-      <w:hyperlink w:anchor="_Toc449988419" w:history="1">
+      <w:hyperlink w:anchor="_Toc449994413" w:history="1">
         <w:r>
           <w:rPr>
             <w:rStyle w:val="Hiperligao"/>
@@ -2581,7 +2604,7 @@
             <w:noProof/>
             <w:webHidden/>
           </w:rPr>
-          <w:instrText xml:space="preserve"> PAGEREF _Toc449988419 \h </w:instrText>
+          <w:instrText xml:space="preserve"> PAGEREF _Toc449994413 \h </w:instrText>
         </w:r>
         <w:r>
           <w:rPr>
@@ -2628,7 +2651,7 @@
           <w:lang w:eastAsia="pt-PT"/>
         </w:rPr>
       </w:pPr>
-      <w:hyperlink w:anchor="_Toc449988420" w:history="1">
+      <w:hyperlink w:anchor="_Toc449994414" w:history="1">
         <w:r>
           <w:rPr>
             <w:rStyle w:val="Hiperligao"/>
@@ -2652,7 +2675,22 @@
             <w:rStyle w:val="Hiperligao"/>
             <w:noProof/>
           </w:rPr>
-          <w:t>Regras (Parser Rules)</w:t>
+          <w:t>Regras (</w:t>
+        </w:r>
+        <w:r>
+          <w:rPr>
+            <w:rStyle w:val="Hiperligao"/>
+            <w:i/>
+            <w:noProof/>
+          </w:rPr>
+          <w:t>Parser Rules</w:t>
+        </w:r>
+        <w:r>
+          <w:rPr>
+            <w:rStyle w:val="Hiperligao"/>
+            <w:noProof/>
+          </w:rPr>
+          <w:t>)</w:t>
         </w:r>
         <w:r>
           <w:rPr>
@@ -2673,7 +2711,7 @@
             <w:noProof/>
             <w:webHidden/>
           </w:rPr>
-          <w:instrText xml:space="preserve"> PAGEREF _Toc449988420 \h </w:instrText>
+          <w:instrText xml:space="preserve"> PAGEREF _Toc449994414 \h </w:instrText>
         </w:r>
         <w:r>
           <w:rPr>
@@ -2720,7 +2758,7 @@
           <w:lang w:eastAsia="pt-PT"/>
         </w:rPr>
       </w:pPr>
-      <w:hyperlink w:anchor="_Toc449988421" w:history="1">
+      <w:hyperlink w:anchor="_Toc449994415" w:history="1">
         <w:r>
           <w:rPr>
             <w:rStyle w:val="Hiperligao"/>
@@ -2765,7 +2803,7 @@
             <w:noProof/>
             <w:webHidden/>
           </w:rPr>
-          <w:instrText xml:space="preserve"> PAGEREF _Toc449988421 \h </w:instrText>
+          <w:instrText xml:space="preserve"> PAGEREF _Toc449994415 \h </w:instrText>
         </w:r>
         <w:r>
           <w:rPr>
@@ -2812,7 +2850,7 @@
           <w:lang w:eastAsia="pt-PT"/>
         </w:rPr>
       </w:pPr>
-      <w:hyperlink w:anchor="_Toc449988422" w:history="1">
+      <w:hyperlink w:anchor="_Toc449994416" w:history="1">
         <w:r>
           <w:rPr>
             <w:rStyle w:val="Hiperligao"/>
@@ -2857,7 +2895,7 @@
             <w:noProof/>
             <w:webHidden/>
           </w:rPr>
-          <w:instrText xml:space="preserve"> PAGEREF _Toc449988422 \h </w:instrText>
+          <w:instrText xml:space="preserve"> PAGEREF _Toc449994416 \h </w:instrText>
         </w:r>
         <w:r>
           <w:rPr>
@@ -2904,7 +2942,7 @@
           <w:lang w:eastAsia="pt-PT"/>
         </w:rPr>
       </w:pPr>
-      <w:hyperlink w:anchor="_Toc449988423" w:history="1">
+      <w:hyperlink w:anchor="_Toc449994417" w:history="1">
         <w:r>
           <w:rPr>
             <w:rStyle w:val="Hiperligao"/>
@@ -2949,7 +2987,7 @@
             <w:noProof/>
             <w:webHidden/>
           </w:rPr>
-          <w:instrText xml:space="preserve"> PAGEREF _Toc449988423 \h </w:instrText>
+          <w:instrText xml:space="preserve"> PAGEREF _Toc449994417 \h </w:instrText>
         </w:r>
         <w:r>
           <w:rPr>
@@ -2998,7 +3036,7 @@
           <w:lang w:eastAsia="pt-PT"/>
         </w:rPr>
       </w:pPr>
-      <w:hyperlink w:anchor="_Toc449988424" w:history="1">
+      <w:hyperlink w:anchor="_Toc449994418" w:history="1">
         <w:r>
           <w:rPr>
             <w:rStyle w:val="Hiperligao"/>
@@ -3045,7 +3083,7 @@
             <w:noProof/>
             <w:webHidden/>
           </w:rPr>
-          <w:instrText xml:space="preserve"> PAGEREF _Toc449988424 \h </w:instrText>
+          <w:instrText xml:space="preserve"> PAGEREF _Toc449994418 \h </w:instrText>
         </w:r>
         <w:r>
           <w:rPr>
@@ -3093,7 +3131,7 @@
           <w:lang w:eastAsia="pt-PT"/>
         </w:rPr>
       </w:pPr>
-      <w:hyperlink w:anchor="_Toc449988425" w:history="1">
+      <w:hyperlink w:anchor="_Toc449994419" w:history="1">
         <w:r>
           <w:rPr>
             <w:rStyle w:val="Hiperligao"/>
@@ -3120,7 +3158,7 @@
             <w:noProof/>
             <w:webHidden/>
           </w:rPr>
-          <w:instrText xml:space="preserve"> PAGEREF _Toc449988425 \h </w:instrText>
+          <w:instrText xml:space="preserve"> PAGEREF _Toc449994419 \h </w:instrText>
         </w:r>
         <w:r>
           <w:rPr>
@@ -3180,7 +3218,7 @@
           <w:szCs w:val="20"/>
         </w:rPr>
       </w:pPr>
-      <w:bookmarkStart w:id="5" w:name="_Toc449988407"/>
+      <w:bookmarkStart w:id="5" w:name="_Toc449994401"/>
       <w:r>
         <w:lastRenderedPageBreak/>
         <w:t>Lista de Figuras</w:t>
@@ -3227,7 +3265,7 @@
         </w:rPr>
         <w:fldChar w:fldCharType="separate"/>
       </w:r>
-      <w:hyperlink w:anchor="_Toc449988426" w:history="1">
+      <w:hyperlink w:anchor="_Toc449994420" w:history="1">
         <w:r>
           <w:rPr>
             <w:rStyle w:val="Hiperligao"/>
@@ -3254,7 +3292,7 @@
             <w:noProof/>
             <w:webHidden/>
           </w:rPr>
-          <w:instrText xml:space="preserve"> PAGEREF _Toc449988426 \h </w:instrText>
+          <w:instrText xml:space="preserve"> PAGEREF _Toc449994420 \h </w:instrText>
         </w:r>
         <w:r>
           <w:rPr>
@@ -3297,7 +3335,7 @@
           <w:lang w:eastAsia="pt-PT"/>
         </w:rPr>
       </w:pPr>
-      <w:hyperlink w:anchor="_Toc449988427" w:history="1">
+      <w:hyperlink w:anchor="_Toc449994421" w:history="1">
         <w:r>
           <w:rPr>
             <w:rStyle w:val="Hiperligao"/>
@@ -3324,7 +3362,7 @@
             <w:noProof/>
             <w:webHidden/>
           </w:rPr>
-          <w:instrText xml:space="preserve"> PAGEREF _Toc449988427 \h </w:instrText>
+          <w:instrText xml:space="preserve"> PAGEREF _Toc449994421 \h </w:instrText>
         </w:r>
         <w:r>
           <w:rPr>
@@ -3367,7 +3405,7 @@
           <w:lang w:eastAsia="pt-PT"/>
         </w:rPr>
       </w:pPr>
-      <w:hyperlink r:id="rId10" w:anchor="_Toc449988428" w:history="1">
+      <w:hyperlink r:id="rId10" w:anchor="_Toc449994422" w:history="1">
         <w:r>
           <w:rPr>
             <w:rStyle w:val="Hiperligao"/>
@@ -3394,7 +3432,7 @@
             <w:noProof/>
             <w:webHidden/>
           </w:rPr>
-          <w:instrText xml:space="preserve"> PAGEREF _Toc449988428 \h </w:instrText>
+          <w:instrText xml:space="preserve"> PAGEREF _Toc449994422 \h </w:instrText>
         </w:r>
         <w:r>
           <w:rPr>
@@ -3437,7 +3475,7 @@
           <w:lang w:eastAsia="pt-PT"/>
         </w:rPr>
       </w:pPr>
-      <w:hyperlink w:anchor="_Toc449988429" w:history="1">
+      <w:hyperlink w:anchor="_Toc449994423" w:history="1">
         <w:r>
           <w:rPr>
             <w:rStyle w:val="Hiperligao"/>
@@ -3464,7 +3502,7 @@
             <w:noProof/>
             <w:webHidden/>
           </w:rPr>
-          <w:instrText xml:space="preserve"> PAGEREF _Toc449988429 \h </w:instrText>
+          <w:instrText xml:space="preserve"> PAGEREF _Toc449994423 \h </w:instrText>
         </w:r>
         <w:r>
           <w:rPr>
@@ -3507,7 +3545,7 @@
           <w:lang w:eastAsia="pt-PT"/>
         </w:rPr>
       </w:pPr>
-      <w:hyperlink w:anchor="_Toc449988430" w:history="1">
+      <w:hyperlink w:anchor="_Toc449994424" w:history="1">
         <w:r>
           <w:rPr>
             <w:rStyle w:val="Hiperligao"/>
@@ -3534,7 +3572,7 @@
             <w:noProof/>
             <w:webHidden/>
           </w:rPr>
-          <w:instrText xml:space="preserve"> PAGEREF _Toc449988430 \h </w:instrText>
+          <w:instrText xml:space="preserve"> PAGEREF _Toc449994424 \h </w:instrText>
         </w:r>
         <w:r>
           <w:rPr>
@@ -3584,7 +3622,7 @@
       <w:pPr>
         <w:pStyle w:val="Cabealho1"/>
       </w:pPr>
-      <w:bookmarkStart w:id="6" w:name="_Toc449988408"/>
+      <w:bookmarkStart w:id="6" w:name="_Toc449994402"/>
       <w:r>
         <w:lastRenderedPageBreak/>
         <w:t>Lista de Tabelas</w:t>
@@ -3613,7 +3651,7 @@
       <w:r>
         <w:fldChar w:fldCharType="separate"/>
       </w:r>
-      <w:hyperlink w:anchor="_Toc449988431" w:history="1">
+      <w:hyperlink w:anchor="_Toc449994425" w:history="1">
         <w:r>
           <w:rPr>
             <w:rStyle w:val="Hiperligao"/>
@@ -3640,7 +3678,7 @@
             <w:noProof/>
             <w:webHidden/>
           </w:rPr>
-          <w:instrText xml:space="preserve"> PAGEREF _Toc449988431 \h </w:instrText>
+          <w:instrText xml:space="preserve"> PAGEREF _Toc449994425 \h </w:instrText>
         </w:r>
         <w:r>
           <w:rPr>
@@ -3707,7 +3745,7 @@
           <w:numId w:val="16"/>
         </w:numPr>
       </w:pPr>
-      <w:bookmarkStart w:id="7" w:name="_Toc449988409"/>
+      <w:bookmarkStart w:id="7" w:name="_Toc449994403"/>
       <w:r>
         <w:lastRenderedPageBreak/>
         <w:t>Introdução</w:t>
@@ -3722,7 +3760,7 @@
           <w:numId w:val="16"/>
         </w:numPr>
       </w:pPr>
-      <w:bookmarkStart w:id="8" w:name="_Toc449988410"/>
+      <w:bookmarkStart w:id="8" w:name="_Toc449994404"/>
       <w:r>
         <w:t>Enquadramento</w:t>
       </w:r>
@@ -3869,7 +3907,7 @@
         </w:rPr>
       </w:pPr>
       <w:bookmarkStart w:id="11" w:name="_Ref449974607"/>
-      <w:bookmarkStart w:id="12" w:name="_Toc449988426"/>
+      <w:bookmarkStart w:id="12" w:name="_Toc449994420"/>
       <w:r>
         <w:rPr>
           <w:b w:val="0"/>
@@ -4422,7 +4460,7 @@
           <w:numId w:val="16"/>
         </w:numPr>
       </w:pPr>
-      <w:bookmarkStart w:id="13" w:name="_Toc449988411"/>
+      <w:bookmarkStart w:id="13" w:name="_Toc449994405"/>
       <w:r>
         <w:lastRenderedPageBreak/>
         <w:t>Motivação</w:t>
@@ -4722,7 +4760,7 @@
           <w:numId w:val="16"/>
         </w:numPr>
       </w:pPr>
-      <w:bookmarkStart w:id="14" w:name="_Toc449988412"/>
+      <w:bookmarkStart w:id="14" w:name="_Toc449994406"/>
       <w:r>
         <w:lastRenderedPageBreak/>
         <w:t>Objetivos</w:t>
@@ -5085,7 +5123,7 @@
           <w:numId w:val="1"/>
         </w:numPr>
       </w:pPr>
-      <w:bookmarkStart w:id="15" w:name="_Toc449988413"/>
+      <w:bookmarkStart w:id="15" w:name="_Toc449994407"/>
       <w:r>
         <w:lastRenderedPageBreak/>
         <w:t xml:space="preserve">PDS16 DSL – Linguagem de </w:t>
@@ -5106,6 +5144,12 @@
           <w:rFonts w:cs="Times New Roman"/>
         </w:rPr>
       </w:pPr>
+      <w:r>
+        <w:rPr>
+          <w:rFonts w:cs="Times New Roman"/>
+        </w:rPr>
+        <w:tab/>
+      </w:r>
       <w:r>
         <w:rPr>
           <w:rFonts w:cs="Times New Roman"/>
@@ -5330,6 +5374,12 @@
         <w:rPr>
           <w:rFonts w:cs="Times New Roman"/>
         </w:rPr>
+        <w:tab/>
+      </w:r>
+      <w:r>
+        <w:rPr>
+          <w:rFonts w:cs="Times New Roman"/>
+        </w:rPr>
         <w:t>Como já referido anteriormente, o seu ISA oferece ao</w:t>
       </w:r>
       <w:r>
@@ -5798,7 +5848,7 @@
           <w:numId w:val="23"/>
         </w:numPr>
       </w:pPr>
-      <w:bookmarkStart w:id="16" w:name="_Toc449988414"/>
+      <w:bookmarkStart w:id="16" w:name="_Toc449994408"/>
       <w:r>
         <w:lastRenderedPageBreak/>
         <w:t>Instruções</w:t>
@@ -5813,7 +5863,7 @@
           <w:numId w:val="23"/>
         </w:numPr>
       </w:pPr>
-      <w:bookmarkStart w:id="17" w:name="_Toc449988415"/>
+      <w:bookmarkStart w:id="17" w:name="_Toc449994409"/>
       <w:r>
         <w:t>Acesso a memória</w:t>
       </w:r>
@@ -6499,7 +6549,7 @@
           <w:numId w:val="25"/>
         </w:numPr>
       </w:pPr>
-      <w:bookmarkStart w:id="18" w:name="_Toc449988416"/>
+      <w:bookmarkStart w:id="18" w:name="_Toc449994410"/>
       <w:r>
         <w:lastRenderedPageBreak/>
         <w:t>Processamento de Dados</w:t>
@@ -7246,6 +7296,13 @@
           <w:rFonts w:cs="Times New Roman"/>
         </w:rPr>
       </w:pPr>
+      <w:r>
+        <w:rPr>
+          <w:rFonts w:cs="Times New Roman"/>
+          <w:lang w:val="en-US"/>
+        </w:rPr>
+        <w:tab/>
+      </w:r>
       <w:r>
         <w:rPr>
           <w:rFonts w:cs="Times New Roman"/>
@@ -7299,7 +7356,7 @@
           <w:numId w:val="25"/>
         </w:numPr>
       </w:pPr>
-      <w:bookmarkStart w:id="19" w:name="_Toc449988417"/>
+      <w:bookmarkStart w:id="19" w:name="_Toc449994411"/>
       <w:r>
         <w:lastRenderedPageBreak/>
         <w:t>Controlo de Fluxo</w:t>
@@ -7521,6 +7578,12 @@
         <w:rPr>
           <w:rFonts w:cs="Times New Roman"/>
         </w:rPr>
+        <w:tab/>
+      </w:r>
+      <w:r>
+        <w:rPr>
+          <w:rFonts w:cs="Times New Roman"/>
+        </w:rPr>
         <w:t xml:space="preserve">Este salto é calculado </w:t>
       </w:r>
       <w:r>
@@ -7679,6 +7742,12 @@
           <w:rFonts w:cs="Times New Roman"/>
         </w:rPr>
       </w:pPr>
+      <w:r>
+        <w:rPr>
+          <w:rFonts w:cs="Times New Roman"/>
+        </w:rPr>
+        <w:tab/>
+      </w:r>
       <w:r>
         <w:rPr>
           <w:rFonts w:cs="Times New Roman"/>
@@ -7900,7 +7969,7 @@
           <w:numId w:val="25"/>
         </w:numPr>
       </w:pPr>
-      <w:bookmarkStart w:id="20" w:name="_Toc449988418"/>
+      <w:bookmarkStart w:id="20" w:name="_Toc449994412"/>
       <w:r>
         <w:lastRenderedPageBreak/>
         <w:t>Diretivas</w:t>
@@ -7910,11 +7979,18 @@
     <w:p>
       <w:r>
         <w:tab/>
-        <w:t xml:space="preserve">Com o intuito de organizar o código existem as </w:t>
-      </w:r>
-      <w:commentRangeStart w:id="21"/>
-      <w:r>
-        <w:t>diretivas</w:t>
+      </w:r>
+      <w:r>
+        <w:t xml:space="preserve">Para além das instruções assembly PDS16, o </w:t>
+      </w:r>
+      <w:r>
+        <w:rPr>
+          <w:i/>
+        </w:rPr>
+        <w:t>assembler</w:t>
+      </w:r>
+      <w:r>
+        <w:t xml:space="preserve"> dasm reconhece e processa um outro conjunto de comandos</w:t>
       </w:r>
       <w:sdt>
         <w:sdtPr>
@@ -7949,21 +8025,16 @@
           </w:r>
         </w:sdtContent>
       </w:sdt>
-      <w:commentRangeEnd w:id="21"/>
-      <w:r>
-        <w:rPr>
-          <w:rStyle w:val="Refdecomentrio"/>
-        </w:rPr>
-        <w:commentReference w:id="21"/>
-      </w:r>
-      <w:r>
-        <w:t xml:space="preserve">, estas definem as zonas de memória associadas a código ou a dados do programa. As diretivas não só dão corpo e estrutura ao código, mas visam ainda definir símbolos que podem ser utilizados como constantes dos programas. </w:t>
+      <w:r>
+        <w:t xml:space="preserve"> que visam não só facilitar a organização do código e dos dados dos programas em memória, mas também a utilização de símbolos para representação de endereços e constantes.</w:t>
       </w:r>
     </w:p>
     <w:p>
       <w:r>
         <w:tab/>
-        <w:t>Assim a linguagem definiu algumas secções base que são comuns em quase todos os programas:</w:t>
+      </w:r>
+      <w:r>
+        <w:t>No que respeita à organização dos programas em memória, é possível definir-se as três secções base que são comuns a quase todos os compiladores:</w:t>
       </w:r>
     </w:p>
     <w:p>
@@ -8181,12 +8252,12 @@
           <w:numId w:val="25"/>
         </w:numPr>
       </w:pPr>
-      <w:bookmarkStart w:id="22" w:name="_Toc449988419"/>
+      <w:bookmarkStart w:id="21" w:name="_Toc449994413"/>
       <w:r>
         <w:lastRenderedPageBreak/>
         <w:t>Framework Xtext</w:t>
       </w:r>
-      <w:bookmarkEnd w:id="22"/>
+      <w:bookmarkEnd w:id="21"/>
     </w:p>
     <w:p>
       <w:r>
@@ -8202,13 +8273,25 @@
         <w:t>framework</w:t>
       </w:r>
       <w:r>
-        <w:t xml:space="preserve"> para o desenvolvimento de linguagem de programação, as chamadas DSL, </w:t>
+        <w:t xml:space="preserve"> par</w:t>
+      </w:r>
+      <w:r>
+        <w:t>a o desenvolvimento de linguagens</w:t>
+      </w:r>
+      <w:r>
+        <w:t xml:space="preserve"> de programação, as </w:t>
+      </w:r>
+      <w:r>
+        <w:t>denominadas DSL (</w:t>
       </w:r>
       <w:r>
         <w:rPr>
           <w:i/>
         </w:rPr>
         <w:t>Domain-Specific Languages</w:t>
+      </w:r>
+      <w:r>
+        <w:t>)</w:t>
       </w:r>
       <w:r>
         <w:t xml:space="preserve">. Com o Xtext é possível definir uma linguagem com toda a sua gramatica resultando uma infraestrutura que incluí </w:t>
@@ -8298,7 +8381,16 @@
         </w:sdtContent>
       </w:sdt>
       <w:r>
-        <w:t xml:space="preserve"> e também através do browser.</w:t>
+        <w:t xml:space="preserve"> ou </w:t>
+      </w:r>
+      <w:r>
+        <w:t>browser</w:t>
+      </w:r>
+      <w:r>
+        <w:t>s</w:t>
+      </w:r>
+      <w:r>
+        <w:t>.</w:t>
       </w:r>
     </w:p>
     <w:p>
@@ -8315,7 +8407,13 @@
         <w:t>framework</w:t>
       </w:r>
       <w:r>
-        <w:t xml:space="preserve"> foi desenvolvida com o intuito de ser fácil de aprender e ser possível em poucos minutos descrever uma linguagem simples e também ser possível extrair o projeto em forma de um </w:t>
+        <w:t xml:space="preserve"> foi desenvolvida com o intuito de ser fácil de aprender e ser possível em poucos minutos descrever uma</w:t>
+      </w:r>
+      <w:r>
+        <w:t xml:space="preserve"> linguagem simples e </w:t>
+      </w:r>
+      <w:r>
+        <w:t xml:space="preserve">extrair o projeto em forma de um </w:t>
       </w:r>
       <w:r>
         <w:rPr>
@@ -8332,62 +8430,65 @@
         <w:tab/>
       </w:r>
       <w:r>
-        <w:t xml:space="preserve">Esta </w:t>
+        <w:t>Decidimos utiliza-la</w:t>
+      </w:r>
+      <w:r>
+        <w:t xml:space="preserve"> para a realização de um plug-in para uma linguagem de </w:t>
       </w:r>
       <w:r>
         <w:rPr>
           <w:i/>
         </w:rPr>
+        <w:t>assembly</w:t>
+      </w:r>
+      <w:r>
+        <w:t xml:space="preserve"> PDS16, n</w:t>
+      </w:r>
+      <w:r>
+        <w:t>ão havendo nenhu</w:t>
+      </w:r>
+      <w:r>
+        <w:t>m editor de texto para a mesma.</w:t>
+      </w:r>
+    </w:p>
+    <w:p>
+      <w:r>
+        <w:tab/>
+      </w:r>
+      <w:r>
+        <w:t xml:space="preserve">Como ponto inicial </w:t>
+      </w:r>
+      <w:r>
+        <w:t xml:space="preserve">tivemos de instalar o </w:t>
+      </w:r>
+      <w:r>
+        <w:rPr>
+          <w:i/>
+        </w:rPr>
+        <w:t>plug</w:t>
+      </w:r>
+      <w:r>
+        <w:t xml:space="preserve">-in da </w:t>
+      </w:r>
+      <w:r>
+        <w:rPr>
+          <w:i/>
+        </w:rPr>
         <w:t>framework</w:t>
       </w:r>
       <w:r>
-        <w:t xml:space="preserve"> foi usada para a realização de um plug-in para uma linguagem de </w:t>
-      </w:r>
-      <w:r>
-        <w:rPr>
-          <w:i/>
-        </w:rPr>
-        <w:t>assembly</w:t>
-      </w:r>
-      <w:r>
-        <w:t xml:space="preserve"> PDS16. Não havendo nenhum editor de texto para a mesma, comprometemos a usar esta biblioteca. </w:t>
-      </w:r>
-    </w:p>
-    <w:p>
-      <w:r>
-        <w:tab/>
-      </w:r>
-      <w:r>
-        <w:t xml:space="preserve">Para começar a trabalhar tivemos de instalar o </w:t>
-      </w:r>
-      <w:r>
-        <w:rPr>
-          <w:i/>
-        </w:rPr>
-        <w:t>plug</w:t>
-      </w:r>
-      <w:r>
-        <w:t xml:space="preserve">-in da </w:t>
-      </w:r>
-      <w:r>
-        <w:rPr>
-          <w:i/>
-        </w:rPr>
-        <w:t>framework</w:t>
-      </w:r>
-      <w:r>
         <w:t xml:space="preserve"> no nosso IDE neste caso o Ecplise. Após criar um novo projeto e definir o nome da linguagem e a sua extensão, começamos a desenvolver. O primeiro passo é definir a sintaxe da linguagem, ou seja definir as regras. </w:t>
       </w:r>
-      <w:bookmarkStart w:id="23" w:name="_Toc449964876"/>
-      <w:bookmarkStart w:id="24" w:name="_Toc449965015"/>
-      <w:bookmarkStart w:id="25" w:name="_Toc449965052"/>
-      <w:bookmarkStart w:id="26" w:name="_Toc449965404"/>
-      <w:bookmarkStart w:id="27" w:name="_Toc449965522"/>
+      <w:bookmarkStart w:id="22" w:name="_Toc449964876"/>
+      <w:bookmarkStart w:id="23" w:name="_Toc449965015"/>
+      <w:bookmarkStart w:id="24" w:name="_Toc449965052"/>
+      <w:bookmarkStart w:id="25" w:name="_Toc449965404"/>
+      <w:bookmarkStart w:id="26" w:name="_Toc449965522"/>
+      <w:bookmarkEnd w:id="22"/>
       <w:bookmarkEnd w:id="23"/>
       <w:bookmarkEnd w:id="24"/>
       <w:bookmarkEnd w:id="25"/>
       <w:bookmarkEnd w:id="26"/>
-      <w:bookmarkEnd w:id="27"/>
     </w:p>
     <w:p>
       <w:pPr>
@@ -8413,12 +8514,21 @@
           <w:numId w:val="25"/>
         </w:numPr>
       </w:pPr>
-      <w:bookmarkStart w:id="28" w:name="_Toc449988420"/>
+      <w:bookmarkStart w:id="27" w:name="_Toc449994414"/>
       <w:r>
         <w:lastRenderedPageBreak/>
-        <w:t>Regras (Parser Rules)</w:t>
-      </w:r>
-      <w:bookmarkEnd w:id="28"/>
+        <w:t>Regras (</w:t>
+      </w:r>
+      <w:r>
+        <w:rPr>
+          <w:i/>
+        </w:rPr>
+        <w:t>Parser Rules</w:t>
+      </w:r>
+      <w:r>
+        <w:t>)</w:t>
+      </w:r>
+      <w:bookmarkEnd w:id="27"/>
     </w:p>
     <w:p>
       <w:pPr>
@@ -8430,8 +8540,15 @@
       <w:r>
         <w:rPr>
           <w:rFonts w:cs="Times New Roman"/>
-        </w:rPr>
-        <w:t>Parser Rules são regras que definem uma sequência de outras regras conjugando com palavras-chaves.</w:t>
+          <w:i/>
+        </w:rPr>
+        <w:t>Parser Rules</w:t>
+      </w:r>
+      <w:r>
+        <w:rPr>
+          <w:rFonts w:cs="Times New Roman"/>
+        </w:rPr>
+        <w:t xml:space="preserve"> são regras que definem uma sequência de outras regras conjugando com palavras-chaves.</w:t>
       </w:r>
       <w:r>
         <w:rPr>
@@ -8443,7 +8560,62 @@
         <w:rPr>
           <w:rFonts w:cs="Times New Roman"/>
         </w:rPr>
-        <w:t xml:space="preserve">Como por exemplo o código da figura 2. </w:t>
+        <w:t>Como por exemplo o código da</w:t>
+      </w:r>
+      <w:r>
+        <w:rPr>
+          <w:rFonts w:cs="Times New Roman"/>
+        </w:rPr>
+        <w:t xml:space="preserve"> </w:t>
+      </w:r>
+      <w:r>
+        <w:rPr>
+          <w:rFonts w:cs="Times New Roman"/>
+        </w:rPr>
+        <w:fldChar w:fldCharType="begin"/>
+      </w:r>
+      <w:r>
+        <w:rPr>
+          <w:rFonts w:cs="Times New Roman"/>
+        </w:rPr>
+        <w:instrText xml:space="preserve"> REF _Ref449992373 \h </w:instrText>
+      </w:r>
+      <w:r>
+        <w:rPr>
+          <w:rFonts w:cs="Times New Roman"/>
+        </w:rPr>
+      </w:r>
+      <w:r>
+        <w:rPr>
+          <w:rFonts w:cs="Times New Roman"/>
+        </w:rPr>
+        <w:fldChar w:fldCharType="separate"/>
+      </w:r>
+      <w:r>
+        <w:rPr>
+          <w:sz w:val="20"/>
+        </w:rPr>
+        <w:t xml:space="preserve">Figura </w:t>
+      </w:r>
+      <w:r>
+        <w:rPr>
+          <w:b/>
+          <w:noProof/>
+          <w:sz w:val="20"/>
+        </w:rPr>
+        <w:t>2</w:t>
+      </w:r>
+      <w:r>
+        <w:rPr>
+          <w:rFonts w:cs="Times New Roman"/>
+        </w:rPr>
+        <w:fldChar w:fldCharType="end"/>
+      </w:r>
+      <w:r>
+        <w:rPr>
+          <w:rFonts w:cs="Times New Roman"/>
+        </w:rPr>
+        <w:t xml:space="preserve">. </w:t>
       </w:r>
     </w:p>
     <w:p>
@@ -8475,7 +8647,7 @@
                     </pic:cNvPicPr>
                   </pic:nvPicPr>
                   <pic:blipFill>
-                    <a:blip r:embed="rId14">
+                    <a:blip r:embed="rId12">
                       <a:extLst>
                         <a:ext uri="{28A0092B-C50C-407E-A947-70E740481C1C}">
                           <a14:useLocalDpi xmlns:a14="http://schemas.microsoft.com/office/drawing/2010/main" val="0"/>
@@ -8518,7 +8690,8 @@
           <w:sz w:val="20"/>
         </w:rPr>
       </w:pPr>
-      <w:bookmarkStart w:id="29" w:name="_Toc449988427"/>
+      <w:bookmarkStart w:id="28" w:name="_Ref449992373"/>
+      <w:bookmarkStart w:id="29" w:name="_Toc449994421"/>
       <w:r>
         <w:rPr>
           <w:b w:val="0"/>
@@ -8568,6 +8741,7 @@
         </w:rPr>
         <w:fldChar w:fldCharType="end"/>
       </w:r>
+      <w:bookmarkEnd w:id="28"/>
       <w:r>
         <w:rPr>
           <w:b w:val="0"/>
@@ -8649,7 +8823,35 @@
           <w:rFonts w:cs="Times New Roman"/>
           <w:color w:val="000000"/>
         </w:rPr>
-        <w:t xml:space="preserve"> é uma regra que em que a sua definição é uma das referências para outra regra. Neste caso se virmos a regra </w:t>
+        <w:t xml:space="preserve"> é uma regra que </w:t>
+      </w:r>
+      <w:r>
+        <w:rPr>
+          <w:rFonts w:cs="Times New Roman"/>
+          <w:color w:val="000000"/>
+        </w:rPr>
+        <w:t>n</w:t>
+      </w:r>
+      <w:r>
+        <w:rPr>
+          <w:rFonts w:cs="Times New Roman"/>
+          <w:color w:val="000000"/>
+        </w:rPr>
+        <w:t xml:space="preserve">a sua definição é uma das referências para outra regra. Neste caso </w:t>
+      </w:r>
+      <w:r>
+        <w:rPr>
+          <w:rFonts w:cs="Times New Roman"/>
+          <w:color w:val="000000"/>
+        </w:rPr>
+        <w:t>n</w:t>
+      </w:r>
+      <w:r>
+        <w:rPr>
+          <w:rFonts w:cs="Times New Roman"/>
+          <w:color w:val="000000"/>
+        </w:rPr>
+        <w:t xml:space="preserve">a regra </w:t>
       </w:r>
       <w:r>
         <w:rPr>
@@ -8707,12 +8909,6 @@
         <w:rPr>
           <w:rFonts w:cs="Times New Roman"/>
         </w:rPr>
-        <w:t xml:space="preserve">A regra </w:t>
-      </w:r>
-      <w:r>
-        <w:rPr>
-          <w:rFonts w:cs="Times New Roman"/>
-        </w:rPr>
         <w:t>“</w:t>
       </w:r>
       <w:r>
@@ -8732,31 +8928,14 @@
         <w:rPr>
           <w:rFonts w:cs="Times New Roman"/>
         </w:rPr>
-        <w:t xml:space="preserve"> em que apenas é </w:t>
-      </w:r>
-      <w:r>
-        <w:rPr>
-          <w:rFonts w:cs="Times New Roman"/>
-        </w:rPr>
-        <w:t>definid</w:t>
-      </w:r>
-      <w:r>
-        <w:rPr>
-          <w:rFonts w:cs="Times New Roman"/>
-        </w:rPr>
-        <w:t>a</w:t>
-      </w:r>
-      <w:r>
-        <w:rPr>
-          <w:rFonts w:cs="Times New Roman"/>
-        </w:rPr>
-        <w:t xml:space="preserve"> pela </w:t>
-      </w:r>
-      <w:r>
-        <w:rPr>
-          <w:rFonts w:cs="Times New Roman"/>
-        </w:rPr>
-        <w:t>palavra-chave</w:t>
+        <w:t xml:space="preserve"> e “</w:t>
+      </w:r>
+      <w:r>
+        <w:rPr>
+          <w:rFonts w:cs="Times New Roman"/>
+          <w:i/>
+        </w:rPr>
+        <w:t>Nop”</w:t>
       </w:r>
       <w:r>
         <w:rPr>
@@ -8768,45 +8947,49 @@
         <w:rPr>
           <w:rFonts w:cs="Times New Roman"/>
         </w:rPr>
-        <w:t>“</w:t>
-      </w:r>
-      <w:r>
-        <w:rPr>
-          <w:rFonts w:cs="Times New Roman"/>
-          <w:i/>
-        </w:rPr>
-        <w:t>ret</w:t>
-      </w:r>
-      <w:r>
-        <w:rPr>
-          <w:rFonts w:cs="Times New Roman"/>
-        </w:rPr>
-        <w:t>”</w:t>
-      </w:r>
-      <w:r>
-        <w:rPr>
-          <w:rFonts w:cs="Times New Roman"/>
-        </w:rPr>
-        <w:t xml:space="preserve"> ou </w:t>
-      </w:r>
-      <w:r>
-        <w:rPr>
-          <w:rFonts w:cs="Times New Roman"/>
-        </w:rPr>
-        <w:t>“</w:t>
-      </w:r>
-      <w:r>
-        <w:rPr>
-          <w:rFonts w:cs="Times New Roman"/>
-          <w:i/>
-        </w:rPr>
-        <w:t>iret</w:t>
-      </w:r>
-      <w:r>
-        <w:rPr>
-          <w:rFonts w:cs="Times New Roman"/>
-        </w:rPr>
-        <w:t>”</w:t>
+        <w:t>são</w:t>
+      </w:r>
+      <w:r>
+        <w:rPr>
+          <w:rFonts w:cs="Times New Roman"/>
+        </w:rPr>
+        <w:t xml:space="preserve"> apenas é </w:t>
+      </w:r>
+      <w:r>
+        <w:rPr>
+          <w:rFonts w:cs="Times New Roman"/>
+        </w:rPr>
+        <w:t>constituídas por</w:t>
+      </w:r>
+      <w:r>
+        <w:rPr>
+          <w:rFonts w:cs="Times New Roman"/>
+        </w:rPr>
+        <w:t xml:space="preserve"> </w:t>
+      </w:r>
+      <w:r>
+        <w:rPr>
+          <w:rFonts w:cs="Times New Roman"/>
+        </w:rPr>
+        <w:t>palavra</w:t>
+      </w:r>
+      <w:r>
+        <w:rPr>
+          <w:rFonts w:cs="Times New Roman"/>
+        </w:rPr>
+        <w:t>s</w:t>
+      </w:r>
+      <w:r>
+        <w:rPr>
+          <w:rFonts w:cs="Times New Roman"/>
+        </w:rPr>
+        <w:t>-chave</w:t>
+      </w:r>
+      <w:r>
+        <w:rPr>
+          <w:rFonts w:cs="Times New Roman"/>
+        </w:rPr>
+        <w:t>, não dependendo de nenhuma outra regra</w:t>
       </w:r>
       <w:r>
         <w:rPr>
@@ -8932,7 +9115,7 @@
           <w:numId w:val="25"/>
         </w:numPr>
       </w:pPr>
-      <w:bookmarkStart w:id="30" w:name="_Toc449988421"/>
+      <w:bookmarkStart w:id="30" w:name="_Toc449994415"/>
       <w:r>
         <w:lastRenderedPageBreak/>
         <w:t>Regras Terminais</w:t>
@@ -8954,7 +9137,7 @@
         <mc:AlternateContent>
           <mc:Choice Requires="wps">
             <w:drawing>
-              <wp:anchor distT="0" distB="0" distL="114300" distR="114300" simplePos="0" relativeHeight="251671552" behindDoc="1" locked="0" layoutInCell="1" allowOverlap="1" wp14:anchorId="44DB900E" wp14:editId="363253B6">
+              <wp:anchor distT="0" distB="0" distL="114300" distR="114300" simplePos="0" relativeHeight="251661312" behindDoc="1" locked="0" layoutInCell="1" allowOverlap="1" wp14:anchorId="44DB900E" wp14:editId="363253B6">
                 <wp:simplePos x="0" y="0"/>
                 <wp:positionH relativeFrom="column">
                   <wp:posOffset>135302</wp:posOffset>
@@ -9008,7 +9191,7 @@
                                 <w:szCs w:val="20"/>
                               </w:rPr>
                             </w:pPr>
-                            <w:bookmarkStart w:id="31" w:name="_Toc449988428"/>
+                            <w:bookmarkStart w:id="31" w:name="_Toc449994422"/>
                             <w:r>
                               <w:rPr>
                                 <w:b w:val="0"/>
@@ -9113,7 +9296,7 @@
                 <v:stroke joinstyle="miter"/>
                 <v:path gradientshapeok="t" o:connecttype="rect"/>
               </v:shapetype>
-              <v:shape id="Caixa de texto 11" o:spid="_x0000_s1026" type="#_x0000_t202" style="position:absolute;left:0;text-align:left;margin-left:10.65pt;margin-top:167.9pt;width:425.2pt;height:.05pt;z-index:-251644928;visibility:visible;mso-wrap-style:square;mso-wrap-distance-left:9pt;mso-wrap-distance-top:0;mso-wrap-distance-right:9pt;mso-wrap-distance-bottom:0;mso-position-horizontal:absolute;mso-position-horizontal-relative:text;mso-position-vertical:absolute;mso-position-vertical-relative:text;v-text-anchor:top" o:gfxdata="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" stroked="f">
+              <v:shape id="Caixa de texto 11" o:spid="_x0000_s1026" type="#_x0000_t202" style="position:absolute;left:0;text-align:left;margin-left:10.65pt;margin-top:167.9pt;width:425.2pt;height:.05pt;z-index:-251655168;visibility:visible;mso-wrap-style:square;mso-wrap-distance-left:9pt;mso-wrap-distance-top:0;mso-wrap-distance-right:9pt;mso-wrap-distance-bottom:0;mso-position-horizontal:absolute;mso-position-horizontal-relative:text;mso-position-vertical:absolute;mso-position-vertical-relative:text;v-text-anchor:top" o:gfxdata="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" stroked="f">
                 <v:textbox style="mso-fit-shape-to-text:t" inset="0,0,0,0">
                   <w:txbxContent>
                     <w:p>
@@ -9128,7 +9311,7 @@
                           <w:szCs w:val="20"/>
                         </w:rPr>
                       </w:pPr>
-                      <w:bookmarkStart w:id="32" w:name="_Toc449988428"/>
+                      <w:bookmarkStart w:id="32" w:name="_Toc449994422"/>
                       <w:r>
                         <w:rPr>
                           <w:b w:val="0"/>
@@ -9227,7 +9410,7 @@
           <w:lang w:eastAsia="pt-PT"/>
         </w:rPr>
         <w:drawing>
-          <wp:anchor distT="0" distB="0" distL="114300" distR="114300" simplePos="0" relativeHeight="251658240" behindDoc="1" locked="0" layoutInCell="1" allowOverlap="1" wp14:anchorId="43C232CD" wp14:editId="0C23B978">
+          <wp:anchor distT="0" distB="0" distL="114300" distR="114300" simplePos="0" relativeHeight="251657216" behindDoc="1" locked="0" layoutInCell="1" allowOverlap="1" wp14:anchorId="43C232CD" wp14:editId="0C23B978">
             <wp:simplePos x="0" y="0"/>
             <wp:positionH relativeFrom="column">
               <wp:posOffset>178818</wp:posOffset>
@@ -9258,7 +9441,7 @@
                     <pic:cNvPicPr/>
                   </pic:nvPicPr>
                   <pic:blipFill rotWithShape="1">
-                    <a:blip r:embed="rId15">
+                    <a:blip r:embed="rId13">
                       <a:extLst>
                         <a:ext uri="{28A0092B-C50C-407E-A947-70E740481C1C}">
                           <a14:useLocalDpi xmlns:a14="http://schemas.microsoft.com/office/drawing/2010/main" val="0"/>
@@ -9309,7 +9492,14 @@
           <w:rFonts w:cs="Times New Roman"/>
           <w:color w:val="000000"/>
         </w:rPr>
-        <w:t xml:space="preserve">erminal é também uma regra mas só que esta definida por uma sequência de caracteres também chamadas por </w:t>
+        <w:t>erminal</w:t>
+      </w:r>
+      <w:r>
+        <w:rPr>
+          <w:rFonts w:cs="Times New Roman"/>
+          <w:color w:val="000000"/>
+        </w:rPr>
+        <w:t xml:space="preserve"> (</w:t>
       </w:r>
       <w:r>
         <w:rPr>
@@ -9317,14 +9507,64 @@
           <w:i/>
           <w:color w:val="000000"/>
         </w:rPr>
-        <w:t>tokens rules</w:t>
+        <w:t>Terminal Rule</w:t>
       </w:r>
       <w:r>
         <w:rPr>
           <w:rFonts w:cs="Times New Roman"/>
           <w:color w:val="000000"/>
-        </w:rPr>
-        <w:t xml:space="preserve"> ou </w:t>
+          <w:sz w:val="24"/>
+        </w:rPr>
+        <w:t>)</w:t>
+      </w:r>
+      <w:r>
+        <w:rPr>
+          <w:rFonts w:cs="Times New Roman"/>
+          <w:color w:val="000000"/>
+        </w:rPr>
+        <w:t xml:space="preserve"> trata-se de</w:t>
+      </w:r>
+      <w:r>
+        <w:rPr>
+          <w:rFonts w:cs="Times New Roman"/>
+          <w:color w:val="000000"/>
+        </w:rPr>
+        <w:t xml:space="preserve"> </w:t>
+      </w:r>
+      <w:r>
+        <w:rPr>
+          <w:rFonts w:cs="Times New Roman"/>
+          <w:color w:val="000000"/>
+        </w:rPr>
+        <w:t>um tipo de</w:t>
+      </w:r>
+      <w:r>
+        <w:rPr>
+          <w:rFonts w:cs="Times New Roman"/>
+          <w:color w:val="000000"/>
+        </w:rPr>
+        <w:t xml:space="preserve"> regra </w:t>
+      </w:r>
+      <w:r>
+        <w:rPr>
+          <w:rFonts w:cs="Times New Roman"/>
+          <w:color w:val="000000"/>
+        </w:rPr>
+        <w:t>que é</w:t>
+      </w:r>
+      <w:r>
+        <w:rPr>
+          <w:rFonts w:cs="Times New Roman"/>
+          <w:color w:val="000000"/>
+        </w:rPr>
+        <w:t xml:space="preserve"> definida por uma sequência de caracteres</w:t>
+      </w:r>
+      <w:r>
+        <w:rPr>
+          <w:rFonts w:cs="Times New Roman"/>
+          <w:color w:val="000000"/>
+        </w:rPr>
+        <w:t xml:space="preserve"> (</w:t>
       </w:r>
       <w:r>
         <w:rPr>
@@ -9332,14 +9572,28 @@
           <w:i/>
           <w:color w:val="000000"/>
         </w:rPr>
-        <w:t>lexer rules</w:t>
+        <w:t>token)</w:t>
       </w:r>
       <w:r>
         <w:rPr>
           <w:rFonts w:cs="Times New Roman"/>
           <w:color w:val="000000"/>
         </w:rPr>
-        <w:t xml:space="preserve">. Um terminal pode retornar um tipo, por definição eles retornam sobre a forma de </w:t>
+        <w:t xml:space="preserve"> também </w:t>
+      </w:r>
+      <w:r>
+        <w:rPr>
+          <w:rFonts w:cs="Times New Roman"/>
+          <w:color w:val="000000"/>
+        </w:rPr>
+        <w:t>denominada</w:t>
+      </w:r>
+      <w:r>
+        <w:rPr>
+          <w:rFonts w:cs="Times New Roman"/>
+          <w:color w:val="000000"/>
+        </w:rPr>
+        <w:t xml:space="preserve"> por </w:t>
       </w:r>
       <w:r>
         <w:rPr>
@@ -9347,42 +9601,7 @@
           <w:i/>
           <w:color w:val="000000"/>
         </w:rPr>
-        <w:t>String: ecore::EString</w:t>
-      </w:r>
-      <w:r>
-        <w:rPr>
-          <w:rFonts w:cs="Times New Roman"/>
-          <w:color w:val="000000"/>
-        </w:rPr>
-        <w:t xml:space="preserve">. Mas é possível converter o tipo de retorno para um típico especifico </w:t>
-      </w:r>
-      <w:r>
-        <w:rPr>
-          <w:rFonts w:cs="Times New Roman"/>
-          <w:color w:val="000000"/>
-        </w:rPr>
-        <w:t>desde</w:t>
-      </w:r>
-      <w:r>
-        <w:rPr>
-          <w:rFonts w:cs="Times New Roman"/>
-          <w:color w:val="000000"/>
-        </w:rPr>
-        <w:t xml:space="preserve"> </w:t>
-      </w:r>
-      <w:r>
-        <w:rPr>
-          <w:rFonts w:cs="Times New Roman"/>
-          <w:color w:val="000000"/>
-        </w:rPr>
-        <w:t xml:space="preserve">que </w:t>
-      </w:r>
-      <w:r>
-        <w:rPr>
-          <w:rFonts w:cs="Times New Roman"/>
-          <w:color w:val="000000"/>
-        </w:rPr>
-        <w:t xml:space="preserve">seja uma instancia de </w:t>
+        <w:t>token</w:t>
       </w:r>
       <w:r>
         <w:rPr>
@@ -9390,21 +9609,14 @@
           <w:i/>
           <w:color w:val="000000"/>
         </w:rPr>
-        <w:t>ecore::EDataType</w:t>
+        <w:t xml:space="preserve"> rule</w:t>
       </w:r>
       <w:r>
         <w:rPr>
           <w:rFonts w:cs="Times New Roman"/>
           <w:color w:val="000000"/>
         </w:rPr>
-        <w:t xml:space="preserve">. Para isso é necessário implementar a interface </w:t>
-      </w:r>
-      <w:r>
-        <w:rPr>
-          <w:rFonts w:cs="Times New Roman"/>
-          <w:color w:val="000000"/>
-        </w:rPr>
-        <w:t>“</w:t>
+        <w:t xml:space="preserve"> ou </w:t>
       </w:r>
       <w:r>
         <w:rPr>
@@ -9412,21 +9624,42 @@
           <w:i/>
           <w:color w:val="000000"/>
         </w:rPr>
-        <w:t>IValueConverter</w:t>
+        <w:t>lexer rule</w:t>
       </w:r>
       <w:r>
         <w:rPr>
           <w:rFonts w:cs="Times New Roman"/>
           <w:color w:val="000000"/>
         </w:rPr>
-        <w:t>”</w:t>
+        <w:t>. Um</w:t>
       </w:r>
       <w:r>
         <w:rPr>
           <w:rFonts w:cs="Times New Roman"/>
           <w:color w:val="000000"/>
         </w:rPr>
-        <w:t xml:space="preserve"> e criar o respetivo converter de </w:t>
+        <w:t xml:space="preserve"> terminal pode retornar um tipo que</w:t>
+      </w:r>
+      <w:r>
+        <w:rPr>
+          <w:rFonts w:cs="Times New Roman"/>
+          <w:color w:val="000000"/>
+        </w:rPr>
+        <w:t xml:space="preserve"> por definição </w:t>
+      </w:r>
+      <w:r>
+        <w:rPr>
+          <w:rFonts w:cs="Times New Roman"/>
+          <w:color w:val="000000"/>
+        </w:rPr>
+        <w:t>se trata de uma</w:t>
+      </w:r>
+      <w:r>
+        <w:rPr>
+          <w:rFonts w:cs="Times New Roman"/>
+          <w:color w:val="000000"/>
+        </w:rPr>
+        <w:t xml:space="preserve"> </w:t>
       </w:r>
       <w:r>
         <w:rPr>
@@ -9434,52 +9667,56 @@
           <w:i/>
           <w:color w:val="000000"/>
         </w:rPr>
-        <w:t>String</w:t>
+        <w:t>String: ecore::EString</w:t>
       </w:r>
       <w:r>
         <w:rPr>
           <w:rFonts w:cs="Times New Roman"/>
           <w:color w:val="000000"/>
         </w:rPr>
-        <w:t xml:space="preserve"> para o tipo pretendido.</w:t>
-      </w:r>
-    </w:p>
-    <w:p>
-      <w:pPr>
+        <w:t xml:space="preserve">. Mas é possível converter o tipo de retorno para um </w:t>
+      </w:r>
+      <w:r>
         <w:rPr>
           <w:rFonts w:cs="Times New Roman"/>
           <w:color w:val="000000"/>
         </w:rPr>
-      </w:pPr>
-    </w:p>
-    <w:p>
-      <w:pPr>
-        <w:ind w:firstLine="708"/>
+        <w:t>tipo</w:t>
+      </w:r>
+      <w:r>
         <w:rPr>
           <w:rFonts w:cs="Times New Roman"/>
           <w:color w:val="000000"/>
         </w:rPr>
-      </w:pPr>
+        <w:t xml:space="preserve"> especifico </w:t>
+      </w:r>
       <w:r>
         <w:rPr>
           <w:rFonts w:cs="Times New Roman"/>
           <w:color w:val="000000"/>
         </w:rPr>
-        <w:t xml:space="preserve">O </w:t>
+        <w:t>desde</w:t>
       </w:r>
       <w:r>
         <w:rPr>
           <w:rFonts w:cs="Times New Roman"/>
           <w:color w:val="000000"/>
         </w:rPr>
-        <w:t>primeiro</w:t>
+        <w:t xml:space="preserve"> </w:t>
       </w:r>
       <w:r>
         <w:rPr>
           <w:rFonts w:cs="Times New Roman"/>
           <w:color w:val="000000"/>
         </w:rPr>
-        <w:t xml:space="preserve"> terminal, </w:t>
+        <w:t xml:space="preserve">que </w:t>
+      </w:r>
+      <w:r>
+        <w:rPr>
+          <w:rFonts w:cs="Times New Roman"/>
+          <w:color w:val="000000"/>
+        </w:rPr>
+        <w:t xml:space="preserve">seja uma instancia de </w:t>
       </w:r>
       <w:r>
         <w:rPr>
@@ -9487,14 +9724,35 @@
           <w:i/>
           <w:color w:val="000000"/>
         </w:rPr>
-        <w:t>ID</w:t>
+        <w:t>ecore::EDataType</w:t>
       </w:r>
       <w:r>
         <w:rPr>
           <w:rFonts w:cs="Times New Roman"/>
           <w:color w:val="000000"/>
         </w:rPr>
-        <w:t xml:space="preserve">, começa com um caracter de ‘a’ a ‘z’ ou por um ‘_’ seguindo de nenhum ou mais caracteres incluindo números. O terminal </w:t>
+        <w:t>. Para isso é necessário</w:t>
+      </w:r>
+      <w:r>
+        <w:rPr>
+          <w:rFonts w:cs="Times New Roman"/>
+          <w:color w:val="000000"/>
+        </w:rPr>
+        <w:t xml:space="preserve"> criar uma classe que implemente</w:t>
+      </w:r>
+      <w:r>
+        <w:rPr>
+          <w:rFonts w:cs="Times New Roman"/>
+          <w:color w:val="000000"/>
+        </w:rPr>
+        <w:t xml:space="preserve"> a interface </w:t>
+      </w:r>
+      <w:r>
+        <w:rPr>
+          <w:rFonts w:cs="Times New Roman"/>
+          <w:color w:val="000000"/>
+        </w:rPr>
+        <w:t>“</w:t>
       </w:r>
       <w:r>
         <w:rPr>
@@ -9502,42 +9760,21 @@
           <w:i/>
           <w:color w:val="000000"/>
         </w:rPr>
-        <w:t>HEX</w:t>
+        <w:t>IValueConverter</w:t>
       </w:r>
       <w:r>
         <w:rPr>
           <w:rFonts w:cs="Times New Roman"/>
           <w:color w:val="000000"/>
         </w:rPr>
-        <w:t xml:space="preserve"> é a definição de um </w:t>
+        <w:t>”</w:t>
       </w:r>
       <w:r>
         <w:rPr>
           <w:rFonts w:cs="Times New Roman"/>
           <w:color w:val="000000"/>
         </w:rPr>
-        <w:t>número</w:t>
-      </w:r>
-      <w:r>
-        <w:rPr>
-          <w:rFonts w:cs="Times New Roman"/>
-          <w:color w:val="000000"/>
-        </w:rPr>
-        <w:t xml:space="preserve"> hexadecimal, mas retornando um </w:t>
-      </w:r>
-      <w:r>
-        <w:rPr>
-          <w:rFonts w:cs="Times New Roman"/>
-          <w:color w:val="000000"/>
-        </w:rPr>
-        <w:t>número</w:t>
-      </w:r>
-      <w:r>
-        <w:rPr>
-          <w:rFonts w:cs="Times New Roman"/>
-          <w:color w:val="000000"/>
-        </w:rPr>
-        <w:t xml:space="preserve"> inteiro em vez da </w:t>
+        <w:t xml:space="preserve"> e criar o respetivo converter de </w:t>
       </w:r>
       <w:r>
         <w:rPr>
@@ -9552,14 +9789,45 @@
           <w:rFonts w:cs="Times New Roman"/>
           <w:color w:val="000000"/>
         </w:rPr>
-        <w:t>. Para</w:t>
-      </w:r>
-      <w:r>
+        <w:t xml:space="preserve"> para o tipo pretendido.</w:t>
+      </w:r>
+    </w:p>
+    <w:p>
+      <w:pPr>
         <w:rPr>
           <w:rFonts w:cs="Times New Roman"/>
           <w:color w:val="000000"/>
         </w:rPr>
-        <w:t xml:space="preserve"> que isso fosse possível foi necessário acrescentar um método a classe “</w:t>
+      </w:pPr>
+    </w:p>
+    <w:p>
+      <w:pPr>
+        <w:ind w:firstLine="708"/>
+        <w:rPr>
+          <w:rFonts w:cs="Times New Roman"/>
+          <w:color w:val="000000"/>
+        </w:rPr>
+      </w:pPr>
+      <w:r>
+        <w:rPr>
+          <w:rFonts w:cs="Times New Roman"/>
+          <w:color w:val="000000"/>
+        </w:rPr>
+        <w:t xml:space="preserve">O </w:t>
+      </w:r>
+      <w:r>
+        <w:rPr>
+          <w:rFonts w:cs="Times New Roman"/>
+          <w:color w:val="000000"/>
+        </w:rPr>
+        <w:t>primeiro</w:t>
+      </w:r>
+      <w:r>
+        <w:rPr>
+          <w:rFonts w:cs="Times New Roman"/>
+          <w:color w:val="000000"/>
+        </w:rPr>
+        <w:t xml:space="preserve"> terminal, </w:t>
       </w:r>
       <w:r>
         <w:rPr>
@@ -9567,6 +9835,86 @@
           <w:i/>
           <w:color w:val="000000"/>
         </w:rPr>
+        <w:t>ID</w:t>
+      </w:r>
+      <w:r>
+        <w:rPr>
+          <w:rFonts w:cs="Times New Roman"/>
+          <w:color w:val="000000"/>
+        </w:rPr>
+        <w:t xml:space="preserve">, começa com um caracter de ‘a’ a ‘z’ ou por um ‘_’ seguindo de nenhum ou mais caracteres incluindo números. O terminal </w:t>
+      </w:r>
+      <w:r>
+        <w:rPr>
+          <w:rFonts w:cs="Times New Roman"/>
+          <w:i/>
+          <w:color w:val="000000"/>
+        </w:rPr>
+        <w:t>HEX</w:t>
+      </w:r>
+      <w:r>
+        <w:rPr>
+          <w:rFonts w:cs="Times New Roman"/>
+          <w:color w:val="000000"/>
+        </w:rPr>
+        <w:t xml:space="preserve"> é a definição de um </w:t>
+      </w:r>
+      <w:r>
+        <w:rPr>
+          <w:rFonts w:cs="Times New Roman"/>
+          <w:color w:val="000000"/>
+        </w:rPr>
+        <w:t>número</w:t>
+      </w:r>
+      <w:r>
+        <w:rPr>
+          <w:rFonts w:cs="Times New Roman"/>
+          <w:color w:val="000000"/>
+        </w:rPr>
+        <w:t xml:space="preserve"> hexadecimal, mas retornando um </w:t>
+      </w:r>
+      <w:r>
+        <w:rPr>
+          <w:rFonts w:cs="Times New Roman"/>
+          <w:color w:val="000000"/>
+        </w:rPr>
+        <w:t>número</w:t>
+      </w:r>
+      <w:r>
+        <w:rPr>
+          <w:rFonts w:cs="Times New Roman"/>
+          <w:color w:val="000000"/>
+        </w:rPr>
+        <w:t xml:space="preserve"> inteiro em vez da </w:t>
+      </w:r>
+      <w:r>
+        <w:rPr>
+          <w:rFonts w:cs="Times New Roman"/>
+          <w:i/>
+          <w:color w:val="000000"/>
+        </w:rPr>
+        <w:t>String</w:t>
+      </w:r>
+      <w:r>
+        <w:rPr>
+          <w:rFonts w:cs="Times New Roman"/>
+          <w:color w:val="000000"/>
+        </w:rPr>
+        <w:t>. Para</w:t>
+      </w:r>
+      <w:r>
+        <w:rPr>
+          <w:rFonts w:cs="Times New Roman"/>
+          <w:color w:val="000000"/>
+        </w:rPr>
+        <w:t xml:space="preserve"> que isso fosse possível foi necessário acrescentar um método a classe “</w:t>
+      </w:r>
+      <w:r>
+        <w:rPr>
+          <w:rFonts w:cs="Times New Roman"/>
+          <w:i/>
+          <w:color w:val="000000"/>
+        </w:rPr>
         <w:t>Pds16RunTimeModule</w:t>
       </w:r>
       <w:r>
@@ -9581,7 +9929,69 @@
           <w:rFonts w:cs="Times New Roman"/>
           <w:color w:val="000000"/>
         </w:rPr>
-        <w:t xml:space="preserve"> o código seguinte da figura 4. </w:t>
+        <w:t xml:space="preserve"> o código seguinte da</w:t>
+      </w:r>
+      <w:r>
+        <w:rPr>
+          <w:rFonts w:cs="Times New Roman"/>
+          <w:color w:val="000000"/>
+        </w:rPr>
+        <w:t xml:space="preserve"> </w:t>
+      </w:r>
+      <w:r>
+        <w:rPr>
+          <w:rFonts w:cs="Times New Roman"/>
+          <w:color w:val="000000"/>
+        </w:rPr>
+        <w:fldChar w:fldCharType="begin"/>
+      </w:r>
+      <w:r>
+        <w:rPr>
+          <w:rFonts w:cs="Times New Roman"/>
+          <w:color w:val="000000"/>
+        </w:rPr>
+        <w:instrText xml:space="preserve"> REF _Ref449991407 \h </w:instrText>
+      </w:r>
+      <w:r>
+        <w:rPr>
+          <w:rFonts w:cs="Times New Roman"/>
+          <w:color w:val="000000"/>
+        </w:rPr>
+      </w:r>
+      <w:r>
+        <w:rPr>
+          <w:rFonts w:cs="Times New Roman"/>
+          <w:color w:val="000000"/>
+        </w:rPr>
+        <w:fldChar w:fldCharType="separate"/>
+      </w:r>
+      <w:r>
+        <w:rPr>
+          <w:sz w:val="20"/>
+        </w:rPr>
+        <w:t xml:space="preserve">Figura </w:t>
+      </w:r>
+      <w:r>
+        <w:rPr>
+          <w:b/>
+          <w:noProof/>
+          <w:sz w:val="20"/>
+        </w:rPr>
+        <w:t>4</w:t>
+      </w:r>
+      <w:r>
+        <w:rPr>
+          <w:rFonts w:cs="Times New Roman"/>
+          <w:color w:val="000000"/>
+        </w:rPr>
+        <w:fldChar w:fldCharType="end"/>
+      </w:r>
+      <w:r>
+        <w:rPr>
+          <w:rFonts w:cs="Times New Roman"/>
+          <w:color w:val="000000"/>
+        </w:rPr>
+        <w:t xml:space="preserve">. </w:t>
       </w:r>
     </w:p>
     <w:p>
@@ -9600,7 +10010,7 @@
           <w:lang w:eastAsia="pt-PT"/>
         </w:rPr>
         <w:drawing>
-          <wp:anchor distT="0" distB="0" distL="114300" distR="114300" simplePos="0" relativeHeight="251648000" behindDoc="1" locked="0" layoutInCell="1" allowOverlap="1" wp14:anchorId="518EDFA6" wp14:editId="7126BFD7">
+          <wp:anchor distT="0" distB="0" distL="114300" distR="114300" simplePos="0" relativeHeight="251655168" behindDoc="1" locked="0" layoutInCell="1" allowOverlap="1" wp14:anchorId="518EDFA6" wp14:editId="7126BFD7">
             <wp:simplePos x="0" y="0"/>
             <wp:positionH relativeFrom="column">
               <wp:posOffset>91440</wp:posOffset>
@@ -9633,7 +10043,7 @@
                     </pic:cNvPicPr>
                   </pic:nvPicPr>
                   <pic:blipFill>
-                    <a:blip r:embed="rId16">
+                    <a:blip r:embed="rId14">
                       <a:extLst>
                         <a:ext uri="{28A0092B-C50C-407E-A947-70E740481C1C}">
                           <a14:useLocalDpi xmlns:a14="http://schemas.microsoft.com/office/drawing/2010/main" val="0"/>
@@ -9676,7 +10086,8 @@
           <w:sz w:val="20"/>
         </w:rPr>
       </w:pPr>
-      <w:bookmarkStart w:id="33" w:name="_Toc449988429"/>
+      <w:bookmarkStart w:id="33" w:name="_Ref449991407"/>
+      <w:bookmarkStart w:id="34" w:name="_Toc449994423"/>
       <w:r>
         <w:rPr>
           <w:b w:val="0"/>
@@ -9726,6 +10137,7 @@
         </w:rPr>
         <w:fldChar w:fldCharType="end"/>
       </w:r>
+      <w:bookmarkEnd w:id="33"/>
       <w:r>
         <w:rPr>
           <w:b w:val="0"/>
@@ -9759,7 +10171,7 @@
         </w:rPr>
         <w:t>16asmRuntimeModule</w:t>
       </w:r>
-      <w:bookmarkEnd w:id="33"/>
+      <w:bookmarkEnd w:id="34"/>
     </w:p>
     <w:p>
       <w:pPr>
@@ -9772,6 +10184,7 @@
     <w:p>
       <w:pPr>
         <w:ind w:firstLine="708"/>
+        <w:jc w:val="left"/>
         <w:rPr>
           <w:rFonts w:cs="Times New Roman"/>
           <w:color w:val="000000"/>
@@ -9788,21 +10201,7 @@
           <w:rFonts w:cs="Times New Roman"/>
           <w:color w:val="000000"/>
         </w:rPr>
-        <w:t xml:space="preserve">Este método apresentado na classe, retorna uma </w:t>
-      </w:r>
-      <w:r>
-        <w:rPr>
-          <w:rFonts w:cs="Times New Roman"/>
-          <w:color w:val="000000"/>
-        </w:rPr>
-        <w:t>instância</w:t>
-      </w:r>
-      <w:r>
-        <w:rPr>
-          <w:rFonts w:cs="Times New Roman"/>
-          <w:color w:val="000000"/>
-        </w:rPr>
-        <w:t xml:space="preserve"> de “</w:t>
+        <w:t>Ao redefinir o método “</w:t>
       </w:r>
       <w:r>
         <w:rPr>
@@ -9810,21 +10209,14 @@
           <w:i/>
           <w:color w:val="000000"/>
         </w:rPr>
-        <w:t>Pds16asmValueConverter</w:t>
+        <w:t>bindIValueConverter</w:t>
       </w:r>
       <w:r>
         <w:rPr>
           <w:rFonts w:cs="Times New Roman"/>
           <w:color w:val="000000"/>
         </w:rPr>
-        <w:t xml:space="preserve">” que </w:t>
-      </w:r>
-      <w:r>
-        <w:rPr>
-          <w:rFonts w:cs="Times New Roman"/>
-          <w:color w:val="000000"/>
-        </w:rPr>
-        <w:t>por sua vez retorna uma instância de um “</w:t>
+        <w:t xml:space="preserve">” estamos a associar o nosso próprio </w:t>
       </w:r>
       <w:r>
         <w:rPr>
@@ -9832,35 +10224,21 @@
           <w:i/>
           <w:color w:val="000000"/>
         </w:rPr>
-        <w:t>ValueConverter</w:t>
+        <w:t>IValeuConverterService</w:t>
       </w:r>
       <w:r>
         <w:rPr>
           <w:rFonts w:cs="Times New Roman"/>
           <w:color w:val="000000"/>
         </w:rPr>
-        <w:t xml:space="preserve">” específico dependendo do tipo do terminal, que </w:t>
+        <w:t xml:space="preserve"> </w:t>
       </w:r>
       <w:r>
         <w:rPr>
           <w:rFonts w:cs="Times New Roman"/>
           <w:color w:val="000000"/>
         </w:rPr>
-        <w:t>têm a função</w:t>
-      </w:r>
-      <w:r>
-        <w:rPr>
-          <w:rFonts w:cs="Times New Roman"/>
-          <w:color w:val="000000"/>
-        </w:rPr>
-        <w:t xml:space="preserve"> para </w:t>
-      </w:r>
-      <w:r>
-        <w:rPr>
-          <w:rFonts w:cs="Times New Roman"/>
-          <w:color w:val="000000"/>
-        </w:rPr>
-        <w:t xml:space="preserve">converter de </w:t>
+        <w:t xml:space="preserve">ao </w:t>
       </w:r>
       <w:r>
         <w:rPr>
@@ -9868,14 +10246,127 @@
           <w:i/>
           <w:color w:val="000000"/>
         </w:rPr>
-        <w:t>String</w:t>
+        <w:t>Pds16asmRuntimeModule</w:t>
       </w:r>
       <w:r>
         <w:rPr>
           <w:rFonts w:cs="Times New Roman"/>
           <w:color w:val="000000"/>
         </w:rPr>
-        <w:t xml:space="preserve"> para inteiro.</w:t>
+        <w:t xml:space="preserve">, </w:t>
+      </w:r>
+      <w:r>
+        <w:rPr>
+          <w:rFonts w:cs="Times New Roman"/>
+          <w:color w:val="000000"/>
+        </w:rPr>
+        <w:t xml:space="preserve">neste caso </w:t>
+      </w:r>
+      <w:r>
+        <w:rPr>
+          <w:rFonts w:cs="Times New Roman"/>
+          <w:i/>
+          <w:color w:val="000000"/>
+        </w:rPr>
+        <w:t>Pds16asmValueConverter</w:t>
+      </w:r>
+      <w:r>
+        <w:rPr>
+          <w:rFonts w:cs="Times New Roman"/>
+          <w:color w:val="000000"/>
+        </w:rPr>
+        <w:t>. E</w:t>
+      </w:r>
+      <w:r>
+        <w:rPr>
+          <w:rFonts w:cs="Times New Roman"/>
+          <w:color w:val="000000"/>
+        </w:rPr>
+        <w:t xml:space="preserve">ste implementa a interface </w:t>
+      </w:r>
+      <w:r>
+        <w:rPr>
+          <w:rFonts w:cs="Times New Roman"/>
+          <w:i/>
+          <w:color w:val="000000"/>
+        </w:rPr>
+        <w:t>IValeuConverterService</w:t>
+      </w:r>
+      <w:r>
+        <w:rPr>
+          <w:rFonts w:cs="Times New Roman"/>
+          <w:color w:val="000000"/>
+        </w:rPr>
+        <w:t>, onde através da anotação de método “</w:t>
+      </w:r>
+      <w:r>
+        <w:rPr>
+          <w:rFonts w:cs="Times New Roman"/>
+          <w:i/>
+          <w:color w:val="000000"/>
+        </w:rPr>
+        <w:t>@ValueConverter(rule=”</w:t>
+      </w:r>
+      <w:r>
+        <w:rPr>
+          <w:rFonts w:cs="Times New Roman"/>
+          <w:i/>
+          <w:color w:val="000000"/>
+        </w:rPr>
+        <w:t>RULE_NAME</w:t>
+      </w:r>
+      <w:r>
+        <w:rPr>
+          <w:rFonts w:cs="Times New Roman"/>
+          <w:i/>
+          <w:color w:val="000000"/>
+        </w:rPr>
+        <w:t>”)</w:t>
+      </w:r>
+      <w:r>
+        <w:rPr>
+          <w:rFonts w:cs="Times New Roman"/>
+          <w:color w:val="000000"/>
+        </w:rPr>
+        <w:t>”</w:t>
+      </w:r>
+      <w:r>
+        <w:rPr>
+          <w:rFonts w:cs="Times New Roman"/>
+          <w:color w:val="000000"/>
+        </w:rPr>
+        <w:t xml:space="preserve">, se  definem todos os </w:t>
+      </w:r>
+      <w:r>
+        <w:rPr>
+          <w:rFonts w:cs="Times New Roman"/>
+          <w:i/>
+          <w:color w:val="000000"/>
+        </w:rPr>
+        <w:t>IValeuConverter</w:t>
+      </w:r>
+      <w:r>
+        <w:rPr>
+          <w:rFonts w:cs="Times New Roman"/>
+          <w:i/>
+          <w:color w:val="000000"/>
+        </w:rPr>
+        <w:t>’</w:t>
+      </w:r>
+      <w:r>
+        <w:rPr>
+          <w:rFonts w:cs="Times New Roman"/>
+          <w:i/>
+          <w:color w:val="000000"/>
+        </w:rPr>
+        <w:t>s</w:t>
+      </w:r>
+      <w:r>
+        <w:rPr>
+          <w:rFonts w:cs="Times New Roman"/>
+          <w:color w:val="000000"/>
+        </w:rPr>
+        <w:t xml:space="preserve"> suportados pela classe.</w:t>
       </w:r>
     </w:p>
     <w:p>
@@ -9886,12 +10377,12 @@
           <w:numId w:val="25"/>
         </w:numPr>
       </w:pPr>
-      <w:bookmarkStart w:id="34" w:name="_Toc449988422"/>
+      <w:bookmarkStart w:id="35" w:name="_Toc449994416"/>
       <w:r>
         <w:lastRenderedPageBreak/>
         <w:t>Validadores</w:t>
       </w:r>
-      <w:bookmarkEnd w:id="34"/>
+      <w:bookmarkEnd w:id="35"/>
     </w:p>
     <w:p>
       <w:pPr>
@@ -9907,7 +10398,7 @@
           <w:lang w:eastAsia="pt-PT"/>
         </w:rPr>
         <w:drawing>
-          <wp:anchor distT="0" distB="0" distL="114300" distR="114300" simplePos="0" relativeHeight="251665408" behindDoc="1" locked="0" layoutInCell="1" allowOverlap="1" wp14:anchorId="769A8174" wp14:editId="20654424">
+          <wp:anchor distT="0" distB="0" distL="114300" distR="114300" simplePos="0" relativeHeight="251659264" behindDoc="1" locked="0" layoutInCell="1" allowOverlap="1" wp14:anchorId="769A8174" wp14:editId="20654424">
             <wp:simplePos x="0" y="0"/>
             <wp:positionH relativeFrom="column">
               <wp:posOffset>62865</wp:posOffset>
@@ -9938,7 +10429,7 @@
                     <pic:cNvPicPr/>
                   </pic:nvPicPr>
                   <pic:blipFill rotWithShape="1">
-                    <a:blip r:embed="rId17">
+                    <a:blip r:embed="rId15">
                       <a:extLst>
                         <a:ext uri="{28A0092B-C50C-407E-A947-70E740481C1C}">
                           <a14:useLocalDpi xmlns:a14="http://schemas.microsoft.com/office/drawing/2010/main" val="0"/>
@@ -9976,7 +10467,49 @@
           <w:rFonts w:cs="Times New Roman"/>
           <w:color w:val="000000"/>
         </w:rPr>
-        <w:t xml:space="preserve">Existem certas regras de uma linguagem que não podem ser definidas, logo essas tem que ser verificadas no ato da compilação. Mas tal como um editor de texto o Xtext permite que sejam feitas essas verificações ao decorrer da escrita do código indicando o erro. Os validadores da </w:t>
+        <w:t>Existem certas regras de uma linguagem que não podem ser definidas</w:t>
+      </w:r>
+      <w:r>
+        <w:rPr>
+          <w:rFonts w:cs="Times New Roman"/>
+          <w:color w:val="000000"/>
+        </w:rPr>
+        <w:t xml:space="preserve"> através das regras anteriores</w:t>
+      </w:r>
+      <w:r>
+        <w:rPr>
+          <w:rFonts w:cs="Times New Roman"/>
+          <w:color w:val="000000"/>
+        </w:rPr>
+        <w:t>, logo essas t</w:t>
+      </w:r>
+      <w:r>
+        <w:rPr>
+          <w:rFonts w:cs="Times New Roman"/>
+          <w:color w:val="000000"/>
+        </w:rPr>
+        <w:t>ê</w:t>
+      </w:r>
+      <w:r>
+        <w:rPr>
+          <w:rFonts w:cs="Times New Roman"/>
+          <w:color w:val="000000"/>
+        </w:rPr>
+        <w:t>m que ser verificadas no ato da compilação. Mas tal como um editor de texto</w:t>
+      </w:r>
+      <w:r>
+        <w:rPr>
+          <w:rFonts w:cs="Times New Roman"/>
+          <w:color w:val="000000"/>
+        </w:rPr>
+        <w:t>,</w:t>
+      </w:r>
+      <w:r>
+        <w:rPr>
+          <w:rFonts w:cs="Times New Roman"/>
+          <w:color w:val="000000"/>
+        </w:rPr>
+        <w:t xml:space="preserve"> o Xtext permite que sejam feitas essas verificações ao decorrer da escrita do código indicando o erro. Os validadores da </w:t>
       </w:r>
       <w:r>
         <w:rPr>
@@ -9991,13 +10524,27 @@
           <w:rFonts w:cs="Times New Roman"/>
           <w:color w:val="000000"/>
         </w:rPr>
-        <w:t xml:space="preserve"> permitem analisar determinado conteúdo e indicar ao utilizador do erro, retirando essa função ao compilador, pois não é </w:t>
+        <w:t xml:space="preserve"> permitem analisar determinado conteúdo e indicar ao utilizador </w:t>
       </w:r>
       <w:r>
         <w:rPr>
           <w:rFonts w:cs="Times New Roman"/>
           <w:color w:val="000000"/>
         </w:rPr>
+        <w:t>caso exista um</w:t>
+      </w:r>
+      <w:r>
+        <w:rPr>
+          <w:rFonts w:cs="Times New Roman"/>
+          <w:color w:val="000000"/>
+        </w:rPr>
+        <w:t xml:space="preserve"> erro, retirando essa função ao compilador, pois não é </w:t>
+      </w:r>
+      <w:r>
+        <w:rPr>
+          <w:rFonts w:cs="Times New Roman"/>
+          <w:color w:val="000000"/>
+        </w:rPr>
         <w:t>possível</w:t>
       </w:r>
       <w:r>
@@ -10012,21 +10559,120 @@
           <w:rFonts w:cs="Times New Roman"/>
           <w:color w:val="000000"/>
         </w:rPr>
-        <w:t>me o tipo, por exemplo o offset</w:t>
-      </w:r>
-      <w:r>
-        <w:rPr>
-          <w:rFonts w:cs="Times New Roman"/>
+        <w:t xml:space="preserve">me o tipo, por exemplo o </w:t>
+      </w:r>
+      <w:r>
+        <w:rPr>
+          <w:rFonts w:cs="Times New Roman"/>
+          <w:i/>
           <w:color w:val="000000"/>
         </w:rPr>
-        <w:t xml:space="preserve">8 que só pode estar compreendido entre minimio valor a 8 bits com sinal e o máximo valor a 8 bits com sinal. </w:t>
-      </w:r>
-      <w:r>
-        <w:rPr>
-          <w:rFonts w:cs="Times New Roman"/>
+        <w:t>offset</w:t>
+      </w:r>
+      <w:r>
+        <w:rPr>
+          <w:rFonts w:cs="Times New Roman"/>
+          <w:i/>
           <w:color w:val="000000"/>
         </w:rPr>
-        <w:t xml:space="preserve">A figura 5 mostra o código que permite validar o valor. </w:t>
+        <w:t>8</w:t>
+      </w:r>
+      <w:r>
+        <w:rPr>
+          <w:rFonts w:cs="Times New Roman"/>
+          <w:color w:val="000000"/>
+        </w:rPr>
+        <w:t xml:space="preserve"> que </w:t>
+      </w:r>
+      <w:r>
+        <w:rPr>
+          <w:rFonts w:cs="Times New Roman"/>
+          <w:color w:val="000000"/>
+        </w:rPr>
+        <w:t>se trata de um valor a 8 bits com sinal</w:t>
+      </w:r>
+      <w:r>
+        <w:rPr>
+          <w:rFonts w:cs="Times New Roman"/>
+          <w:color w:val="000000"/>
+        </w:rPr>
+        <w:t xml:space="preserve">. </w:t>
+      </w:r>
+      <w:r>
+        <w:rPr>
+          <w:rFonts w:cs="Times New Roman"/>
+          <w:color w:val="000000"/>
+        </w:rPr>
+        <w:t xml:space="preserve">A </w:t>
+      </w:r>
+      <w:r>
+        <w:rPr>
+          <w:rFonts w:cs="Times New Roman"/>
+          <w:color w:val="000000"/>
+        </w:rPr>
+        <w:fldChar w:fldCharType="begin"/>
+      </w:r>
+      <w:r>
+        <w:rPr>
+          <w:rFonts w:cs="Times New Roman"/>
+          <w:color w:val="000000"/>
+        </w:rPr>
+        <w:instrText xml:space="preserve"> REF _Ref449994176 \h  \* MERGEFORMAT </w:instrText>
+      </w:r>
+      <w:r>
+        <w:rPr>
+          <w:rFonts w:cs="Times New Roman"/>
+          <w:color w:val="000000"/>
+        </w:rPr>
+      </w:r>
+      <w:r>
+        <w:rPr>
+          <w:rFonts w:cs="Times New Roman"/>
+          <w:color w:val="000000"/>
+        </w:rPr>
+        <w:fldChar w:fldCharType="separate"/>
+      </w:r>
+      <w:r>
+        <w:rPr>
+          <w:rFonts w:cs="Times New Roman"/>
+          <w:color w:val="000000"/>
+        </w:rPr>
+        <w:t>Figura 5</w:t>
+      </w:r>
+      <w:r>
+        <w:rPr>
+          <w:rFonts w:cs="Times New Roman"/>
+          <w:color w:val="000000"/>
+        </w:rPr>
+        <w:fldChar w:fldCharType="end"/>
+      </w:r>
+      <w:r>
+        <w:rPr>
+          <w:rFonts w:cs="Times New Roman"/>
+          <w:color w:val="000000"/>
+        </w:rPr>
+        <w:t xml:space="preserve"> </w:t>
+      </w:r>
+      <w:r>
+        <w:rPr>
+          <w:rFonts w:cs="Times New Roman"/>
+          <w:color w:val="000000"/>
+        </w:rPr>
+        <w:t>mostr</w:t>
+      </w:r>
+      <w:r>
+        <w:rPr>
+          <w:rFonts w:cs="Times New Roman"/>
+          <w:color w:val="000000"/>
+        </w:rPr>
+        <w:t>a o código que permite essa validação.</w:t>
+      </w:r>
+      <w:r>
+        <w:rPr>
+          <w:rFonts w:cs="Times New Roman"/>
+          <w:color w:val="000000"/>
+        </w:rPr>
+        <w:t xml:space="preserve"> </w:t>
       </w:r>
     </w:p>
     <w:p>
@@ -10038,7 +10684,8 @@
           <w:color w:val="auto"/>
         </w:rPr>
       </w:pPr>
-      <w:bookmarkStart w:id="35" w:name="_Toc449988430"/>
+      <w:bookmarkStart w:id="36" w:name="_Ref449994176"/>
+      <w:bookmarkStart w:id="37" w:name="_Toc449994424"/>
       <w:r>
         <w:rPr>
           <w:b w:val="0"/>
@@ -10082,6 +10729,7 @@
         </w:rPr>
         <w:fldChar w:fldCharType="end"/>
       </w:r>
+      <w:bookmarkEnd w:id="36"/>
       <w:r>
         <w:rPr>
           <w:b w:val="0"/>
@@ -10096,7 +10744,7 @@
         </w:rPr>
         <w:t>alidador</w:t>
       </w:r>
-      <w:bookmarkEnd w:id="35"/>
+      <w:bookmarkEnd w:id="37"/>
     </w:p>
     <w:p>
       <w:pPr>
@@ -10127,12 +10775,12 @@
           <w:numId w:val="25"/>
         </w:numPr>
       </w:pPr>
-      <w:bookmarkStart w:id="36" w:name="_Toc449988423"/>
+      <w:bookmarkStart w:id="38" w:name="_Toc449994417"/>
       <w:r>
         <w:lastRenderedPageBreak/>
         <w:t>Compilador</w:t>
       </w:r>
-      <w:bookmarkEnd w:id="36"/>
+      <w:bookmarkEnd w:id="38"/>
     </w:p>
     <w:p>
       <w:pPr>
@@ -10193,7 +10841,25 @@
         <w:t xml:space="preserve">”, </w:t>
       </w:r>
       <w:r>
-        <w:t xml:space="preserve">passando como input o ficheiro fonte, </w:t>
+        <w:t>passando</w:t>
+      </w:r>
+      <w:r>
+        <w:t>-lhe</w:t>
+      </w:r>
+      <w:r>
+        <w:t xml:space="preserve"> como </w:t>
+      </w:r>
+      <w:r>
+        <w:t>parâmetro a localização</w:t>
+      </w:r>
+      <w:r>
+        <w:t xml:space="preserve"> </w:t>
+      </w:r>
+      <w:r>
+        <w:t>d</w:t>
+      </w:r>
+      <w:r>
+        <w:t xml:space="preserve">o ficheiro fonte, </w:t>
       </w:r>
       <w:r>
         <w:t>ASM</w:t>
@@ -10211,13 +10877,58 @@
         <w:t xml:space="preserve"> </w:t>
       </w:r>
       <w:r>
-        <w:t>Com esse output analisamos e conseguimos determinar se o ficheiro fonte tem erros. Caso tenha erros,</w:t>
-      </w:r>
-      <w:r>
-        <w:t xml:space="preserve"> assinalamos no ficheiro fonte com os</w:t>
-      </w:r>
-      <w:r>
-        <w:t xml:space="preserve"> erros na respetiva </w:t>
+        <w:t xml:space="preserve">Com esse output </w:t>
+      </w:r>
+      <w:r>
+        <w:t xml:space="preserve">é então </w:t>
+      </w:r>
+      <w:r>
+        <w:t>analis</w:t>
+      </w:r>
+      <w:r>
+        <w:t>ado</w:t>
+      </w:r>
+      <w:r>
+        <w:t xml:space="preserve"> e </w:t>
+      </w:r>
+      <w:r>
+        <w:t>determinando</w:t>
+      </w:r>
+      <w:r>
+        <w:t xml:space="preserve"> se o ficheiro fonte tem erros. Caso </w:t>
+      </w:r>
+      <w:r>
+        <w:t>contenha</w:t>
+      </w:r>
+      <w:r>
+        <w:t xml:space="preserve"> erros,</w:t>
+      </w:r>
+      <w:r>
+        <w:t xml:space="preserve"> </w:t>
+      </w:r>
+      <w:r>
+        <w:t>estes ser</w:t>
+      </w:r>
+      <w:r>
+        <w:t>ão</w:t>
+      </w:r>
+      <w:r>
+        <w:t xml:space="preserve"> assinalados</w:t>
+      </w:r>
+      <w:r>
+        <w:t xml:space="preserve"> no ficheiro fonte com os</w:t>
+      </w:r>
+      <w:r>
+        <w:t xml:space="preserve"> </w:t>
+      </w:r>
+      <w:r>
+        <w:rPr>
+          <w:i/>
+        </w:rPr>
+        <w:t>Markers</w:t>
+      </w:r>
+      <w:r>
+        <w:t xml:space="preserve"> na respetiva </w:t>
       </w:r>
       <w:r>
         <w:t>linha e</w:t>
@@ -10226,7 +10937,19 @@
         <w:t xml:space="preserve"> </w:t>
       </w:r>
       <w:r>
-        <w:t>com a mensagem que o compilador deu.</w:t>
+        <w:t xml:space="preserve">com a </w:t>
+      </w:r>
+      <w:r>
+        <w:t xml:space="preserve">respetiva </w:t>
+      </w:r>
+      <w:r>
+        <w:t xml:space="preserve">mensagem </w:t>
+      </w:r>
+      <w:r>
+        <w:t>vinda do</w:t>
+      </w:r>
+      <w:r>
+        <w:t xml:space="preserve"> compilador.</w:t>
       </w:r>
     </w:p>
     <w:p>
@@ -10252,12 +10975,12 @@
           <w:numId w:val="23"/>
         </w:numPr>
       </w:pPr>
-      <w:bookmarkStart w:id="37" w:name="_Toc449988424"/>
+      <w:bookmarkStart w:id="39" w:name="_Toc449994418"/>
       <w:r>
         <w:lastRenderedPageBreak/>
         <w:t>Progresso do Projeto</w:t>
       </w:r>
-      <w:bookmarkEnd w:id="37"/>
+      <w:bookmarkEnd w:id="39"/>
       <w:r>
         <w:t xml:space="preserve"> </w:t>
       </w:r>
@@ -10674,23 +11397,29 @@
         <w:ind w:firstLine="284"/>
       </w:pPr>
       <w:r>
-        <w:t xml:space="preserve">Face ao exposto, à data atual prevemos cumprir a calendarização inicialmente definida que se apresenta na </w:t>
+        <w:t>Face ao exposto, à data atual prevemos cumprir a calendarização inicialmente definida que se apresenta na</w:t>
+      </w:r>
+      <w:r>
+        <w:t xml:space="preserve"> </w:t>
       </w:r>
       <w:r>
         <w:fldChar w:fldCharType="begin"/>
       </w:r>
       <w:r>
-        <w:instrText xml:space="preserve"> REF _Ref449965883 \h </w:instrText>
+        <w:instrText xml:space="preserve"> REF _Ref449991350 \h </w:instrText>
       </w:r>
       <w:r>
         <w:fldChar w:fldCharType="separate"/>
       </w:r>
       <w:r>
+        <w:t xml:space="preserve">Tabela </w:t>
+      </w:r>
+      <w:r>
         <w:rPr>
           <w:b/>
-          <w:bCs/>
-        </w:rPr>
-        <w:t>Erro! A origem da referência não foi encontrada.</w:t>
+          <w:noProof/>
+        </w:rPr>
+        <w:t>1</w:t>
       </w:r>
       <w:r>
         <w:fldChar w:fldCharType="end"/>
@@ -10739,7 +11468,7 @@
                     </pic:cNvPicPr>
                   </pic:nvPicPr>
                   <pic:blipFill>
-                    <a:blip r:embed="rId18">
+                    <a:blip r:embed="rId16">
                       <a:extLst>
                         <a:ext uri="{28A0092B-C50C-407E-A947-70E740481C1C}">
                           <a14:useLocalDpi xmlns:a14="http://schemas.microsoft.com/office/drawing/2010/main" val="0"/>
@@ -10787,7 +11516,8 @@
           <w:docGrid w:linePitch="360"/>
         </w:sectPr>
       </w:pPr>
-      <w:bookmarkStart w:id="38" w:name="_Toc449988431"/>
+      <w:bookmarkStart w:id="40" w:name="_Ref449991350"/>
+      <w:bookmarkStart w:id="41" w:name="_Toc449994425"/>
       <w:r>
         <w:rPr>
           <w:b w:val="0"/>
@@ -10831,6 +11561,7 @@
         </w:rPr>
         <w:fldChar w:fldCharType="end"/>
       </w:r>
+      <w:bookmarkEnd w:id="40"/>
       <w:r>
         <w:rPr>
           <w:b w:val="0"/>
@@ -10838,9 +11569,9 @@
         </w:rPr>
         <w:t xml:space="preserve"> - Diagrama de Gantt relativo à previsão da execução do trabalho.</w:t>
       </w:r>
-      <w:bookmarkEnd w:id="38"/>
-    </w:p>
-    <w:bookmarkStart w:id="39" w:name="_Toc449988425" w:displacedByCustomXml="next"/>
+      <w:bookmarkEnd w:id="41"/>
+    </w:p>
+    <w:bookmarkStart w:id="42" w:name="_Toc449994419" w:displacedByCustomXml="next"/>
     <w:sdt>
       <w:sdtPr>
         <w:rPr>
@@ -10865,7 +11596,7 @@
           <w:r>
             <w:t>Referências</w:t>
           </w:r>
-          <w:bookmarkEnd w:id="39"/>
+          <w:bookmarkEnd w:id="42"/>
         </w:p>
         <w:p>
           <w:pPr>
@@ -11397,34 +12128,6 @@
 </w:document>
 </file>
 
-<file path=word/comments.xml><?xml version="1.0" encoding="utf-8"?>
-<w:comments xmlns:wpc="http://schemas.microsoft.com/office/word/2010/wordprocessingCanvas" xmlns:mc="http://schemas.openxmlformats.org/markup-compatibility/2006" xmlns:o="urn:schemas-microsoft-com:office:office" xmlns:r="http://schemas.openxmlformats.org/officeDocument/2006/relationships" xmlns:m="http://schemas.openxmlformats.org/officeDocument/2006/math" xmlns:v="urn:schemas-microsoft-com:vml" xmlns:wp14="http://schemas.microsoft.com/office/word/2010/wordprocessingDrawing" xmlns:wp="http://schemas.openxmlformats.org/drawingml/2006/wordprocessingDrawing" xmlns:w10="urn:schemas-microsoft-com:office:word" xmlns:w="http://schemas.openxmlformats.org/wordprocessingml/2006/main" xmlns:w14="http://schemas.microsoft.com/office/word/2010/wordml" xmlns:w15="http://schemas.microsoft.com/office/word/2012/wordml" xmlns:wpg="http://schemas.microsoft.com/office/word/2010/wordprocessingGroup" xmlns:wpi="http://schemas.microsoft.com/office/word/2010/wordprocessingInk" xmlns:wne="http://schemas.microsoft.com/office/word/2006/wordml" xmlns:wps="http://schemas.microsoft.com/office/word/2010/wordprocessingShape" mc:Ignorable="w14 w15 wp14">
-  <w:comment w:id="21" w:author="Tiago Oliveira" w:date="2016-05-02T19:10:00Z" w:initials="TO">
-    <w:p>
-      <w:pPr>
-        <w:pStyle w:val="Textodecomentrio"/>
-        <w:jc w:val="center"/>
-      </w:pPr>
-      <w:r>
-        <w:rPr>
-          <w:rStyle w:val="Refdecomentrio"/>
-        </w:rPr>
-        <w:annotationRef/>
-      </w:r>
-      <w:r>
-        <w:t>Falta neste paragrafo fazer a introdução ás secçoes</w:t>
-      </w:r>
-    </w:p>
-  </w:comment>
-</w:comments>
-</file>
-
-<file path=word/commentsExtended.xml><?xml version="1.0" encoding="utf-8"?>
-<w15:commentsEx xmlns:wpc="http://schemas.microsoft.com/office/word/2010/wordprocessingCanvas" xmlns:mc="http://schemas.openxmlformats.org/markup-compatibility/2006" xmlns:o="urn:schemas-microsoft-com:office:office" xmlns:r="http://schemas.openxmlformats.org/officeDocument/2006/relationships" xmlns:m="http://schemas.openxmlformats.org/officeDocument/2006/math" xmlns:v="urn:schemas-microsoft-com:vml" xmlns:wp14="http://schemas.microsoft.com/office/word/2010/wordprocessingDrawing" xmlns:wp="http://schemas.openxmlformats.org/drawingml/2006/wordprocessingDrawing" xmlns:w10="urn:schemas-microsoft-com:office:word" xmlns:w="http://schemas.openxmlformats.org/wordprocessingml/2006/main" xmlns:w14="http://schemas.microsoft.com/office/word/2010/wordml" xmlns:w15="http://schemas.microsoft.com/office/word/2012/wordml" xmlns:wpg="http://schemas.microsoft.com/office/word/2010/wordprocessingGroup" xmlns:wpi="http://schemas.microsoft.com/office/word/2010/wordprocessingInk" xmlns:wne="http://schemas.microsoft.com/office/word/2006/wordml" xmlns:wps="http://schemas.microsoft.com/office/word/2010/wordprocessingShape" mc:Ignorable="w14 w15 wp14">
-  <w15:commentEx w15:paraId="78B1AABC" w15:done="0"/>
-</w15:commentsEx>
-</file>
-
 <file path=word/endnotes.xml><?xml version="1.0" encoding="utf-8"?>
 <w:endnotes xmlns:wpc="http://schemas.microsoft.com/office/word/2010/wordprocessingCanvas" xmlns:mc="http://schemas.openxmlformats.org/markup-compatibility/2006" xmlns:o="urn:schemas-microsoft-com:office:office" xmlns:r="http://schemas.openxmlformats.org/officeDocument/2006/relationships" xmlns:m="http://schemas.openxmlformats.org/officeDocument/2006/math" xmlns:v="urn:schemas-microsoft-com:vml" xmlns:wp14="http://schemas.microsoft.com/office/word/2010/wordprocessingDrawing" xmlns:wp="http://schemas.openxmlformats.org/drawingml/2006/wordprocessingDrawing" xmlns:w10="urn:schemas-microsoft-com:office:word" xmlns:w="http://schemas.openxmlformats.org/wordprocessingml/2006/main" xmlns:w14="http://schemas.microsoft.com/office/word/2010/wordml" xmlns:w15="http://schemas.microsoft.com/office/word/2012/wordml" xmlns:wpg="http://schemas.microsoft.com/office/word/2010/wordprocessingGroup" xmlns:wpi="http://schemas.microsoft.com/office/word/2010/wordprocessingInk" xmlns:wne="http://schemas.microsoft.com/office/word/2006/wordml" xmlns:wps="http://schemas.microsoft.com/office/word/2010/wordprocessingShape" mc:Ignorable="w14 w15 wp14">
   <w:endnote w:type="separator" w:id="-1">
@@ -14738,14 +15441,6 @@
     <w:abstractNumId w:val="10"/>
   </w:num>
 </w:numbering>
-</file>
-
-<file path=word/people.xml><?xml version="1.0" encoding="utf-8"?>
-<w15:people xmlns:wpc="http://schemas.microsoft.com/office/word/2010/wordprocessingCanvas" xmlns:mc="http://schemas.openxmlformats.org/markup-compatibility/2006" xmlns:o="urn:schemas-microsoft-com:office:office" xmlns:r="http://schemas.openxmlformats.org/officeDocument/2006/relationships" xmlns:m="http://schemas.openxmlformats.org/officeDocument/2006/math" xmlns:v="urn:schemas-microsoft-com:vml" xmlns:wp14="http://schemas.microsoft.com/office/word/2010/wordprocessingDrawing" xmlns:wp="http://schemas.openxmlformats.org/drawingml/2006/wordprocessingDrawing" xmlns:w10="urn:schemas-microsoft-com:office:word" xmlns:w="http://schemas.openxmlformats.org/wordprocessingml/2006/main" xmlns:w14="http://schemas.microsoft.com/office/word/2010/wordml" xmlns:w15="http://schemas.microsoft.com/office/word/2012/wordml" xmlns:wpg="http://schemas.microsoft.com/office/word/2010/wordprocessingGroup" xmlns:wpi="http://schemas.microsoft.com/office/word/2010/wordprocessingInk" xmlns:wne="http://schemas.microsoft.com/office/word/2006/wordml" xmlns:wps="http://schemas.microsoft.com/office/word/2010/wordprocessingShape" mc:Ignorable="w14 w15 wp14">
-  <w15:person w15:author="Tiago Oliveira">
-    <w15:presenceInfo w15:providerId="Windows Live" w15:userId="7eb0af10b4188c47"/>
-  </w15:person>
-</w15:people>
 </file>
 
 <file path=word/styles.xml><?xml version="1.0" encoding="utf-8"?>
@@ -16308,7 +17003,7 @@
 </file>
 
 <file path=customXml/itemProps1.xml><?xml version="1.0" encoding="utf-8"?>
-<ds:datastoreItem xmlns:ds="http://schemas.openxmlformats.org/officeDocument/2006/customXml" ds:itemID="{C91052C1-116D-4D26-B2D7-C2F86469FE18}">
+<ds:datastoreItem xmlns:ds="http://schemas.openxmlformats.org/officeDocument/2006/customXml" ds:itemID="{AE35F05E-EFD0-4EF7-8408-C4DE18461341}">
   <ds:schemaRefs>
     <ds:schemaRef ds:uri="http://schemas.openxmlformats.org/officeDocument/2006/bibliography"/>
   </ds:schemaRefs>

</xml_diff>